<commit_message>
Linq course (till video 22)
</commit_message>
<xml_diff>
--- a/ORM/Entity framework interview questions and answers.docx
+++ b/ORM/Entity framework interview questions and answers.docx
@@ -435,22 +435,70 @@
       </w:pPr>
       <w:r>
         <w:rPr>
-          <w:rFonts w:cs="B Nazanin"/>
-          <w:sz w:val="28"/>
-          <w:szCs w:val="28"/>
-          <w:lang w:bidi="fa-IR"/>
-        </w:rPr>
-        <w:t>Splitted query</w:t>
-      </w:r>
-      <w:r>
-        <w:rPr>
-          <w:rFonts w:cs="B Nazanin" w:hint="cs"/>
-          <w:sz w:val="28"/>
-          <w:szCs w:val="28"/>
-          <w:rtl/>
-          <w:lang w:bidi="fa-IR"/>
-        </w:rPr>
-        <w:t xml:space="preserve"> ها چیستند؟</w:t>
+          <w:rFonts w:cs="B Nazanin" w:hint="cs"/>
+          <w:sz w:val="28"/>
+          <w:szCs w:val="28"/>
+          <w:rtl/>
+          <w:lang w:bidi="fa-IR"/>
+        </w:rPr>
+        <w:t xml:space="preserve">طبق قسمت بالا ما دوتا مدل برای نوشتن </w:t>
+      </w:r>
+      <w:r>
+        <w:rPr>
+          <w:rFonts w:cs="B Nazanin"/>
+          <w:sz w:val="28"/>
+          <w:szCs w:val="28"/>
+          <w:lang w:bidi="fa-IR"/>
+        </w:rPr>
+        <w:t>LINQ</w:t>
+      </w:r>
+      <w:r>
+        <w:rPr>
+          <w:rFonts w:cs="B Nazanin" w:hint="cs"/>
+          <w:sz w:val="28"/>
+          <w:szCs w:val="28"/>
+          <w:rtl/>
+          <w:lang w:bidi="fa-IR"/>
+        </w:rPr>
+        <w:t xml:space="preserve"> داریم: </w:t>
+      </w:r>
+      <w:r>
+        <w:rPr>
+          <w:rFonts w:cs="B Nazanin"/>
+          <w:sz w:val="28"/>
+          <w:szCs w:val="28"/>
+          <w:lang w:bidi="fa-IR"/>
+        </w:rPr>
+        <w:t>Query</w:t>
+      </w:r>
+      <w:r>
+        <w:rPr>
+          <w:rFonts w:cs="B Nazanin" w:hint="cs"/>
+          <w:sz w:val="28"/>
+          <w:szCs w:val="28"/>
+          <w:rtl/>
+          <w:lang w:bidi="fa-IR"/>
+        </w:rPr>
+        <w:t xml:space="preserve"> و </w:t>
+      </w:r>
+      <w:r>
+        <w:rPr>
+          <w:rFonts w:cs="B Nazanin"/>
+          <w:sz w:val="28"/>
+          <w:szCs w:val="28"/>
+          <w:lang w:bidi="fa-IR"/>
+        </w:rPr>
+        <w:t>Fluent</w:t>
+      </w:r>
+      <w:r>
+        <w:rPr>
+          <w:rFonts w:cs="B Nazanin" w:hint="cs"/>
+          <w:sz w:val="28"/>
+          <w:szCs w:val="28"/>
+          <w:rtl/>
+          <w:lang w:bidi="fa-IR"/>
+        </w:rPr>
+        <w:t>. از این به بعد با همین اسم به هر کدوم مدل ها اطلاق می کنیم.</w:t>
       </w:r>
     </w:p>
     <w:p>
@@ -468,6 +516,247 @@
           <w:lang w:bidi="fa-IR"/>
         </w:rPr>
       </w:pPr>
+      <w:r>
+        <w:rPr>
+          <w:rFonts w:cs="B Nazanin" w:hint="cs"/>
+          <w:sz w:val="28"/>
+          <w:szCs w:val="28"/>
+          <w:rtl/>
+          <w:lang w:bidi="fa-IR"/>
+        </w:rPr>
+        <w:t xml:space="preserve">برای قسمت </w:t>
+      </w:r>
+      <w:r>
+        <w:rPr>
+          <w:rFonts w:cs="B Nazanin"/>
+          <w:sz w:val="28"/>
+          <w:szCs w:val="28"/>
+          <w:lang w:bidi="fa-IR"/>
+        </w:rPr>
+        <w:t>Where</w:t>
+      </w:r>
+      <w:r>
+        <w:rPr>
+          <w:rFonts w:cs="B Nazanin" w:hint="cs"/>
+          <w:sz w:val="28"/>
+          <w:szCs w:val="28"/>
+          <w:rtl/>
+          <w:lang w:bidi="fa-IR"/>
+        </w:rPr>
+        <w:t xml:space="preserve"> داخل </w:t>
+      </w:r>
+      <w:r>
+        <w:rPr>
+          <w:rFonts w:cs="B Nazanin"/>
+          <w:sz w:val="28"/>
+          <w:szCs w:val="28"/>
+          <w:lang w:bidi="fa-IR"/>
+        </w:rPr>
+        <w:t>query</w:t>
+      </w:r>
+      <w:r>
+        <w:rPr>
+          <w:rFonts w:cs="B Nazanin" w:hint="cs"/>
+          <w:sz w:val="28"/>
+          <w:szCs w:val="28"/>
+          <w:rtl/>
+          <w:lang w:bidi="fa-IR"/>
+        </w:rPr>
+        <w:t xml:space="preserve">، میتونیم </w:t>
+      </w:r>
+      <w:r>
+        <w:rPr>
+          <w:rFonts w:cs="B Nazanin" w:hint="cs"/>
+          <w:sz w:val="28"/>
+          <w:szCs w:val="28"/>
+          <w:rtl/>
+          <w:lang w:bidi="fa-IR"/>
+        </w:rPr>
+        <w:t xml:space="preserve">علاوه بر نوشتن یه </w:t>
+      </w:r>
+      <w:r>
+        <w:rPr>
+          <w:rFonts w:cs="B Nazanin"/>
+          <w:sz w:val="28"/>
+          <w:szCs w:val="28"/>
+          <w:lang w:bidi="fa-IR"/>
+        </w:rPr>
+        <w:t>expression</w:t>
+      </w:r>
+      <w:r>
+        <w:rPr>
+          <w:rFonts w:cs="B Nazanin" w:hint="cs"/>
+          <w:sz w:val="28"/>
+          <w:szCs w:val="28"/>
+          <w:rtl/>
+          <w:lang w:bidi="fa-IR"/>
+        </w:rPr>
+        <w:t xml:space="preserve"> که حاصل یک یا چندتا شرط هست، </w:t>
+      </w:r>
+      <w:r>
+        <w:rPr>
+          <w:rFonts w:cs="B Nazanin" w:hint="cs"/>
+          <w:sz w:val="28"/>
+          <w:szCs w:val="28"/>
+          <w:rtl/>
+          <w:lang w:bidi="fa-IR"/>
+        </w:rPr>
+        <w:t xml:space="preserve">یه متد که خروجیش </w:t>
+      </w:r>
+      <w:r>
+        <w:rPr>
+          <w:rFonts w:cs="B Nazanin"/>
+          <w:sz w:val="28"/>
+          <w:szCs w:val="28"/>
+          <w:lang w:bidi="fa-IR"/>
+        </w:rPr>
+        <w:t>bool</w:t>
+      </w:r>
+      <w:r>
+        <w:rPr>
+          <w:rFonts w:cs="B Nazanin" w:hint="cs"/>
+          <w:sz w:val="28"/>
+          <w:szCs w:val="28"/>
+          <w:rtl/>
+          <w:lang w:bidi="fa-IR"/>
+        </w:rPr>
+        <w:t xml:space="preserve"> هست رو استفاده کنیم</w:t>
+      </w:r>
+      <w:r>
+        <w:rPr>
+          <w:rFonts w:cs="B Nazanin" w:hint="cs"/>
+          <w:sz w:val="28"/>
+          <w:szCs w:val="28"/>
+          <w:rtl/>
+          <w:lang w:bidi="fa-IR"/>
+        </w:rPr>
+        <w:t xml:space="preserve"> (ورودی متد میتونه یه آبجکت از نوع کلاس داخل لیست ما باشه)</w:t>
+      </w:r>
+      <w:r>
+        <w:rPr>
+          <w:rFonts w:cs="B Nazanin" w:hint="cs"/>
+          <w:sz w:val="28"/>
+          <w:szCs w:val="28"/>
+          <w:rtl/>
+          <w:lang w:bidi="fa-IR"/>
+        </w:rPr>
+        <w:t>.</w:t>
+      </w:r>
+      <w:r>
+        <w:rPr>
+          <w:rFonts w:cs="B Nazanin" w:hint="cs"/>
+          <w:sz w:val="28"/>
+          <w:szCs w:val="28"/>
+          <w:rtl/>
+          <w:lang w:bidi="fa-IR"/>
+        </w:rPr>
+        <w:t xml:space="preserve"> به طور مشابه، </w:t>
+      </w:r>
+      <w:r>
+        <w:rPr>
+          <w:rFonts w:cs="B Nazanin"/>
+          <w:sz w:val="28"/>
+          <w:szCs w:val="28"/>
+          <w:lang w:bidi="fa-IR"/>
+        </w:rPr>
+        <w:t>fluent</w:t>
+      </w:r>
+      <w:r>
+        <w:rPr>
+          <w:rFonts w:cs="B Nazanin" w:hint="cs"/>
+          <w:sz w:val="28"/>
+          <w:szCs w:val="28"/>
+          <w:rtl/>
+          <w:lang w:bidi="fa-IR"/>
+        </w:rPr>
+        <w:t xml:space="preserve"> هم این قابلیت رو داره.</w:t>
+      </w:r>
+      <w:r>
+        <w:rPr>
+          <w:rFonts w:cs="B Nazanin" w:hint="cs"/>
+          <w:sz w:val="28"/>
+          <w:szCs w:val="28"/>
+          <w:rtl/>
+          <w:lang w:bidi="fa-IR"/>
+        </w:rPr>
+        <w:t xml:space="preserve"> حتی چیزی هست به اسم </w:t>
+      </w:r>
+      <w:r>
+        <w:rPr>
+          <w:rFonts w:cs="B Nazanin"/>
+          <w:sz w:val="28"/>
+          <w:szCs w:val="28"/>
+          <w:lang w:bidi="fa-IR"/>
+        </w:rPr>
+        <w:t>method group</w:t>
+      </w:r>
+      <w:r>
+        <w:rPr>
+          <w:rFonts w:cs="B Nazanin" w:hint="cs"/>
+          <w:sz w:val="28"/>
+          <w:szCs w:val="28"/>
+          <w:rtl/>
+          <w:lang w:bidi="fa-IR"/>
+        </w:rPr>
+        <w:t xml:space="preserve"> که کافیه ما فقط اسم متد مورد نظر رو داخل </w:t>
+      </w:r>
+      <w:r>
+        <w:rPr>
+          <w:rFonts w:cs="B Nazanin"/>
+          <w:sz w:val="28"/>
+          <w:szCs w:val="28"/>
+          <w:lang w:bidi="fa-IR"/>
+        </w:rPr>
+        <w:t>Where()</w:t>
+      </w:r>
+      <w:r>
+        <w:rPr>
+          <w:rFonts w:cs="B Nazanin" w:hint="cs"/>
+          <w:sz w:val="28"/>
+          <w:szCs w:val="28"/>
+          <w:rtl/>
+          <w:lang w:bidi="fa-IR"/>
+        </w:rPr>
+        <w:t xml:space="preserve"> بنویسیم؛ این حالت نیازی به </w:t>
+      </w:r>
+      <w:r>
+        <w:rPr>
+          <w:rFonts w:cs="B Nazanin"/>
+          <w:sz w:val="28"/>
+          <w:szCs w:val="28"/>
+          <w:lang w:bidi="fa-IR"/>
+        </w:rPr>
+        <w:t>lambda function</w:t>
+      </w:r>
+      <w:r>
+        <w:rPr>
+          <w:rFonts w:cs="B Nazanin" w:hint="cs"/>
+          <w:sz w:val="28"/>
+          <w:szCs w:val="28"/>
+          <w:rtl/>
+          <w:lang w:bidi="fa-IR"/>
+        </w:rPr>
+        <w:t xml:space="preserve"> نداره چون خود </w:t>
+      </w:r>
+      <w:r>
+        <w:rPr>
+          <w:rFonts w:cs="B Nazanin"/>
+          <w:sz w:val="28"/>
+          <w:szCs w:val="28"/>
+          <w:lang w:bidi="fa-IR"/>
+        </w:rPr>
+        <w:t>csharp</w:t>
+      </w:r>
+      <w:r>
+        <w:rPr>
+          <w:rFonts w:cs="B Nazanin" w:hint="cs"/>
+          <w:sz w:val="28"/>
+          <w:szCs w:val="28"/>
+          <w:rtl/>
+          <w:lang w:bidi="fa-IR"/>
+        </w:rPr>
+        <w:t xml:space="preserve"> میفهمه که باید یه انتیتی از نوع مورد نظر رو به عنوان ورودی به متد بده.</w:t>
+      </w:r>
     </w:p>
     <w:p>
       <w:pPr>
@@ -486,11 +775,1028 @@
       </w:pPr>
       <w:r>
         <w:rPr>
-          <w:rFonts w:cs="B Nazanin"/>
-          <w:sz w:val="28"/>
-          <w:szCs w:val="28"/>
-          <w:lang w:bidi="fa-IR"/>
-        </w:rPr>
+          <w:rFonts w:cs="B Nazanin" w:hint="cs"/>
+          <w:sz w:val="28"/>
+          <w:szCs w:val="28"/>
+          <w:rtl/>
+          <w:lang w:bidi="fa-IR"/>
+        </w:rPr>
+        <w:t xml:space="preserve">در هنگام </w:t>
+      </w:r>
+      <w:r>
+        <w:rPr>
+          <w:rFonts w:cs="B Nazanin"/>
+          <w:sz w:val="28"/>
+          <w:szCs w:val="28"/>
+          <w:lang w:bidi="fa-IR"/>
+        </w:rPr>
+        <w:t>OrderBy</w:t>
+      </w:r>
+      <w:r>
+        <w:rPr>
+          <w:rFonts w:cs="B Nazanin" w:hint="cs"/>
+          <w:sz w:val="28"/>
+          <w:szCs w:val="28"/>
+          <w:rtl/>
+          <w:lang w:bidi="fa-IR"/>
+        </w:rPr>
+        <w:t xml:space="preserve">، اگه از </w:t>
+      </w:r>
+      <w:r>
+        <w:rPr>
+          <w:rFonts w:cs="B Nazanin"/>
+          <w:sz w:val="28"/>
+          <w:szCs w:val="28"/>
+          <w:lang w:bidi="fa-IR"/>
+        </w:rPr>
+        <w:t>type</w:t>
+      </w:r>
+      <w:r>
+        <w:rPr>
+          <w:rFonts w:cs="B Nazanin" w:hint="cs"/>
+          <w:sz w:val="28"/>
+          <w:szCs w:val="28"/>
+          <w:rtl/>
+          <w:lang w:bidi="fa-IR"/>
+        </w:rPr>
+        <w:t xml:space="preserve"> های از قبل تعریف شده مثل عدد ها، </w:t>
+      </w:r>
+      <w:r>
+        <w:rPr>
+          <w:rFonts w:cs="B Nazanin"/>
+          <w:sz w:val="28"/>
+          <w:szCs w:val="28"/>
+          <w:lang w:bidi="fa-IR"/>
+        </w:rPr>
+        <w:t>string</w:t>
+      </w:r>
+      <w:r>
+        <w:rPr>
+          <w:rFonts w:cs="B Nazanin" w:hint="cs"/>
+          <w:sz w:val="28"/>
+          <w:szCs w:val="28"/>
+          <w:rtl/>
+          <w:lang w:bidi="fa-IR"/>
+        </w:rPr>
+        <w:t xml:space="preserve">، </w:t>
+      </w:r>
+      <w:r>
+        <w:rPr>
+          <w:rFonts w:cs="B Nazanin"/>
+          <w:sz w:val="28"/>
+          <w:szCs w:val="28"/>
+          <w:lang w:bidi="fa-IR"/>
+        </w:rPr>
+        <w:t>DateTime</w:t>
+      </w:r>
+      <w:r>
+        <w:rPr>
+          <w:rFonts w:cs="B Nazanin" w:hint="cs"/>
+          <w:sz w:val="28"/>
+          <w:szCs w:val="28"/>
+          <w:rtl/>
+          <w:lang w:bidi="fa-IR"/>
+        </w:rPr>
+        <w:t xml:space="preserve"> و... استفاده کنیم، به طور پیش فرض از </w:t>
+      </w:r>
+      <w:r>
+        <w:rPr>
+          <w:rFonts w:cs="B Nazanin"/>
+          <w:sz w:val="28"/>
+          <w:szCs w:val="28"/>
+          <w:lang w:bidi="fa-IR"/>
+        </w:rPr>
+        <w:t>IComparable</w:t>
+      </w:r>
+      <w:r>
+        <w:rPr>
+          <w:rFonts w:cs="B Nazanin" w:hint="cs"/>
+          <w:sz w:val="28"/>
+          <w:szCs w:val="28"/>
+          <w:rtl/>
+          <w:lang w:bidi="fa-IR"/>
+        </w:rPr>
+        <w:t xml:space="preserve"> تعریف شده خود </w:t>
+      </w:r>
+      <w:r>
+        <w:rPr>
+          <w:rFonts w:cs="B Nazanin"/>
+          <w:sz w:val="28"/>
+          <w:szCs w:val="28"/>
+          <w:lang w:bidi="fa-IR"/>
+        </w:rPr>
+        <w:t>csharp</w:t>
+      </w:r>
+      <w:r>
+        <w:rPr>
+          <w:rFonts w:cs="B Nazanin" w:hint="cs"/>
+          <w:sz w:val="28"/>
+          <w:szCs w:val="28"/>
+          <w:rtl/>
+          <w:lang w:bidi="fa-IR"/>
+        </w:rPr>
+        <w:t xml:space="preserve"> استفاده می کنه اما برای انواع دیگه باید</w:t>
+      </w:r>
+      <w:r>
+        <w:rPr>
+          <w:rFonts w:cs="B Nazanin" w:hint="cs"/>
+          <w:sz w:val="28"/>
+          <w:szCs w:val="28"/>
+          <w:rtl/>
+          <w:lang w:bidi="fa-IR"/>
+        </w:rPr>
+        <w:t xml:space="preserve"> یه کلاس که</w:t>
+      </w:r>
+      <w:r>
+        <w:rPr>
+          <w:rFonts w:cs="B Nazanin" w:hint="cs"/>
+          <w:sz w:val="28"/>
+          <w:szCs w:val="28"/>
+          <w:rtl/>
+          <w:lang w:bidi="fa-IR"/>
+        </w:rPr>
+        <w:t xml:space="preserve"> </w:t>
+      </w:r>
+      <w:r>
+        <w:rPr>
+          <w:rFonts w:cs="B Nazanin"/>
+          <w:sz w:val="28"/>
+          <w:szCs w:val="28"/>
+          <w:lang w:bidi="fa-IR"/>
+        </w:rPr>
+        <w:t>IComparable</w:t>
+      </w:r>
+      <w:r>
+        <w:rPr>
+          <w:rFonts w:cs="B Nazanin" w:hint="cs"/>
+          <w:sz w:val="28"/>
+          <w:szCs w:val="28"/>
+          <w:rtl/>
+          <w:lang w:bidi="fa-IR"/>
+        </w:rPr>
+        <w:t xml:space="preserve"> </w:t>
+      </w:r>
+      <w:r>
+        <w:rPr>
+          <w:rFonts w:cs="B Nazanin" w:hint="cs"/>
+          <w:sz w:val="28"/>
+          <w:szCs w:val="28"/>
+          <w:rtl/>
+          <w:lang w:bidi="fa-IR"/>
+        </w:rPr>
+        <w:t xml:space="preserve"> </w:t>
+      </w:r>
+      <w:r>
+        <w:rPr>
+          <w:rFonts w:cs="B Nazanin" w:hint="cs"/>
+          <w:sz w:val="28"/>
+          <w:szCs w:val="28"/>
+          <w:rtl/>
+          <w:lang w:bidi="fa-IR"/>
+        </w:rPr>
+        <w:t xml:space="preserve">رو </w:t>
+      </w:r>
+      <w:r>
+        <w:rPr>
+          <w:rFonts w:cs="B Nazanin"/>
+          <w:sz w:val="28"/>
+          <w:szCs w:val="28"/>
+          <w:lang w:bidi="fa-IR"/>
+        </w:rPr>
+        <w:t>implement</w:t>
+      </w:r>
+      <w:r>
+        <w:rPr>
+          <w:rFonts w:cs="B Nazanin" w:hint="cs"/>
+          <w:sz w:val="28"/>
+          <w:szCs w:val="28"/>
+          <w:rtl/>
+          <w:lang w:bidi="fa-IR"/>
+        </w:rPr>
+        <w:t xml:space="preserve"> </w:t>
+      </w:r>
+      <w:r>
+        <w:rPr>
+          <w:rFonts w:cs="B Nazanin" w:hint="cs"/>
+          <w:sz w:val="28"/>
+          <w:szCs w:val="28"/>
+          <w:rtl/>
+          <w:lang w:bidi="fa-IR"/>
+        </w:rPr>
+        <w:t xml:space="preserve">می کنه رو برای اون انتیتی تعریف </w:t>
+      </w:r>
+      <w:r>
+        <w:rPr>
+          <w:rFonts w:cs="B Nazanin" w:hint="cs"/>
+          <w:sz w:val="28"/>
+          <w:szCs w:val="28"/>
+          <w:rtl/>
+          <w:lang w:bidi="fa-IR"/>
+        </w:rPr>
+        <w:t>کنیم.</w:t>
+      </w:r>
+      <w:r>
+        <w:rPr>
+          <w:rFonts w:cs="B Nazanin"/>
+          <w:sz w:val="28"/>
+          <w:szCs w:val="28"/>
+          <w:rtl/>
+          <w:lang w:bidi="fa-IR"/>
+        </w:rPr>
+        <w:br/>
+      </w:r>
+      <w:r>
+        <w:rPr>
+          <w:rFonts w:cs="B Nazanin" w:hint="cs"/>
+          <w:sz w:val="28"/>
+          <w:szCs w:val="28"/>
+          <w:rtl/>
+          <w:lang w:bidi="fa-IR"/>
+        </w:rPr>
+        <w:t xml:space="preserve">همچنین در </w:t>
+      </w:r>
+      <w:r>
+        <w:rPr>
+          <w:rFonts w:cs="B Nazanin"/>
+          <w:sz w:val="28"/>
+          <w:szCs w:val="28"/>
+          <w:lang w:bidi="fa-IR"/>
+        </w:rPr>
+        <w:t>Query</w:t>
+      </w:r>
+      <w:r>
+        <w:rPr>
+          <w:rFonts w:cs="B Nazanin" w:hint="cs"/>
+          <w:sz w:val="28"/>
+          <w:szCs w:val="28"/>
+          <w:rtl/>
+          <w:lang w:bidi="fa-IR"/>
+        </w:rPr>
+        <w:t xml:space="preserve">، با یه ویرگول راحت میشه بر اساس چندتا فیلد </w:t>
+      </w:r>
+      <w:r>
+        <w:rPr>
+          <w:rFonts w:cs="B Nazanin"/>
+          <w:sz w:val="28"/>
+          <w:szCs w:val="28"/>
+          <w:lang w:bidi="fa-IR"/>
+        </w:rPr>
+        <w:t>OrderBy</w:t>
+      </w:r>
+      <w:r>
+        <w:rPr>
+          <w:rFonts w:cs="B Nazanin" w:hint="cs"/>
+          <w:sz w:val="28"/>
+          <w:szCs w:val="28"/>
+          <w:rtl/>
+          <w:lang w:bidi="fa-IR"/>
+        </w:rPr>
+        <w:t xml:space="preserve"> رو انجام داد اما برای </w:t>
+      </w:r>
+      <w:r>
+        <w:rPr>
+          <w:rFonts w:cs="B Nazanin"/>
+          <w:sz w:val="28"/>
+          <w:szCs w:val="28"/>
+          <w:lang w:bidi="fa-IR"/>
+        </w:rPr>
+        <w:t>fluent</w:t>
+      </w:r>
+      <w:r>
+        <w:rPr>
+          <w:rFonts w:cs="B Nazanin" w:hint="cs"/>
+          <w:sz w:val="28"/>
+          <w:szCs w:val="28"/>
+          <w:rtl/>
+          <w:lang w:bidi="fa-IR"/>
+        </w:rPr>
+        <w:t xml:space="preserve"> اینطور نیست. اول باید </w:t>
+      </w:r>
+      <w:r>
+        <w:rPr>
+          <w:rFonts w:cs="B Nazanin"/>
+          <w:sz w:val="28"/>
+          <w:szCs w:val="28"/>
+          <w:lang w:bidi="fa-IR"/>
+        </w:rPr>
+        <w:t>OrderBy</w:t>
+      </w:r>
+      <w:r>
+        <w:rPr>
+          <w:rFonts w:cs="B Nazanin" w:hint="cs"/>
+          <w:sz w:val="28"/>
+          <w:szCs w:val="28"/>
+          <w:rtl/>
+          <w:lang w:bidi="fa-IR"/>
+        </w:rPr>
+        <w:t xml:space="preserve"> رو برای فیلد اول مورد نظر مرتب سازی بنویسیم و بعدش از </w:t>
+      </w:r>
+      <w:r>
+        <w:rPr>
+          <w:rFonts w:cs="B Nazanin"/>
+          <w:sz w:val="28"/>
+          <w:szCs w:val="28"/>
+          <w:lang w:bidi="fa-IR"/>
+        </w:rPr>
+        <w:t>ThenBy</w:t>
+      </w:r>
+      <w:r>
+        <w:rPr>
+          <w:rFonts w:cs="B Nazanin" w:hint="cs"/>
+          <w:sz w:val="28"/>
+          <w:szCs w:val="28"/>
+          <w:rtl/>
+          <w:lang w:bidi="fa-IR"/>
+        </w:rPr>
+        <w:t xml:space="preserve"> استفاده کنیم و همینطور تا جایی که میخوایم فیلد مرتب سازی داشته باشیم، اضافه کنیم.</w:t>
+      </w:r>
+    </w:p>
+    <w:p>
+      <w:pPr>
+        <w:pStyle w:val="ListParagraph"/>
+        <w:numPr>
+          <w:ilvl w:val="0"/>
+          <w:numId w:val="1"/>
+        </w:numPr>
+        <w:bidi/>
+        <w:rPr>
+          <w:rFonts w:cs="B Nazanin"/>
+          <w:sz w:val="28"/>
+          <w:szCs w:val="28"/>
+          <w:lang w:bidi="fa-IR"/>
+        </w:rPr>
+      </w:pPr>
+      <w:r>
+        <w:rPr>
+          <w:rFonts w:cs="B Nazanin"/>
+          <w:sz w:val="28"/>
+          <w:szCs w:val="28"/>
+          <w:lang w:bidi="fa-IR"/>
+        </w:rPr>
+        <w:t>deffered execution</w:t>
+      </w:r>
+      <w:r>
+        <w:rPr>
+          <w:rFonts w:cs="B Nazanin" w:hint="cs"/>
+          <w:sz w:val="28"/>
+          <w:szCs w:val="28"/>
+          <w:rtl/>
+          <w:lang w:bidi="fa-IR"/>
+        </w:rPr>
+        <w:t xml:space="preserve"> چیست؟</w:t>
+      </w:r>
+    </w:p>
+    <w:p>
+      <w:pPr>
+        <w:pStyle w:val="ListParagraph"/>
+        <w:numPr>
+          <w:ilvl w:val="1"/>
+          <w:numId w:val="1"/>
+        </w:numPr>
+        <w:bidi/>
+        <w:rPr>
+          <w:rFonts w:cs="B Nazanin"/>
+          <w:sz w:val="28"/>
+          <w:szCs w:val="28"/>
+          <w:lang w:bidi="fa-IR"/>
+        </w:rPr>
+      </w:pPr>
+      <w:r>
+        <w:rPr>
+          <w:rFonts w:cs="B Nazanin" w:hint="cs"/>
+          <w:sz w:val="28"/>
+          <w:szCs w:val="28"/>
+          <w:rtl/>
+          <w:lang w:bidi="fa-IR"/>
+        </w:rPr>
+        <w:lastRenderedPageBreak/>
+        <w:t xml:space="preserve">این یه مفهوم به نظر ساده اما در عین حال پیچیده اس. کلیت اش اینه که یه کوئری، تا زمانی که واقعا نیاز نباشه اجرا نمیشه. بحث پیچیدگیش اما تو اینه که در شرایط مختلف این نحوه اجرای کوئری چطوریه. مثلا یه مدل اجرا اینه که وقتی داریم روی کوئری، </w:t>
+      </w:r>
+      <w:r>
+        <w:rPr>
+          <w:rFonts w:cs="B Nazanin"/>
+          <w:sz w:val="28"/>
+          <w:szCs w:val="28"/>
+          <w:lang w:bidi="fa-IR"/>
+        </w:rPr>
+        <w:t>loop</w:t>
+      </w:r>
+      <w:r>
+        <w:rPr>
+          <w:rFonts w:cs="B Nazanin" w:hint="cs"/>
+          <w:sz w:val="28"/>
+          <w:szCs w:val="28"/>
+          <w:rtl/>
+          <w:lang w:bidi="fa-IR"/>
+        </w:rPr>
+        <w:t xml:space="preserve"> میزنیم، بیاد و در حین </w:t>
+      </w:r>
+      <w:r>
+        <w:rPr>
+          <w:rFonts w:cs="B Nazanin"/>
+          <w:sz w:val="28"/>
+          <w:szCs w:val="28"/>
+          <w:lang w:bidi="fa-IR"/>
+        </w:rPr>
+        <w:t>loop</w:t>
+      </w:r>
+      <w:r>
+        <w:rPr>
+          <w:rFonts w:cs="B Nazanin" w:hint="cs"/>
+          <w:sz w:val="28"/>
+          <w:szCs w:val="28"/>
+          <w:rtl/>
+          <w:lang w:bidi="fa-IR"/>
+        </w:rPr>
+        <w:t xml:space="preserve"> زدن کوئری رو اجرا کنه؛ فرض کنیم یه دیتابیس از فیلم ها داریم و میخوایم فیلم هایی رو بیاریم که تام کروز توشون بازی کرده. کوئری رو می نویسیم و میذاریم تو یه متغیر. حالا اگه روی این متغیر که از نوع </w:t>
+      </w:r>
+      <w:r>
+        <w:rPr>
+          <w:rFonts w:cs="B Nazanin"/>
+          <w:sz w:val="28"/>
+          <w:szCs w:val="28"/>
+          <w:lang w:bidi="fa-IR"/>
+        </w:rPr>
+        <w:t>IEnumerable</w:t>
+      </w:r>
+      <w:r>
+        <w:rPr>
+          <w:rFonts w:cs="B Nazanin" w:hint="cs"/>
+          <w:sz w:val="28"/>
+          <w:szCs w:val="28"/>
+          <w:rtl/>
+          <w:lang w:bidi="fa-IR"/>
+        </w:rPr>
+        <w:t xml:space="preserve"> هست بیایم یه </w:t>
+      </w:r>
+      <w:r>
+        <w:rPr>
+          <w:rFonts w:cs="B Nazanin"/>
+          <w:sz w:val="28"/>
+          <w:szCs w:val="28"/>
+          <w:lang w:bidi="fa-IR"/>
+        </w:rPr>
+        <w:t>foreach</w:t>
+      </w:r>
+      <w:r>
+        <w:rPr>
+          <w:rFonts w:cs="B Nazanin" w:hint="cs"/>
+          <w:sz w:val="28"/>
+          <w:szCs w:val="28"/>
+          <w:rtl/>
+          <w:lang w:bidi="fa-IR"/>
+        </w:rPr>
+        <w:t xml:space="preserve"> بزنیم، میبینیم که کوئری داره روی دونه دونه فیلم هایی که داخل دیتابیس هستن اجرا میشه و وقتی به یه فیلم از تام کروز برسه، میره داخل بدنه </w:t>
+      </w:r>
+      <w:r>
+        <w:rPr>
+          <w:rFonts w:cs="B Nazanin"/>
+          <w:sz w:val="28"/>
+          <w:szCs w:val="28"/>
+          <w:lang w:bidi="fa-IR"/>
+        </w:rPr>
+        <w:t>foreach</w:t>
+      </w:r>
+      <w:r>
+        <w:rPr>
+          <w:rFonts w:cs="B Nazanin" w:hint="cs"/>
+          <w:sz w:val="28"/>
+          <w:szCs w:val="28"/>
+          <w:rtl/>
+          <w:lang w:bidi="fa-IR"/>
+        </w:rPr>
+        <w:t xml:space="preserve"> و </w:t>
+      </w:r>
+      <w:r>
+        <w:rPr>
+          <w:rFonts w:cs="B Nazanin" w:hint="cs"/>
+          <w:sz w:val="28"/>
+          <w:szCs w:val="28"/>
+          <w:rtl/>
+          <w:lang w:bidi="fa-IR"/>
+        </w:rPr>
+        <w:t>بدنه رو</w:t>
+      </w:r>
+      <w:r>
+        <w:rPr>
+          <w:rFonts w:cs="B Nazanin" w:hint="cs"/>
+          <w:sz w:val="28"/>
+          <w:szCs w:val="28"/>
+          <w:rtl/>
+          <w:lang w:bidi="fa-IR"/>
+        </w:rPr>
+        <w:t xml:space="preserve"> اجرا می کنه. بعدش دوباره ادامه کوئری اجرا میشه و میره تا به فیلم بعدی تام کروز برسه و دوباره تا رسید، بدنه </w:t>
+      </w:r>
+      <w:r>
+        <w:rPr>
+          <w:rFonts w:cs="B Nazanin"/>
+          <w:sz w:val="28"/>
+          <w:szCs w:val="28"/>
+          <w:lang w:bidi="fa-IR"/>
+        </w:rPr>
+        <w:t>foreach</w:t>
+      </w:r>
+      <w:r>
+        <w:rPr>
+          <w:rFonts w:cs="B Nazanin" w:hint="cs"/>
+          <w:sz w:val="28"/>
+          <w:szCs w:val="28"/>
+          <w:rtl/>
+          <w:lang w:bidi="fa-IR"/>
+        </w:rPr>
+        <w:t xml:space="preserve"> رو اجرا کنه و همینطور الی آخر.</w:t>
+      </w:r>
+    </w:p>
+    <w:p>
+      <w:pPr>
+        <w:pStyle w:val="ListParagraph"/>
+        <w:numPr>
+          <w:ilvl w:val="1"/>
+          <w:numId w:val="1"/>
+        </w:numPr>
+        <w:bidi/>
+        <w:rPr>
+          <w:rFonts w:cs="B Nazanin"/>
+          <w:sz w:val="28"/>
+          <w:szCs w:val="28"/>
+          <w:lang w:bidi="fa-IR"/>
+        </w:rPr>
+      </w:pPr>
+      <w:r>
+        <w:rPr>
+          <w:rFonts w:cs="B Nazanin" w:hint="cs"/>
+          <w:sz w:val="28"/>
+          <w:szCs w:val="28"/>
+          <w:rtl/>
+          <w:lang w:bidi="fa-IR"/>
+        </w:rPr>
+        <w:t xml:space="preserve">همین دیتابیس رو اگه بعد از نوشتن کوئری، یه </w:t>
+      </w:r>
+      <w:r>
+        <w:rPr>
+          <w:rFonts w:cs="B Nazanin"/>
+          <w:sz w:val="28"/>
+          <w:szCs w:val="28"/>
+          <w:lang w:bidi="fa-IR"/>
+        </w:rPr>
+        <w:t>ToList()</w:t>
+      </w:r>
+      <w:r>
+        <w:rPr>
+          <w:rFonts w:cs="B Nazanin" w:hint="cs"/>
+          <w:sz w:val="28"/>
+          <w:szCs w:val="28"/>
+          <w:rtl/>
+          <w:lang w:bidi="fa-IR"/>
+        </w:rPr>
+        <w:t xml:space="preserve"> روش بزنیم و اینو داخل متغیر ذخیره کنیم، بلافاصله کوئری به طور کامل اجرا میشه و دیتا میاد داخل مموری.</w:t>
+      </w:r>
+      <w:r>
+        <w:rPr>
+          <w:rFonts w:cs="B Nazanin" w:hint="cs"/>
+          <w:sz w:val="28"/>
+          <w:szCs w:val="28"/>
+          <w:rtl/>
+          <w:lang w:bidi="fa-IR"/>
+        </w:rPr>
+        <w:t xml:space="preserve"> این </w:t>
+      </w:r>
+      <w:r>
+        <w:rPr>
+          <w:rFonts w:cs="B Nazanin"/>
+          <w:sz w:val="28"/>
+          <w:szCs w:val="28"/>
+          <w:lang w:bidi="fa-IR"/>
+        </w:rPr>
+        <w:t>ToList</w:t>
+      </w:r>
+      <w:r>
+        <w:rPr>
+          <w:rFonts w:cs="B Nazanin" w:hint="cs"/>
+          <w:sz w:val="28"/>
+          <w:szCs w:val="28"/>
+          <w:rtl/>
+          <w:lang w:bidi="fa-IR"/>
+        </w:rPr>
+        <w:t xml:space="preserve"> چه بعد از خود کوئری نوشته بشه و چه بعد از اینکه کوئری رو داخل یه متغیر ریختیم و حالا روی اون متغیر </w:t>
+      </w:r>
+      <w:r>
+        <w:rPr>
+          <w:rFonts w:cs="B Nazanin"/>
+          <w:sz w:val="28"/>
+          <w:szCs w:val="28"/>
+          <w:lang w:bidi="fa-IR"/>
+        </w:rPr>
+        <w:t>ToList</w:t>
+      </w:r>
+      <w:r>
+        <w:rPr>
+          <w:rFonts w:cs="B Nazanin" w:hint="cs"/>
+          <w:sz w:val="28"/>
+          <w:szCs w:val="28"/>
+          <w:rtl/>
+          <w:lang w:bidi="fa-IR"/>
+        </w:rPr>
+        <w:t xml:space="preserve"> بزنیم، فرقی نداره و میاد کوئری رو کامل اجرا میکنه</w:t>
+      </w:r>
+      <w:r>
+        <w:rPr>
+          <w:rFonts w:cs="B Nazanin" w:hint="cs"/>
+          <w:sz w:val="28"/>
+          <w:szCs w:val="28"/>
+          <w:rtl/>
+          <w:lang w:bidi="fa-IR"/>
+        </w:rPr>
+        <w:t xml:space="preserve"> و میریزه داخل یه متغیر.</w:t>
+      </w:r>
+    </w:p>
+    <w:p>
+      <w:pPr>
+        <w:pStyle w:val="ListParagraph"/>
+        <w:numPr>
+          <w:ilvl w:val="1"/>
+          <w:numId w:val="1"/>
+        </w:numPr>
+        <w:bidi/>
+        <w:rPr>
+          <w:rFonts w:cs="B Nazanin"/>
+          <w:sz w:val="28"/>
+          <w:szCs w:val="28"/>
+          <w:lang w:bidi="fa-IR"/>
+        </w:rPr>
+      </w:pPr>
+      <w:r>
+        <w:rPr>
+          <w:rFonts w:cs="B Nazanin" w:hint="cs"/>
+          <w:sz w:val="28"/>
+          <w:szCs w:val="28"/>
+          <w:rtl/>
+          <w:lang w:bidi="fa-IR"/>
+        </w:rPr>
+        <w:t xml:space="preserve">این داستان </w:t>
+      </w:r>
+      <w:r>
+        <w:rPr>
+          <w:rFonts w:cs="B Nazanin"/>
+          <w:sz w:val="28"/>
+          <w:szCs w:val="28"/>
+          <w:lang w:bidi="fa-IR"/>
+        </w:rPr>
+        <w:t>ToList</w:t>
+      </w:r>
+      <w:r>
+        <w:rPr>
+          <w:rFonts w:cs="B Nazanin" w:hint="cs"/>
+          <w:sz w:val="28"/>
+          <w:szCs w:val="28"/>
+          <w:rtl/>
+          <w:lang w:bidi="fa-IR"/>
+        </w:rPr>
+        <w:t xml:space="preserve"> برای </w:t>
+      </w:r>
+      <w:r>
+        <w:rPr>
+          <w:rFonts w:cs="B Nazanin"/>
+          <w:sz w:val="28"/>
+          <w:szCs w:val="28"/>
+          <w:lang w:bidi="fa-IR"/>
+        </w:rPr>
+        <w:t>First</w:t>
+      </w:r>
+      <w:r>
+        <w:rPr>
+          <w:rFonts w:cs="B Nazanin" w:hint="cs"/>
+          <w:sz w:val="28"/>
+          <w:szCs w:val="28"/>
+          <w:rtl/>
+          <w:lang w:bidi="fa-IR"/>
+        </w:rPr>
+        <w:t xml:space="preserve"> هم صادقه اما با یه تفاوت اونم اینه که به محض رسیدن به اولین رکورد که شرط مورد نظر رو ارضا کنه اجرای کوئری متوقف میشه.</w:t>
+      </w:r>
+    </w:p>
+    <w:p>
+      <w:pPr>
+        <w:pStyle w:val="ListParagraph"/>
+        <w:numPr>
+          <w:ilvl w:val="1"/>
+          <w:numId w:val="1"/>
+        </w:numPr>
+        <w:bidi/>
+        <w:rPr>
+          <w:rFonts w:cs="B Nazanin"/>
+          <w:sz w:val="28"/>
+          <w:szCs w:val="28"/>
+          <w:lang w:bidi="fa-IR"/>
+        </w:rPr>
+      </w:pPr>
+      <w:r>
+        <w:rPr>
+          <w:rFonts w:cs="B Nazanin" w:hint="cs"/>
+          <w:sz w:val="28"/>
+          <w:szCs w:val="28"/>
+          <w:rtl/>
+          <w:lang w:bidi="fa-IR"/>
+        </w:rPr>
+        <w:t xml:space="preserve">یکی از موارد کاربرد این ویژگی </w:t>
+      </w:r>
+      <w:r>
+        <w:rPr>
+          <w:rFonts w:cs="B Nazanin"/>
+          <w:sz w:val="28"/>
+          <w:szCs w:val="28"/>
+          <w:lang w:bidi="fa-IR"/>
+        </w:rPr>
+        <w:t>deferred execution</w:t>
+      </w:r>
+      <w:r>
+        <w:rPr>
+          <w:rFonts w:cs="B Nazanin" w:hint="cs"/>
+          <w:sz w:val="28"/>
+          <w:szCs w:val="28"/>
+          <w:rtl/>
+          <w:lang w:bidi="fa-IR"/>
+        </w:rPr>
+        <w:t xml:space="preserve"> اینه که میتونیم چندتا کوئری رو ترکیب کنیم. مثلا یه کوئری داخل متغیر </w:t>
+      </w:r>
+      <w:r>
+        <w:rPr>
+          <w:rFonts w:cs="B Nazanin"/>
+          <w:sz w:val="28"/>
+          <w:szCs w:val="28"/>
+          <w:lang w:bidi="fa-IR"/>
+        </w:rPr>
+        <w:t>a</w:t>
+      </w:r>
+      <w:r>
+        <w:rPr>
+          <w:rFonts w:cs="B Nazanin" w:hint="cs"/>
+          <w:sz w:val="28"/>
+          <w:szCs w:val="28"/>
+          <w:rtl/>
+          <w:lang w:bidi="fa-IR"/>
+        </w:rPr>
+        <w:t xml:space="preserve"> هست و یه کوئری دیگه داریم که داره روی کوئری </w:t>
+      </w:r>
+      <w:r>
+        <w:rPr>
+          <w:rFonts w:cs="B Nazanin"/>
+          <w:sz w:val="28"/>
+          <w:szCs w:val="28"/>
+          <w:lang w:bidi="fa-IR"/>
+        </w:rPr>
+        <w:t>a</w:t>
+      </w:r>
+      <w:r>
+        <w:rPr>
+          <w:rFonts w:cs="B Nazanin" w:hint="cs"/>
+          <w:sz w:val="28"/>
+          <w:szCs w:val="28"/>
+          <w:rtl/>
+          <w:lang w:bidi="fa-IR"/>
+        </w:rPr>
+        <w:t xml:space="preserve"> کوئری میزنه. اینجا اینطوری میشه که اگه بخوایم کوئری دوم رو روش مثلا </w:t>
+      </w:r>
+      <w:r>
+        <w:rPr>
+          <w:rFonts w:cs="B Nazanin"/>
+          <w:sz w:val="28"/>
+          <w:szCs w:val="28"/>
+          <w:lang w:bidi="fa-IR"/>
+        </w:rPr>
+        <w:t>foreach</w:t>
+      </w:r>
+      <w:r>
+        <w:rPr>
+          <w:rFonts w:cs="B Nazanin" w:hint="cs"/>
+          <w:sz w:val="28"/>
+          <w:szCs w:val="28"/>
+          <w:rtl/>
+          <w:lang w:bidi="fa-IR"/>
+        </w:rPr>
+        <w:t xml:space="preserve"> بزنیم، تا زمان رسیدن به </w:t>
+      </w:r>
+      <w:r>
+        <w:rPr>
+          <w:rFonts w:cs="B Nazanin"/>
+          <w:sz w:val="28"/>
+          <w:szCs w:val="28"/>
+          <w:lang w:bidi="fa-IR"/>
+        </w:rPr>
+        <w:t>foreach</w:t>
+      </w:r>
+      <w:r>
+        <w:rPr>
+          <w:rFonts w:cs="B Nazanin" w:hint="cs"/>
+          <w:sz w:val="28"/>
+          <w:szCs w:val="28"/>
+          <w:rtl/>
+          <w:lang w:bidi="fa-IR"/>
+        </w:rPr>
+        <w:t xml:space="preserve"> هیچ کدوم از بخش های کوئری اول یا دوم اجرا نمیشن و تازه سر </w:t>
+      </w:r>
+      <w:r>
+        <w:rPr>
+          <w:rFonts w:cs="B Nazanin"/>
+          <w:sz w:val="28"/>
+          <w:szCs w:val="28"/>
+          <w:lang w:bidi="fa-IR"/>
+        </w:rPr>
+        <w:t>foreach</w:t>
+      </w:r>
+      <w:r>
+        <w:rPr>
+          <w:rFonts w:cs="B Nazanin" w:hint="cs"/>
+          <w:sz w:val="28"/>
+          <w:szCs w:val="28"/>
+          <w:rtl/>
+          <w:lang w:bidi="fa-IR"/>
+        </w:rPr>
+        <w:t xml:space="preserve"> این کوئری ها شروع به اجرا شدن می کنن.</w:t>
+      </w:r>
+    </w:p>
+    <w:p>
+      <w:pPr>
+        <w:pStyle w:val="ListParagraph"/>
+        <w:numPr>
+          <w:ilvl w:val="0"/>
+          <w:numId w:val="1"/>
+        </w:numPr>
+        <w:bidi/>
+        <w:rPr>
+          <w:rFonts w:cs="B Nazanin"/>
+          <w:sz w:val="28"/>
+          <w:szCs w:val="28"/>
+          <w:lang w:bidi="fa-IR"/>
+        </w:rPr>
+      </w:pPr>
+      <w:r>
+        <w:rPr>
+          <w:rFonts w:cs="B Nazanin" w:hint="cs"/>
+          <w:sz w:val="28"/>
+          <w:szCs w:val="28"/>
+          <w:rtl/>
+          <w:lang w:bidi="fa-IR"/>
+        </w:rPr>
+        <w:t xml:space="preserve">ما میتونیم شروطی که داخل </w:t>
+      </w:r>
+      <w:r>
+        <w:rPr>
+          <w:rFonts w:cs="B Nazanin"/>
+          <w:sz w:val="28"/>
+          <w:szCs w:val="28"/>
+          <w:lang w:bidi="fa-IR"/>
+        </w:rPr>
+        <w:t>where</w:t>
+      </w:r>
+      <w:r>
+        <w:rPr>
+          <w:rFonts w:cs="B Nazanin" w:hint="cs"/>
+          <w:sz w:val="28"/>
+          <w:szCs w:val="28"/>
+          <w:rtl/>
+          <w:lang w:bidi="fa-IR"/>
+        </w:rPr>
+        <w:t xml:space="preserve"> می نویسیم رو داخل متد هایی مثل </w:t>
+      </w:r>
+      <w:r>
+        <w:rPr>
+          <w:rFonts w:cs="B Nazanin"/>
+          <w:sz w:val="28"/>
+          <w:szCs w:val="28"/>
+          <w:lang w:bidi="fa-IR"/>
+        </w:rPr>
+        <w:t>First</w:t>
+      </w:r>
+      <w:r>
+        <w:rPr>
+          <w:rFonts w:cs="B Nazanin" w:hint="cs"/>
+          <w:sz w:val="28"/>
+          <w:szCs w:val="28"/>
+          <w:rtl/>
+          <w:lang w:bidi="fa-IR"/>
+        </w:rPr>
+        <w:t xml:space="preserve"> یا </w:t>
+      </w:r>
+      <w:r>
+        <w:rPr>
+          <w:rFonts w:cs="B Nazanin"/>
+          <w:sz w:val="28"/>
+          <w:szCs w:val="28"/>
+          <w:lang w:bidi="fa-IR"/>
+        </w:rPr>
+        <w:t>Last</w:t>
+      </w:r>
+      <w:r>
+        <w:rPr>
+          <w:rFonts w:cs="B Nazanin" w:hint="cs"/>
+          <w:sz w:val="28"/>
+          <w:szCs w:val="28"/>
+          <w:rtl/>
+          <w:lang w:bidi="fa-IR"/>
+        </w:rPr>
+        <w:t xml:space="preserve"> هم بنویسیم و اینطوری کوئری کوتاه تری داریم اما </w:t>
+      </w:r>
+      <w:r>
+        <w:rPr>
+          <w:rFonts w:cs="B Nazanin" w:hint="cs"/>
+          <w:sz w:val="28"/>
+          <w:szCs w:val="28"/>
+          <w:rtl/>
+          <w:lang w:bidi="fa-IR"/>
+        </w:rPr>
+        <w:t>بسته به شرایط میتونه استفاده از این ویژگی تغییراتی ایجاد کنه؛ از بحث پرفورمنس تا نحوه اجرا و بیزنس پشت کوئری. پس اینطوری نیست که همیشه صرفا برای راحتی از این مدل استفاده کنیم.</w:t>
+      </w:r>
+    </w:p>
+    <w:p>
+      <w:pPr>
+        <w:pStyle w:val="ListParagraph"/>
+        <w:numPr>
+          <w:ilvl w:val="0"/>
+          <w:numId w:val="1"/>
+        </w:numPr>
+        <w:bidi/>
+        <w:rPr>
+          <w:rFonts w:cs="B Nazanin"/>
+          <w:sz w:val="28"/>
+          <w:szCs w:val="28"/>
+          <w:lang w:bidi="fa-IR"/>
+        </w:rPr>
+      </w:pPr>
+    </w:p>
+    <w:p>
+      <w:pPr>
+        <w:pStyle w:val="ListParagraph"/>
+        <w:numPr>
+          <w:ilvl w:val="0"/>
+          <w:numId w:val="1"/>
+        </w:numPr>
+        <w:bidi/>
+        <w:rPr>
+          <w:rFonts w:cs="B Nazanin"/>
+          <w:sz w:val="28"/>
+          <w:szCs w:val="28"/>
+          <w:lang w:bidi="fa-IR"/>
+        </w:rPr>
+      </w:pPr>
+      <w:r>
+        <w:rPr>
+          <w:rFonts w:cs="B Nazanin"/>
+          <w:sz w:val="28"/>
+          <w:szCs w:val="28"/>
+          <w:lang w:bidi="fa-IR"/>
+        </w:rPr>
+        <w:t>Splitted query</w:t>
+      </w:r>
+      <w:r>
+        <w:rPr>
+          <w:rFonts w:cs="B Nazanin" w:hint="cs"/>
+          <w:sz w:val="28"/>
+          <w:szCs w:val="28"/>
+          <w:rtl/>
+          <w:lang w:bidi="fa-IR"/>
+        </w:rPr>
+        <w:t xml:space="preserve"> ها چیستند؟</w:t>
+      </w:r>
+    </w:p>
+    <w:p>
+      <w:pPr>
+        <w:pStyle w:val="ListParagraph"/>
+        <w:numPr>
+          <w:ilvl w:val="0"/>
+          <w:numId w:val="1"/>
+        </w:numPr>
+        <w:bidi/>
+        <w:rPr>
+          <w:rFonts w:cs="B Nazanin"/>
+          <w:sz w:val="28"/>
+          <w:szCs w:val="28"/>
+          <w:lang w:bidi="fa-IR"/>
+        </w:rPr>
+      </w:pPr>
+    </w:p>
+    <w:p>
+      <w:pPr>
+        <w:pStyle w:val="ListParagraph"/>
+        <w:numPr>
+          <w:ilvl w:val="0"/>
+          <w:numId w:val="1"/>
+        </w:numPr>
+        <w:bidi/>
+        <w:rPr>
+          <w:rFonts w:cs="B Nazanin"/>
+          <w:sz w:val="28"/>
+          <w:szCs w:val="28"/>
+          <w:lang w:bidi="fa-IR"/>
+        </w:rPr>
+      </w:pPr>
+      <w:r>
+        <w:rPr>
+          <w:rFonts w:cs="B Nazanin"/>
+          <w:sz w:val="28"/>
+          <w:szCs w:val="28"/>
+          <w:lang w:bidi="fa-IR"/>
+        </w:rPr>
+        <w:lastRenderedPageBreak/>
         <w:t>Entity framework vs nhibernate vs dapper</w:t>
       </w:r>
       <w:r>

</xml_diff>

<commit_message>
Fourth section of linq course
</commit_message>
<xml_diff>
--- a/ORM/Entity framework interview questions and answers.docx
+++ b/ORM/Entity framework interview questions and answers.docx
@@ -1722,6 +1722,646 @@
           <w:lang w:bidi="fa-IR"/>
         </w:rPr>
       </w:pPr>
+      <w:r>
+        <w:rPr>
+          <w:rFonts w:cs="B Nazanin" w:hint="cs"/>
+          <w:sz w:val="28"/>
+          <w:szCs w:val="28"/>
+          <w:rtl/>
+          <w:lang w:bidi="fa-IR"/>
+        </w:rPr>
+        <w:t xml:space="preserve">متد </w:t>
+      </w:r>
+      <w:r>
+        <w:rPr>
+          <w:rFonts w:cs="B Nazanin"/>
+          <w:sz w:val="28"/>
+          <w:szCs w:val="28"/>
+          <w:lang w:bidi="fa-IR"/>
+        </w:rPr>
+        <w:t>Chunk</w:t>
+      </w:r>
+      <w:r>
+        <w:rPr>
+          <w:rFonts w:cs="B Nazanin" w:hint="cs"/>
+          <w:sz w:val="28"/>
+          <w:szCs w:val="28"/>
+          <w:rtl/>
+          <w:lang w:bidi="fa-IR"/>
+        </w:rPr>
+        <w:t xml:space="preserve"> چه کار می کند؟</w:t>
+      </w:r>
+    </w:p>
+    <w:p>
+      <w:pPr>
+        <w:pStyle w:val="ListParagraph"/>
+        <w:numPr>
+          <w:ilvl w:val="1"/>
+          <w:numId w:val="1"/>
+        </w:numPr>
+        <w:bidi/>
+        <w:rPr>
+          <w:rFonts w:cs="B Nazanin"/>
+          <w:sz w:val="28"/>
+          <w:szCs w:val="28"/>
+          <w:lang w:bidi="fa-IR"/>
+        </w:rPr>
+      </w:pPr>
+      <w:r>
+        <w:rPr>
+          <w:rFonts w:cs="B Nazanin" w:hint="cs"/>
+          <w:sz w:val="28"/>
+          <w:szCs w:val="28"/>
+          <w:rtl/>
+          <w:lang w:bidi="fa-IR"/>
+        </w:rPr>
+        <w:t xml:space="preserve">این متد لیست مورد نظر را به بخش های با تعداد درخواست شده (پارامتر </w:t>
+      </w:r>
+      <w:r>
+        <w:rPr>
+          <w:rFonts w:cs="B Nazanin"/>
+          <w:sz w:val="28"/>
+          <w:szCs w:val="28"/>
+          <w:lang w:bidi="fa-IR"/>
+        </w:rPr>
+        <w:t>int</w:t>
+      </w:r>
+      <w:r>
+        <w:rPr>
+          <w:rFonts w:cs="B Nazanin" w:hint="cs"/>
+          <w:sz w:val="28"/>
+          <w:szCs w:val="28"/>
+          <w:rtl/>
+          <w:lang w:bidi="fa-IR"/>
+        </w:rPr>
+        <w:t xml:space="preserve"> ورودی) تقسیم می کند. در واقع خروجی آن یک </w:t>
+      </w:r>
+      <w:r>
+        <w:rPr>
+          <w:rFonts w:cs="B Nazanin"/>
+          <w:sz w:val="28"/>
+          <w:szCs w:val="28"/>
+          <w:lang w:bidi="fa-IR"/>
+        </w:rPr>
+        <w:t>IEnumerable&lt;Entity[]&gt;</w:t>
+      </w:r>
+      <w:r>
+        <w:rPr>
+          <w:rFonts w:cs="B Nazanin" w:hint="cs"/>
+          <w:sz w:val="28"/>
+          <w:szCs w:val="28"/>
+          <w:rtl/>
+          <w:lang w:bidi="fa-IR"/>
+        </w:rPr>
+        <w:t xml:space="preserve"> است که هر دیتا در این </w:t>
+      </w:r>
+      <w:r>
+        <w:rPr>
+          <w:rFonts w:cs="B Nazanin"/>
+          <w:sz w:val="28"/>
+          <w:szCs w:val="28"/>
+          <w:lang w:bidi="fa-IR"/>
+        </w:rPr>
+        <w:lastRenderedPageBreak/>
+        <w:t>IEnumerable</w:t>
+      </w:r>
+      <w:r>
+        <w:rPr>
+          <w:rFonts w:cs="B Nazanin" w:hint="cs"/>
+          <w:sz w:val="28"/>
+          <w:szCs w:val="28"/>
+          <w:rtl/>
+          <w:lang w:bidi="fa-IR"/>
+        </w:rPr>
+        <w:t xml:space="preserve"> یک آرایه به طول پارامتر ورودی می باشد. اگر تعداد کل دیتا بر این پارامتر بخش پذیر نباشد، همه بخش ها به غیر از بخش آخر دارای طول مورد نظر بوده و فقط بخش آخر به تعداد باقی مانده دیتا دارد.</w:t>
+      </w:r>
+    </w:p>
+    <w:p>
+      <w:pPr>
+        <w:pStyle w:val="ListParagraph"/>
+        <w:numPr>
+          <w:ilvl w:val="1"/>
+          <w:numId w:val="1"/>
+        </w:numPr>
+        <w:bidi/>
+        <w:rPr>
+          <w:rFonts w:cs="B Nazanin"/>
+          <w:sz w:val="28"/>
+          <w:szCs w:val="28"/>
+          <w:lang w:bidi="fa-IR"/>
+        </w:rPr>
+      </w:pPr>
+      <w:r>
+        <w:rPr>
+          <w:rFonts w:cs="B Nazanin" w:hint="cs"/>
+          <w:sz w:val="28"/>
+          <w:szCs w:val="28"/>
+          <w:rtl/>
+          <w:lang w:bidi="fa-IR"/>
+        </w:rPr>
+        <w:t xml:space="preserve">اگر بعد از </w:t>
+      </w:r>
+      <w:r>
+        <w:rPr>
+          <w:rFonts w:cs="B Nazanin"/>
+          <w:sz w:val="28"/>
+          <w:szCs w:val="28"/>
+          <w:lang w:bidi="fa-IR"/>
+        </w:rPr>
+        <w:t>Chunk</w:t>
+      </w:r>
+      <w:r>
+        <w:rPr>
+          <w:rFonts w:cs="B Nazanin" w:hint="cs"/>
+          <w:sz w:val="28"/>
+          <w:szCs w:val="28"/>
+          <w:rtl/>
+          <w:lang w:bidi="fa-IR"/>
+        </w:rPr>
+        <w:t xml:space="preserve">، از </w:t>
+      </w:r>
+      <w:r>
+        <w:rPr>
+          <w:rFonts w:cs="B Nazanin"/>
+          <w:sz w:val="28"/>
+          <w:szCs w:val="28"/>
+          <w:lang w:bidi="fa-IR"/>
+        </w:rPr>
+        <w:t>Select</w:t>
+      </w:r>
+      <w:r>
+        <w:rPr>
+          <w:rFonts w:cs="B Nazanin" w:hint="cs"/>
+          <w:sz w:val="28"/>
+          <w:szCs w:val="28"/>
+          <w:rtl/>
+          <w:lang w:bidi="fa-IR"/>
+        </w:rPr>
+        <w:t xml:space="preserve"> استفاده کنیم، </w:t>
+      </w:r>
+      <w:r>
+        <w:rPr>
+          <w:rFonts w:cs="B Nazanin" w:hint="cs"/>
+          <w:sz w:val="28"/>
+          <w:szCs w:val="28"/>
+          <w:rtl/>
+          <w:lang w:bidi="fa-IR"/>
+        </w:rPr>
+        <w:t xml:space="preserve">میتونیم علاوه بر خود </w:t>
+      </w:r>
+      <w:r>
+        <w:rPr>
+          <w:rFonts w:cs="B Nazanin"/>
+          <w:sz w:val="28"/>
+          <w:szCs w:val="28"/>
+          <w:lang w:bidi="fa-IR"/>
+        </w:rPr>
+        <w:t>Chunk</w:t>
+      </w:r>
+      <w:r>
+        <w:rPr>
+          <w:rFonts w:cs="B Nazanin" w:hint="cs"/>
+          <w:sz w:val="28"/>
+          <w:szCs w:val="28"/>
+          <w:rtl/>
+          <w:lang w:bidi="fa-IR"/>
+        </w:rPr>
+        <w:t xml:space="preserve"> ها، یه </w:t>
+      </w:r>
+      <w:r>
+        <w:rPr>
+          <w:rFonts w:cs="B Nazanin"/>
+          <w:sz w:val="28"/>
+          <w:szCs w:val="28"/>
+          <w:lang w:bidi="fa-IR"/>
+        </w:rPr>
+        <w:t>index</w:t>
+      </w:r>
+      <w:r>
+        <w:rPr>
+          <w:rFonts w:cs="B Nazanin" w:hint="cs"/>
+          <w:sz w:val="28"/>
+          <w:szCs w:val="28"/>
+          <w:rtl/>
+          <w:lang w:bidi="fa-IR"/>
+        </w:rPr>
+        <w:t xml:space="preserve"> هم کنارشون داشته باشیم. مثلا این:</w:t>
+      </w:r>
+      <w:r>
+        <w:rPr>
+          <w:rFonts w:cs="B Nazanin"/>
+          <w:sz w:val="28"/>
+          <w:szCs w:val="28"/>
+          <w:rtl/>
+          <w:lang w:bidi="fa-IR"/>
+        </w:rPr>
+        <w:br/>
+      </w:r>
+      <w:r>
+        <w:rPr>
+          <w:rFonts w:cs="B Nazanin"/>
+          <w:sz w:val="28"/>
+          <w:szCs w:val="28"/>
+          <w:lang w:bidi="fa-IR"/>
+        </w:rPr>
+        <w:t>list.Chunk(4).Select((chunk, index) =&gt; new {chunk, Number = index+1}))</w:t>
+      </w:r>
+    </w:p>
+    <w:p>
+      <w:pPr>
+        <w:pStyle w:val="ListParagraph"/>
+        <w:numPr>
+          <w:ilvl w:val="0"/>
+          <w:numId w:val="1"/>
+        </w:numPr>
+        <w:bidi/>
+        <w:rPr>
+          <w:rFonts w:cs="B Nazanin"/>
+          <w:sz w:val="28"/>
+          <w:szCs w:val="28"/>
+          <w:lang w:bidi="fa-IR"/>
+        </w:rPr>
+      </w:pPr>
+      <w:r>
+        <w:rPr>
+          <w:rFonts w:cs="B Nazanin" w:hint="cs"/>
+          <w:sz w:val="28"/>
+          <w:szCs w:val="28"/>
+          <w:rtl/>
+          <w:lang w:bidi="fa-IR"/>
+        </w:rPr>
+        <w:t xml:space="preserve">متد های </w:t>
+      </w:r>
+      <w:r>
+        <w:rPr>
+          <w:rFonts w:cs="B Nazanin"/>
+          <w:sz w:val="28"/>
+          <w:szCs w:val="28"/>
+          <w:lang w:bidi="fa-IR"/>
+        </w:rPr>
+        <w:t>Skip</w:t>
+      </w:r>
+      <w:r>
+        <w:rPr>
+          <w:rFonts w:cs="B Nazanin" w:hint="cs"/>
+          <w:sz w:val="28"/>
+          <w:szCs w:val="28"/>
+          <w:rtl/>
+          <w:lang w:bidi="fa-IR"/>
+        </w:rPr>
+        <w:t xml:space="preserve"> و </w:t>
+      </w:r>
+      <w:r>
+        <w:rPr>
+          <w:rFonts w:cs="B Nazanin"/>
+          <w:sz w:val="28"/>
+          <w:szCs w:val="28"/>
+          <w:lang w:bidi="fa-IR"/>
+        </w:rPr>
+        <w:t>Take</w:t>
+      </w:r>
+      <w:r>
+        <w:rPr>
+          <w:rFonts w:cs="B Nazanin" w:hint="cs"/>
+          <w:sz w:val="28"/>
+          <w:szCs w:val="28"/>
+          <w:rtl/>
+          <w:lang w:bidi="fa-IR"/>
+        </w:rPr>
+        <w:t>چی هستن و تفاوتشون چیه؟</w:t>
+      </w:r>
+    </w:p>
+    <w:p>
+      <w:pPr>
+        <w:pStyle w:val="ListParagraph"/>
+        <w:numPr>
+          <w:ilvl w:val="1"/>
+          <w:numId w:val="1"/>
+        </w:numPr>
+        <w:bidi/>
+        <w:rPr>
+          <w:rFonts w:cs="B Nazanin"/>
+          <w:sz w:val="28"/>
+          <w:szCs w:val="28"/>
+          <w:lang w:bidi="fa-IR"/>
+        </w:rPr>
+      </w:pPr>
+      <w:r>
+        <w:rPr>
+          <w:rFonts w:cs="B Nazanin" w:hint="cs"/>
+          <w:sz w:val="28"/>
+          <w:szCs w:val="28"/>
+          <w:rtl/>
+          <w:lang w:bidi="fa-IR"/>
+        </w:rPr>
+        <w:t xml:space="preserve">این دوتا مثل </w:t>
+      </w:r>
+      <w:r>
+        <w:rPr>
+          <w:rFonts w:cs="B Nazanin"/>
+          <w:sz w:val="28"/>
+          <w:szCs w:val="28"/>
+          <w:lang w:bidi="fa-IR"/>
+        </w:rPr>
+        <w:t>Include</w:t>
+      </w:r>
+      <w:r>
+        <w:rPr>
+          <w:rFonts w:cs="B Nazanin" w:hint="cs"/>
+          <w:sz w:val="28"/>
+          <w:szCs w:val="28"/>
+          <w:rtl/>
+          <w:lang w:bidi="fa-IR"/>
+        </w:rPr>
+        <w:t xml:space="preserve"> و </w:t>
+      </w:r>
+      <w:r>
+        <w:rPr>
+          <w:rFonts w:cs="B Nazanin"/>
+          <w:sz w:val="28"/>
+          <w:szCs w:val="28"/>
+          <w:lang w:bidi="fa-IR"/>
+        </w:rPr>
+        <w:t>Exclude</w:t>
+      </w:r>
+      <w:r>
+        <w:rPr>
+          <w:rFonts w:cs="B Nazanin" w:hint="cs"/>
+          <w:sz w:val="28"/>
+          <w:szCs w:val="28"/>
+          <w:rtl/>
+          <w:lang w:bidi="fa-IR"/>
+        </w:rPr>
+        <w:t xml:space="preserve"> هستن و هر کدوم 3 مدل دارن: عادی شون که پسوند دیگه ای نداره، </w:t>
+      </w:r>
+      <w:r>
+        <w:rPr>
+          <w:rFonts w:cs="B Nazanin"/>
+          <w:sz w:val="28"/>
+          <w:szCs w:val="28"/>
+          <w:lang w:bidi="fa-IR"/>
+        </w:rPr>
+        <w:t>Last</w:t>
+      </w:r>
+      <w:r>
+        <w:rPr>
+          <w:rFonts w:cs="B Nazanin" w:hint="cs"/>
+          <w:sz w:val="28"/>
+          <w:szCs w:val="28"/>
+          <w:rtl/>
+          <w:lang w:bidi="fa-IR"/>
+        </w:rPr>
+        <w:t xml:space="preserve"> شون که از آخر کار مورد نظر رو لحاظ می کنه و </w:t>
+      </w:r>
+      <w:r>
+        <w:rPr>
+          <w:rFonts w:cs="B Nazanin"/>
+          <w:sz w:val="28"/>
+          <w:szCs w:val="28"/>
+          <w:lang w:bidi="fa-IR"/>
+        </w:rPr>
+        <w:t>While</w:t>
+      </w:r>
+      <w:r>
+        <w:rPr>
+          <w:rFonts w:cs="B Nazanin" w:hint="cs"/>
+          <w:sz w:val="28"/>
+          <w:szCs w:val="28"/>
+          <w:rtl/>
+          <w:lang w:bidi="fa-IR"/>
+        </w:rPr>
+        <w:t xml:space="preserve"> شون که هر دیتایی که تو شرط مورد نظر صدق کنه رو روش کار مورد نظرشون رو انجام میدن.</w:t>
+      </w:r>
+      <w:r>
+        <w:rPr>
+          <w:rFonts w:cs="B Nazanin"/>
+          <w:sz w:val="28"/>
+          <w:szCs w:val="28"/>
+          <w:rtl/>
+          <w:lang w:bidi="fa-IR"/>
+        </w:rPr>
+        <w:br/>
+      </w:r>
+      <w:r>
+        <w:rPr>
+          <w:rFonts w:cs="B Nazanin" w:hint="cs"/>
+          <w:sz w:val="28"/>
+          <w:szCs w:val="28"/>
+          <w:rtl/>
+          <w:lang w:bidi="fa-IR"/>
+        </w:rPr>
+        <w:t xml:space="preserve">حالا خود کار اینا چیه؟ متد های </w:t>
+      </w:r>
+      <w:r>
+        <w:rPr>
+          <w:rFonts w:cs="B Nazanin"/>
+          <w:sz w:val="28"/>
+          <w:szCs w:val="28"/>
+          <w:lang w:bidi="fa-IR"/>
+        </w:rPr>
+        <w:t>Take</w:t>
+      </w:r>
+      <w:r>
+        <w:rPr>
+          <w:rFonts w:cs="B Nazanin" w:hint="cs"/>
+          <w:sz w:val="28"/>
+          <w:szCs w:val="28"/>
+          <w:rtl/>
+          <w:lang w:bidi="fa-IR"/>
+        </w:rPr>
+        <w:t xml:space="preserve"> میان </w:t>
+      </w:r>
+      <w:r>
+        <w:rPr>
+          <w:rFonts w:cs="B Nazanin"/>
+          <w:sz w:val="28"/>
+          <w:szCs w:val="28"/>
+          <w:lang w:bidi="fa-IR"/>
+        </w:rPr>
+        <w:t>Include</w:t>
+      </w:r>
+      <w:r>
+        <w:rPr>
+          <w:rFonts w:cs="B Nazanin" w:hint="cs"/>
+          <w:sz w:val="28"/>
+          <w:szCs w:val="28"/>
+          <w:rtl/>
+          <w:lang w:bidi="fa-IR"/>
+        </w:rPr>
+        <w:t xml:space="preserve"> رو انجام میدن</w:t>
+      </w:r>
+      <w:r>
+        <w:rPr>
+          <w:rFonts w:cs="B Nazanin" w:hint="cs"/>
+          <w:sz w:val="28"/>
+          <w:szCs w:val="28"/>
+          <w:rtl/>
+          <w:lang w:bidi="fa-IR"/>
+        </w:rPr>
+        <w:t>؛</w:t>
+      </w:r>
+      <w:r>
+        <w:rPr>
+          <w:rFonts w:cs="B Nazanin" w:hint="cs"/>
+          <w:sz w:val="28"/>
+          <w:szCs w:val="28"/>
+          <w:rtl/>
+          <w:lang w:bidi="fa-IR"/>
+        </w:rPr>
+        <w:t xml:space="preserve"> یعنی میگن چه دیتایی برداشته بشه. متدهای </w:t>
+      </w:r>
+      <w:r>
+        <w:rPr>
+          <w:rFonts w:cs="B Nazanin"/>
+          <w:sz w:val="28"/>
+          <w:szCs w:val="28"/>
+          <w:lang w:bidi="fa-IR"/>
+        </w:rPr>
+        <w:t>Skip</w:t>
+      </w:r>
+      <w:r>
+        <w:rPr>
+          <w:rFonts w:cs="B Nazanin" w:hint="cs"/>
+          <w:sz w:val="28"/>
+          <w:szCs w:val="28"/>
+          <w:rtl/>
+          <w:lang w:bidi="fa-IR"/>
+        </w:rPr>
+        <w:t xml:space="preserve"> اما </w:t>
+      </w:r>
+      <w:r>
+        <w:rPr>
+          <w:rFonts w:cs="B Nazanin" w:hint="cs"/>
+          <w:sz w:val="28"/>
+          <w:szCs w:val="28"/>
+          <w:rtl/>
+          <w:lang w:bidi="fa-IR"/>
+        </w:rPr>
+        <w:t xml:space="preserve">کار </w:t>
+      </w:r>
+      <w:r>
+        <w:rPr>
+          <w:rFonts w:cs="B Nazanin"/>
+          <w:sz w:val="28"/>
+          <w:szCs w:val="28"/>
+          <w:lang w:bidi="fa-IR"/>
+        </w:rPr>
+        <w:t>exclude</w:t>
+      </w:r>
+      <w:r>
+        <w:rPr>
+          <w:rFonts w:cs="B Nazanin" w:hint="cs"/>
+          <w:sz w:val="28"/>
+          <w:szCs w:val="28"/>
+          <w:rtl/>
+          <w:lang w:bidi="fa-IR"/>
+        </w:rPr>
+        <w:t xml:space="preserve"> رو انجام میدن و </w:t>
+      </w:r>
+      <w:r>
+        <w:rPr>
+          <w:rFonts w:cs="B Nazanin" w:hint="cs"/>
+          <w:sz w:val="28"/>
+          <w:szCs w:val="28"/>
+          <w:rtl/>
+          <w:lang w:bidi="fa-IR"/>
+        </w:rPr>
+        <w:t>برعکسن</w:t>
+      </w:r>
+      <w:r>
+        <w:rPr>
+          <w:rFonts w:cs="B Nazanin" w:hint="cs"/>
+          <w:sz w:val="28"/>
+          <w:szCs w:val="28"/>
+          <w:rtl/>
+          <w:lang w:bidi="fa-IR"/>
+        </w:rPr>
+        <w:t>؛ یعنی</w:t>
+      </w:r>
+      <w:r>
+        <w:rPr>
+          <w:rFonts w:cs="B Nazanin" w:hint="cs"/>
+          <w:sz w:val="28"/>
+          <w:szCs w:val="28"/>
+          <w:rtl/>
+          <w:lang w:bidi="fa-IR"/>
+        </w:rPr>
+        <w:t xml:space="preserve"> میگن چه دیتایی برداشته نشه.</w:t>
+      </w:r>
+    </w:p>
+    <w:p>
+      <w:pPr>
+        <w:pStyle w:val="ListParagraph"/>
+        <w:numPr>
+          <w:ilvl w:val="1"/>
+          <w:numId w:val="1"/>
+        </w:numPr>
+        <w:bidi/>
+        <w:rPr>
+          <w:rFonts w:cs="B Nazanin"/>
+          <w:sz w:val="28"/>
+          <w:szCs w:val="28"/>
+          <w:lang w:bidi="fa-IR"/>
+        </w:rPr>
+      </w:pPr>
+      <w:r>
+        <w:rPr>
+          <w:rFonts w:cs="B Nazanin" w:hint="cs"/>
+          <w:sz w:val="28"/>
+          <w:szCs w:val="28"/>
+          <w:rtl/>
+          <w:lang w:bidi="fa-IR"/>
+        </w:rPr>
+        <w:t>این متد ها به صورت ترکیبی هم میتونن استفاده بشن. مثلا اگه بخوایم 4 دیتای اول کوئری رو نداشته باشیم و بعد از اون، 7 تا دیتای بعدی (دیتای 5 الی 11 از حاصل کوئری اصلی)</w:t>
+      </w:r>
+      <w:r>
+        <w:rPr>
+          <w:rFonts w:cs="B Nazanin" w:hint="cs"/>
+          <w:sz w:val="28"/>
+          <w:szCs w:val="28"/>
+          <w:rtl/>
+          <w:lang w:bidi="fa-IR"/>
+        </w:rPr>
+        <w:t xml:space="preserve"> رو برداریم، میتونیم اول یه </w:t>
+      </w:r>
+      <w:r>
+        <w:rPr>
+          <w:rFonts w:cs="B Nazanin"/>
+          <w:sz w:val="28"/>
+          <w:szCs w:val="28"/>
+          <w:lang w:bidi="fa-IR"/>
+        </w:rPr>
+        <w:t>Skip(4)</w:t>
+      </w:r>
+      <w:r>
+        <w:rPr>
+          <w:rFonts w:cs="B Nazanin" w:hint="cs"/>
+          <w:sz w:val="28"/>
+          <w:szCs w:val="28"/>
+          <w:rtl/>
+          <w:lang w:bidi="fa-IR"/>
+        </w:rPr>
+        <w:t xml:space="preserve"> و در ادامه اش یه </w:t>
+      </w:r>
+      <w:r>
+        <w:rPr>
+          <w:rFonts w:cs="B Nazanin"/>
+          <w:sz w:val="28"/>
+          <w:szCs w:val="28"/>
+          <w:lang w:bidi="fa-IR"/>
+        </w:rPr>
+        <w:t>Take(7)</w:t>
+      </w:r>
+      <w:r>
+        <w:rPr>
+          <w:rFonts w:cs="B Nazanin" w:hint="cs"/>
+          <w:sz w:val="28"/>
+          <w:szCs w:val="28"/>
+          <w:rtl/>
+          <w:lang w:bidi="fa-IR"/>
+        </w:rPr>
+        <w:t xml:space="preserve"> داشته باشیم.</w:t>
+      </w:r>
     </w:p>
     <w:p>
       <w:pPr>
@@ -1796,7 +2436,6 @@
           <w:szCs w:val="28"/>
           <w:lang w:bidi="fa-IR"/>
         </w:rPr>
-        <w:lastRenderedPageBreak/>
         <w:t>Entity framework vs nhibernate vs dapper</w:t>
       </w:r>
       <w:r>

</xml_diff>

<commit_message>
Fifth section of linq course
</commit_message>
<xml_diff>
--- a/ORM/Entity framework interview questions and answers.docx
+++ b/ORM/Entity framework interview questions and answers.docx
@@ -2361,6 +2361,250 @@
           <w:lang w:bidi="fa-IR"/>
         </w:rPr>
         <w:t xml:space="preserve"> داشته باشیم.</w:t>
+      </w:r>
+    </w:p>
+    <w:p>
+      <w:pPr>
+        <w:pStyle w:val="ListParagraph"/>
+        <w:numPr>
+          <w:ilvl w:val="0"/>
+          <w:numId w:val="1"/>
+        </w:numPr>
+        <w:bidi/>
+        <w:rPr>
+          <w:rFonts w:cs="B Nazanin"/>
+          <w:sz w:val="28"/>
+          <w:szCs w:val="28"/>
+          <w:lang w:bidi="fa-IR"/>
+        </w:rPr>
+      </w:pPr>
+      <w:r>
+        <w:rPr>
+          <w:rFonts w:cs="B Nazanin" w:hint="cs"/>
+          <w:sz w:val="28"/>
+          <w:szCs w:val="28"/>
+          <w:rtl/>
+          <w:lang w:bidi="fa-IR"/>
+        </w:rPr>
+        <w:t xml:space="preserve">متد های </w:t>
+      </w:r>
+      <w:r>
+        <w:rPr>
+          <w:rFonts w:cs="B Nazanin"/>
+          <w:sz w:val="28"/>
+          <w:szCs w:val="28"/>
+          <w:lang w:bidi="fa-IR"/>
+        </w:rPr>
+        <w:t>All</w:t>
+      </w:r>
+      <w:r>
+        <w:rPr>
+          <w:rFonts w:cs="B Nazanin" w:hint="cs"/>
+          <w:sz w:val="28"/>
+          <w:szCs w:val="28"/>
+          <w:rtl/>
+          <w:lang w:bidi="fa-IR"/>
+        </w:rPr>
+        <w:t xml:space="preserve"> و </w:t>
+      </w:r>
+      <w:r>
+        <w:rPr>
+          <w:rFonts w:cs="B Nazanin"/>
+          <w:sz w:val="28"/>
+          <w:szCs w:val="28"/>
+          <w:lang w:bidi="fa-IR"/>
+        </w:rPr>
+        <w:t>Any</w:t>
+      </w:r>
+      <w:r>
+        <w:rPr>
+          <w:rFonts w:cs="B Nazanin" w:hint="cs"/>
+          <w:sz w:val="28"/>
+          <w:szCs w:val="28"/>
+          <w:rtl/>
+          <w:lang w:bidi="fa-IR"/>
+        </w:rPr>
+        <w:t xml:space="preserve"> چی هستن و تفاوتشون چیه؟</w:t>
+      </w:r>
+    </w:p>
+    <w:p>
+      <w:pPr>
+        <w:pStyle w:val="ListParagraph"/>
+        <w:numPr>
+          <w:ilvl w:val="1"/>
+          <w:numId w:val="1"/>
+        </w:numPr>
+        <w:bidi/>
+        <w:rPr>
+          <w:rFonts w:cs="B Nazanin"/>
+          <w:sz w:val="28"/>
+          <w:szCs w:val="28"/>
+          <w:lang w:bidi="fa-IR"/>
+        </w:rPr>
+      </w:pPr>
+      <w:r>
+        <w:rPr>
+          <w:rFonts w:cs="B Nazanin" w:hint="cs"/>
+          <w:sz w:val="28"/>
+          <w:szCs w:val="28"/>
+          <w:rtl/>
+          <w:lang w:bidi="fa-IR"/>
+        </w:rPr>
+        <w:t xml:space="preserve">هر دو یه شرطی رو درباره تمام عناصر موجود در یه لیست بررسی می کنن منتهی </w:t>
+      </w:r>
+      <w:r>
+        <w:rPr>
+          <w:rFonts w:cs="B Nazanin"/>
+          <w:sz w:val="28"/>
+          <w:szCs w:val="28"/>
+          <w:lang w:bidi="fa-IR"/>
+        </w:rPr>
+        <w:t>Any</w:t>
+      </w:r>
+      <w:r>
+        <w:rPr>
+          <w:rFonts w:cs="B Nazanin" w:hint="cs"/>
+          <w:sz w:val="28"/>
+          <w:szCs w:val="28"/>
+          <w:rtl/>
+          <w:lang w:bidi="fa-IR"/>
+        </w:rPr>
+        <w:t xml:space="preserve"> به دنبال اینه که حداقل یه عنصر پیدا بشه که این شرط دربارش صدق کنه</w:t>
+      </w:r>
+      <w:r>
+        <w:rPr>
+          <w:rFonts w:cs="B Nazanin" w:hint="cs"/>
+          <w:sz w:val="28"/>
+          <w:szCs w:val="28"/>
+          <w:rtl/>
+          <w:lang w:bidi="fa-IR"/>
+        </w:rPr>
+        <w:t xml:space="preserve">؛ اولین عنصری که ببینه این شرط دربارش صدق می کنه، بلافاصله از حلقه بررسی میپره بیرون و </w:t>
+      </w:r>
+      <w:r>
+        <w:rPr>
+          <w:rFonts w:cs="B Nazanin"/>
+          <w:sz w:val="28"/>
+          <w:szCs w:val="28"/>
+          <w:lang w:bidi="fa-IR"/>
+        </w:rPr>
+        <w:t>true</w:t>
+      </w:r>
+      <w:r>
+        <w:rPr>
+          <w:rFonts w:cs="B Nazanin" w:hint="cs"/>
+          <w:sz w:val="28"/>
+          <w:szCs w:val="28"/>
+          <w:rtl/>
+          <w:lang w:bidi="fa-IR"/>
+        </w:rPr>
+        <w:t xml:space="preserve"> میده و در غیر این صورت </w:t>
+      </w:r>
+      <w:r>
+        <w:rPr>
+          <w:rFonts w:cs="B Nazanin"/>
+          <w:sz w:val="28"/>
+          <w:szCs w:val="28"/>
+          <w:lang w:bidi="fa-IR"/>
+        </w:rPr>
+        <w:t>false</w:t>
+      </w:r>
+      <w:r>
+        <w:rPr>
+          <w:rFonts w:cs="B Nazanin" w:hint="cs"/>
+          <w:sz w:val="28"/>
+          <w:szCs w:val="28"/>
+          <w:rtl/>
+          <w:lang w:bidi="fa-IR"/>
+        </w:rPr>
+        <w:t>.</w:t>
+      </w:r>
+      <w:r>
+        <w:rPr>
+          <w:rFonts w:cs="B Nazanin" w:hint="cs"/>
+          <w:sz w:val="28"/>
+          <w:szCs w:val="28"/>
+          <w:rtl/>
+          <w:lang w:bidi="fa-IR"/>
+        </w:rPr>
+        <w:t xml:space="preserve"> از اونور </w:t>
+      </w:r>
+      <w:r>
+        <w:rPr>
+          <w:rFonts w:cs="B Nazanin"/>
+          <w:sz w:val="28"/>
+          <w:szCs w:val="28"/>
+          <w:lang w:bidi="fa-IR"/>
+        </w:rPr>
+        <w:t>All</w:t>
+      </w:r>
+      <w:r>
+        <w:rPr>
+          <w:rFonts w:cs="B Nazanin" w:hint="cs"/>
+          <w:sz w:val="28"/>
+          <w:szCs w:val="28"/>
+          <w:rtl/>
+          <w:lang w:bidi="fa-IR"/>
+        </w:rPr>
+        <w:t xml:space="preserve"> میخواد ببینه که آیا تمام عناصر داخل لیست، این شرطه دربارشون صدق می کنه یا نه</w:t>
+      </w:r>
+      <w:r>
+        <w:rPr>
+          <w:rFonts w:cs="B Nazanin" w:hint="cs"/>
+          <w:sz w:val="28"/>
+          <w:szCs w:val="28"/>
+          <w:rtl/>
+          <w:lang w:bidi="fa-IR"/>
+        </w:rPr>
+        <w:t xml:space="preserve">؛ اولین عنصری که این شرط </w:t>
+      </w:r>
+      <w:r>
+        <w:rPr>
+          <w:rFonts w:cs="B Nazanin" w:hint="cs"/>
+          <w:sz w:val="28"/>
+          <w:szCs w:val="28"/>
+          <w:rtl/>
+          <w:lang w:bidi="fa-IR"/>
+        </w:rPr>
+        <w:t xml:space="preserve">دربارش صدق نکنه، بلافاصله از حلقه بررسی میپره بیرون و </w:t>
+      </w:r>
+      <w:r>
+        <w:rPr>
+          <w:rFonts w:cs="B Nazanin"/>
+          <w:sz w:val="28"/>
+          <w:szCs w:val="28"/>
+          <w:lang w:bidi="fa-IR"/>
+        </w:rPr>
+        <w:t>false</w:t>
+      </w:r>
+      <w:r>
+        <w:rPr>
+          <w:rFonts w:cs="B Nazanin" w:hint="cs"/>
+          <w:sz w:val="28"/>
+          <w:szCs w:val="28"/>
+          <w:rtl/>
+          <w:lang w:bidi="fa-IR"/>
+        </w:rPr>
+        <w:t xml:space="preserve"> میده و در غیر اینصورت </w:t>
+      </w:r>
+      <w:r>
+        <w:rPr>
+          <w:rFonts w:cs="B Nazanin"/>
+          <w:sz w:val="28"/>
+          <w:szCs w:val="28"/>
+          <w:lang w:bidi="fa-IR"/>
+        </w:rPr>
+        <w:t>true</w:t>
+      </w:r>
+      <w:r>
+        <w:rPr>
+          <w:rFonts w:cs="B Nazanin" w:hint="cs"/>
+          <w:sz w:val="28"/>
+          <w:szCs w:val="28"/>
+          <w:rtl/>
+          <w:lang w:bidi="fa-IR"/>
+        </w:rPr>
+        <w:t xml:space="preserve"> میده.</w:t>
       </w:r>
     </w:p>
     <w:p>

</xml_diff>

<commit_message>
Sixth section of linq course
</commit_message>
<xml_diff>
--- a/ORM/Entity framework interview questions and answers.docx
+++ b/ORM/Entity framework interview questions and answers.docx
@@ -2605,6 +2605,2161 @@
           <w:lang w:bidi="fa-IR"/>
         </w:rPr>
         <w:t xml:space="preserve"> میده.</w:t>
+      </w:r>
+    </w:p>
+    <w:p>
+      <w:pPr>
+        <w:pStyle w:val="ListParagraph"/>
+        <w:numPr>
+          <w:ilvl w:val="0"/>
+          <w:numId w:val="1"/>
+        </w:numPr>
+        <w:bidi/>
+        <w:rPr>
+          <w:rFonts w:cs="B Nazanin"/>
+          <w:sz w:val="28"/>
+          <w:szCs w:val="28"/>
+          <w:lang w:bidi="fa-IR"/>
+        </w:rPr>
+      </w:pPr>
+      <w:r>
+        <w:rPr>
+          <w:rFonts w:cs="B Nazanin" w:hint="cs"/>
+          <w:sz w:val="28"/>
+          <w:szCs w:val="28"/>
+          <w:rtl/>
+          <w:lang w:bidi="fa-IR"/>
+        </w:rPr>
+        <w:t xml:space="preserve">متد </w:t>
+      </w:r>
+      <w:r>
+        <w:rPr>
+          <w:rFonts w:cs="B Nazanin"/>
+          <w:sz w:val="28"/>
+          <w:szCs w:val="28"/>
+          <w:lang w:bidi="fa-IR"/>
+        </w:rPr>
+        <w:t>Concat</w:t>
+      </w:r>
+      <w:r>
+        <w:rPr>
+          <w:rFonts w:cs="B Nazanin" w:hint="cs"/>
+          <w:sz w:val="28"/>
+          <w:szCs w:val="28"/>
+          <w:rtl/>
+          <w:lang w:bidi="fa-IR"/>
+        </w:rPr>
+        <w:t>؟</w:t>
+      </w:r>
+    </w:p>
+    <w:p>
+      <w:pPr>
+        <w:pStyle w:val="ListParagraph"/>
+        <w:numPr>
+          <w:ilvl w:val="1"/>
+          <w:numId w:val="1"/>
+        </w:numPr>
+        <w:bidi/>
+        <w:rPr>
+          <w:rFonts w:cs="B Nazanin"/>
+          <w:sz w:val="28"/>
+          <w:szCs w:val="28"/>
+          <w:lang w:bidi="fa-IR"/>
+        </w:rPr>
+      </w:pPr>
+      <w:r>
+        <w:rPr>
+          <w:rFonts w:cs="B Nazanin" w:hint="cs"/>
+          <w:sz w:val="28"/>
+          <w:szCs w:val="28"/>
+          <w:rtl/>
+          <w:lang w:bidi="fa-IR"/>
+        </w:rPr>
+        <w:t xml:space="preserve">یه جورایی از اسمش پیداس؛ قراره عناصر داخل یه </w:t>
+      </w:r>
+      <w:r>
+        <w:rPr>
+          <w:rFonts w:cs="B Nazanin"/>
+          <w:sz w:val="28"/>
+          <w:szCs w:val="28"/>
+          <w:lang w:bidi="fa-IR"/>
+        </w:rPr>
+        <w:t>IEnumerable</w:t>
+      </w:r>
+      <w:r>
+        <w:rPr>
+          <w:rFonts w:cs="B Nazanin" w:hint="cs"/>
+          <w:sz w:val="28"/>
+          <w:szCs w:val="28"/>
+          <w:rtl/>
+          <w:lang w:bidi="fa-IR"/>
+        </w:rPr>
+        <w:t xml:space="preserve"> ای رو به یه </w:t>
+      </w:r>
+      <w:r>
+        <w:rPr>
+          <w:rFonts w:cs="B Nazanin"/>
+          <w:sz w:val="28"/>
+          <w:szCs w:val="28"/>
+          <w:lang w:bidi="fa-IR"/>
+        </w:rPr>
+        <w:t>IEnumerable</w:t>
+      </w:r>
+      <w:r>
+        <w:rPr>
+          <w:rFonts w:cs="B Nazanin" w:hint="cs"/>
+          <w:sz w:val="28"/>
+          <w:szCs w:val="28"/>
+          <w:rtl/>
+          <w:lang w:bidi="fa-IR"/>
+        </w:rPr>
+        <w:t xml:space="preserve"> دیگه اضافه کنه. مشخصا عناصر داخل هر دو </w:t>
+      </w:r>
+      <w:r>
+        <w:rPr>
+          <w:rFonts w:cs="B Nazanin"/>
+          <w:sz w:val="28"/>
+          <w:szCs w:val="28"/>
+          <w:lang w:bidi="fa-IR"/>
+        </w:rPr>
+        <w:t>IEnumerable</w:t>
+      </w:r>
+      <w:r>
+        <w:rPr>
+          <w:rFonts w:cs="B Nazanin" w:hint="cs"/>
+          <w:sz w:val="28"/>
+          <w:szCs w:val="28"/>
+          <w:rtl/>
+          <w:lang w:bidi="fa-IR"/>
+        </w:rPr>
+        <w:t xml:space="preserve"> باید از یه </w:t>
+      </w:r>
+      <w:r>
+        <w:rPr>
+          <w:rFonts w:cs="B Nazanin"/>
+          <w:sz w:val="28"/>
+          <w:szCs w:val="28"/>
+          <w:lang w:bidi="fa-IR"/>
+        </w:rPr>
+        <w:t>type</w:t>
+      </w:r>
+      <w:r>
+        <w:rPr>
+          <w:rFonts w:cs="B Nazanin" w:hint="cs"/>
+          <w:sz w:val="28"/>
+          <w:szCs w:val="28"/>
+          <w:rtl/>
+          <w:lang w:bidi="fa-IR"/>
+        </w:rPr>
+        <w:t xml:space="preserve"> باشن.</w:t>
+      </w:r>
+    </w:p>
+    <w:p>
+      <w:pPr>
+        <w:rPr>
+          <w:rFonts w:cs="B Nazanin"/>
+          <w:sz w:val="28"/>
+          <w:szCs w:val="28"/>
+          <w:rtl/>
+          <w:lang w:bidi="fa-IR"/>
+        </w:rPr>
+      </w:pPr>
+      <w:r>
+        <w:rPr>
+          <w:rFonts w:cs="B Nazanin"/>
+          <w:sz w:val="28"/>
+          <w:szCs w:val="28"/>
+          <w:rtl/>
+          <w:lang w:bidi="fa-IR"/>
+        </w:rPr>
+        <w:br w:type="page"/>
+      </w:r>
+    </w:p>
+    <w:p>
+      <w:pPr>
+        <w:pStyle w:val="ListParagraph"/>
+        <w:numPr>
+          <w:ilvl w:val="0"/>
+          <w:numId w:val="1"/>
+        </w:numPr>
+        <w:bidi/>
+        <w:rPr>
+          <w:rFonts w:cs="B Nazanin"/>
+          <w:sz w:val="28"/>
+          <w:szCs w:val="28"/>
+          <w:lang w:bidi="fa-IR"/>
+        </w:rPr>
+      </w:pPr>
+      <w:r>
+        <w:rPr>
+          <w:rFonts w:cs="B Nazanin" w:hint="cs"/>
+          <w:sz w:val="28"/>
+          <w:szCs w:val="28"/>
+          <w:rtl/>
+          <w:lang w:bidi="fa-IR"/>
+        </w:rPr>
+        <w:lastRenderedPageBreak/>
+        <w:t xml:space="preserve">متد های </w:t>
+      </w:r>
+      <w:r>
+        <w:rPr>
+          <w:rFonts w:cs="B Nazanin"/>
+          <w:sz w:val="28"/>
+          <w:szCs w:val="28"/>
+          <w:lang w:bidi="fa-IR"/>
+        </w:rPr>
+        <w:t>Union, Intersect, Except</w:t>
+      </w:r>
+      <w:r>
+        <w:rPr>
+          <w:rFonts w:cs="B Nazanin" w:hint="cs"/>
+          <w:sz w:val="28"/>
+          <w:szCs w:val="28"/>
+          <w:rtl/>
+          <w:lang w:bidi="fa-IR"/>
+        </w:rPr>
+        <w:t xml:space="preserve"> برای چه کاری هستن و تفاوتشون در چیه؟</w:t>
+      </w:r>
+    </w:p>
+    <w:p>
+      <w:pPr>
+        <w:pStyle w:val="ListParagraph"/>
+        <w:numPr>
+          <w:ilvl w:val="1"/>
+          <w:numId w:val="1"/>
+        </w:numPr>
+        <w:bidi/>
+        <w:rPr>
+          <w:rFonts w:cs="B Nazanin"/>
+          <w:sz w:val="28"/>
+          <w:szCs w:val="28"/>
+          <w:lang w:bidi="fa-IR"/>
+        </w:rPr>
+      </w:pPr>
+      <w:r>
+        <w:rPr>
+          <w:rFonts w:cs="B Nazanin" w:hint="cs"/>
+          <w:sz w:val="28"/>
+          <w:szCs w:val="28"/>
+          <w:rtl/>
+          <w:lang w:bidi="fa-IR"/>
+        </w:rPr>
+        <w:t xml:space="preserve">فرض کنیم 2 تا لیست یا </w:t>
+      </w:r>
+      <w:r>
+        <w:rPr>
+          <w:rFonts w:cs="B Nazanin"/>
+          <w:sz w:val="28"/>
+          <w:szCs w:val="28"/>
+          <w:lang w:bidi="fa-IR"/>
+        </w:rPr>
+        <w:t>IEnumerable</w:t>
+      </w:r>
+      <w:r>
+        <w:rPr>
+          <w:rFonts w:cs="B Nazanin" w:hint="cs"/>
+          <w:sz w:val="28"/>
+          <w:szCs w:val="28"/>
+          <w:rtl/>
+          <w:lang w:bidi="fa-IR"/>
+        </w:rPr>
+        <w:t xml:space="preserve"> داریم به اسم </w:t>
+      </w:r>
+      <w:r>
+        <w:rPr>
+          <w:rFonts w:cs="B Nazanin"/>
+          <w:sz w:val="28"/>
+          <w:szCs w:val="28"/>
+          <w:lang w:bidi="fa-IR"/>
+        </w:rPr>
+        <w:t>A</w:t>
+      </w:r>
+      <w:r>
+        <w:rPr>
+          <w:rFonts w:cs="B Nazanin" w:hint="cs"/>
+          <w:sz w:val="28"/>
+          <w:szCs w:val="28"/>
+          <w:rtl/>
+          <w:lang w:bidi="fa-IR"/>
+        </w:rPr>
+        <w:t xml:space="preserve"> و </w:t>
+      </w:r>
+      <w:r>
+        <w:rPr>
+          <w:rFonts w:cs="B Nazanin"/>
+          <w:sz w:val="28"/>
+          <w:szCs w:val="28"/>
+          <w:lang w:bidi="fa-IR"/>
+        </w:rPr>
+        <w:t>B</w:t>
+      </w:r>
+      <w:r>
+        <w:rPr>
+          <w:rFonts w:cs="B Nazanin" w:hint="cs"/>
+          <w:sz w:val="28"/>
+          <w:szCs w:val="28"/>
+          <w:rtl/>
+          <w:lang w:bidi="fa-IR"/>
+        </w:rPr>
+        <w:t>.</w:t>
+      </w:r>
+      <w:r>
+        <w:rPr>
+          <w:rFonts w:cs="B Nazanin" w:hint="cs"/>
+          <w:sz w:val="28"/>
+          <w:szCs w:val="28"/>
+          <w:rtl/>
+          <w:lang w:bidi="fa-IR"/>
+        </w:rPr>
+        <w:t xml:space="preserve"> اینا رو میشه مثل مجموعه های داخل ریاضیات در نظر گرفت. در نتیجه میتونیم مفاهیم اشتراک و اجتماع و تفاضل و... رو براشون داشته باشیم. هر کدوم از این متد ها یکی از این مفاهیم رو پوشش میدن که در ادامه هر کدوم رو توضیح میدیم:</w:t>
+      </w:r>
+    </w:p>
+    <w:p>
+      <w:pPr>
+        <w:pStyle w:val="ListParagraph"/>
+        <w:numPr>
+          <w:ilvl w:val="2"/>
+          <w:numId w:val="1"/>
+        </w:numPr>
+        <w:bidi/>
+        <w:rPr>
+          <w:rFonts w:cs="B Nazanin"/>
+          <w:sz w:val="28"/>
+          <w:szCs w:val="28"/>
+          <w:lang w:bidi="fa-IR"/>
+        </w:rPr>
+      </w:pPr>
+      <w:r>
+        <w:rPr>
+          <w:rFonts w:cs="B Nazanin"/>
+          <w:sz w:val="28"/>
+          <w:szCs w:val="28"/>
+          <w:lang w:bidi="fa-IR"/>
+        </w:rPr>
+        <w:t>Union</w:t>
+      </w:r>
+      <w:r>
+        <w:rPr>
+          <w:rFonts w:cs="B Nazanin" w:hint="cs"/>
+          <w:sz w:val="28"/>
+          <w:szCs w:val="28"/>
+          <w:rtl/>
+          <w:lang w:bidi="fa-IR"/>
+        </w:rPr>
+        <w:t xml:space="preserve">: این مثل اجتماع دو مجموعه اس؛ یعنی هرچی عنصر داخل مجموعه </w:t>
+      </w:r>
+      <w:r>
+        <w:rPr>
+          <w:rFonts w:cs="B Nazanin"/>
+          <w:sz w:val="28"/>
+          <w:szCs w:val="28"/>
+          <w:lang w:bidi="fa-IR"/>
+        </w:rPr>
+        <w:t>A</w:t>
+      </w:r>
+      <w:r>
+        <w:rPr>
+          <w:rFonts w:cs="B Nazanin" w:hint="cs"/>
+          <w:sz w:val="28"/>
+          <w:szCs w:val="28"/>
+          <w:rtl/>
+          <w:lang w:bidi="fa-IR"/>
+        </w:rPr>
+        <w:t xml:space="preserve"> و </w:t>
+      </w:r>
+      <w:r>
+        <w:rPr>
+          <w:rFonts w:cs="B Nazanin"/>
+          <w:sz w:val="28"/>
+          <w:szCs w:val="28"/>
+          <w:lang w:bidi="fa-IR"/>
+        </w:rPr>
+        <w:t>B</w:t>
+      </w:r>
+      <w:r>
+        <w:rPr>
+          <w:rFonts w:cs="B Nazanin" w:hint="cs"/>
+          <w:sz w:val="28"/>
+          <w:szCs w:val="28"/>
+          <w:rtl/>
+          <w:lang w:bidi="fa-IR"/>
+        </w:rPr>
+        <w:t xml:space="preserve"> هست رو توی یه مجموعه جدا بذاره و به عنوان خروجی بهمون بده. نکته ای که داره اینه که مثل قواعد مجموعه ها در ریاضیات که میگه از یه عنصر فقط یه نمونه داخل مجموعه میتونیم داشته باشیم، این متد هم به صورت پیش فرض اگه ببینه یه عنصری داخل هر دو مجموعه وجود داره، فقط یه نمونه از اون رو داخل مجموعه خروجی میذاره.</w:t>
+      </w:r>
+    </w:p>
+    <w:p>
+      <w:pPr>
+        <w:pStyle w:val="ListParagraph"/>
+        <w:numPr>
+          <w:ilvl w:val="2"/>
+          <w:numId w:val="1"/>
+        </w:numPr>
+        <w:bidi/>
+        <w:rPr>
+          <w:rFonts w:cs="B Nazanin"/>
+          <w:sz w:val="28"/>
+          <w:szCs w:val="28"/>
+          <w:lang w:bidi="fa-IR"/>
+        </w:rPr>
+      </w:pPr>
+      <w:r>
+        <w:rPr>
+          <w:rFonts w:cs="B Nazanin"/>
+          <w:sz w:val="28"/>
+          <w:szCs w:val="28"/>
+          <w:lang w:bidi="fa-IR"/>
+        </w:rPr>
+        <w:t>Intersect</w:t>
+      </w:r>
+      <w:r>
+        <w:rPr>
+          <w:rFonts w:cs="B Nazanin" w:hint="cs"/>
+          <w:sz w:val="28"/>
+          <w:szCs w:val="28"/>
+          <w:rtl/>
+          <w:lang w:bidi="fa-IR"/>
+        </w:rPr>
+        <w:t xml:space="preserve">: </w:t>
+      </w:r>
+      <w:r>
+        <w:rPr>
+          <w:rFonts w:cs="B Nazanin" w:hint="cs"/>
+          <w:sz w:val="28"/>
+          <w:szCs w:val="28"/>
+          <w:rtl/>
+          <w:lang w:bidi="fa-IR"/>
+        </w:rPr>
+        <w:t>این مثل اشتراک دو مجموعه اس؛ یعنی فقط عناصری که داخل هر دو مجموعه وجود دارن</w:t>
+      </w:r>
+      <w:r>
+        <w:rPr>
+          <w:rFonts w:cs="B Nazanin" w:hint="cs"/>
+          <w:sz w:val="28"/>
+          <w:szCs w:val="28"/>
+          <w:rtl/>
+          <w:lang w:bidi="fa-IR"/>
+        </w:rPr>
+        <w:t xml:space="preserve"> رو به عنوان خروجی توی یه مجموعه جدا میده.</w:t>
+      </w:r>
+    </w:p>
+    <w:p>
+      <w:pPr>
+        <w:pStyle w:val="ListParagraph"/>
+        <w:numPr>
+          <w:ilvl w:val="2"/>
+          <w:numId w:val="1"/>
+        </w:numPr>
+        <w:bidi/>
+        <w:rPr>
+          <w:rFonts w:cs="B Nazanin"/>
+          <w:sz w:val="28"/>
+          <w:szCs w:val="28"/>
+          <w:lang w:bidi="fa-IR"/>
+        </w:rPr>
+      </w:pPr>
+      <w:r>
+        <w:rPr>
+          <w:rFonts w:cs="B Nazanin"/>
+          <w:sz w:val="28"/>
+          <w:szCs w:val="28"/>
+          <w:lang w:bidi="fa-IR"/>
+        </w:rPr>
+        <w:t>Except</w:t>
+      </w:r>
+      <w:r>
+        <w:rPr>
+          <w:rFonts w:cs="B Nazanin" w:hint="cs"/>
+          <w:sz w:val="28"/>
+          <w:szCs w:val="28"/>
+          <w:rtl/>
+          <w:lang w:bidi="fa-IR"/>
+        </w:rPr>
+        <w:t xml:space="preserve">: این مثل تفاضل دو مجموعه اس. اگه روی مجموعه </w:t>
+      </w:r>
+      <w:r>
+        <w:rPr>
+          <w:rFonts w:cs="B Nazanin"/>
+          <w:sz w:val="28"/>
+          <w:szCs w:val="28"/>
+          <w:lang w:bidi="fa-IR"/>
+        </w:rPr>
+        <w:t>A</w:t>
+      </w:r>
+      <w:r>
+        <w:rPr>
+          <w:rFonts w:cs="B Nazanin" w:hint="cs"/>
+          <w:sz w:val="28"/>
+          <w:szCs w:val="28"/>
+          <w:rtl/>
+          <w:lang w:bidi="fa-IR"/>
+        </w:rPr>
+        <w:t xml:space="preserve"> متد </w:t>
+      </w:r>
+      <w:r>
+        <w:rPr>
+          <w:rFonts w:cs="B Nazanin"/>
+          <w:sz w:val="28"/>
+          <w:szCs w:val="28"/>
+          <w:lang w:bidi="fa-IR"/>
+        </w:rPr>
+        <w:t>Except</w:t>
+      </w:r>
+      <w:r>
+        <w:rPr>
+          <w:rFonts w:cs="B Nazanin" w:hint="cs"/>
+          <w:sz w:val="28"/>
+          <w:szCs w:val="28"/>
+          <w:rtl/>
+          <w:lang w:bidi="fa-IR"/>
+        </w:rPr>
+        <w:t xml:space="preserve"> رو با ورودی </w:t>
+      </w:r>
+      <w:r>
+        <w:rPr>
+          <w:rFonts w:cs="B Nazanin"/>
+          <w:sz w:val="28"/>
+          <w:szCs w:val="28"/>
+          <w:lang w:bidi="fa-IR"/>
+        </w:rPr>
+        <w:t>B</w:t>
+      </w:r>
+      <w:r>
+        <w:rPr>
+          <w:rFonts w:cs="B Nazanin" w:hint="cs"/>
+          <w:sz w:val="28"/>
+          <w:szCs w:val="28"/>
+          <w:rtl/>
+          <w:lang w:bidi="fa-IR"/>
+        </w:rPr>
+        <w:t xml:space="preserve"> بنویسیم، میاد و هر عنصری که مشترکا داخل هر دو مجموعه </w:t>
+      </w:r>
+      <w:r>
+        <w:rPr>
+          <w:rFonts w:cs="B Nazanin"/>
+          <w:sz w:val="28"/>
+          <w:szCs w:val="28"/>
+          <w:lang w:bidi="fa-IR"/>
+        </w:rPr>
+        <w:t>A</w:t>
+      </w:r>
+      <w:r>
+        <w:rPr>
+          <w:rFonts w:cs="B Nazanin" w:hint="cs"/>
+          <w:sz w:val="28"/>
+          <w:szCs w:val="28"/>
+          <w:rtl/>
+          <w:lang w:bidi="fa-IR"/>
+        </w:rPr>
+        <w:t xml:space="preserve"> و </w:t>
+      </w:r>
+      <w:r>
+        <w:rPr>
+          <w:rFonts w:cs="B Nazanin"/>
+          <w:sz w:val="28"/>
+          <w:szCs w:val="28"/>
+          <w:lang w:bidi="fa-IR"/>
+        </w:rPr>
+        <w:t>B</w:t>
+      </w:r>
+      <w:r>
+        <w:rPr>
+          <w:rFonts w:cs="B Nazanin" w:hint="cs"/>
+          <w:sz w:val="28"/>
+          <w:szCs w:val="28"/>
+          <w:rtl/>
+          <w:lang w:bidi="fa-IR"/>
+        </w:rPr>
+        <w:t xml:space="preserve"> هست رو از </w:t>
+      </w:r>
+      <w:r>
+        <w:rPr>
+          <w:rFonts w:cs="B Nazanin"/>
+          <w:sz w:val="28"/>
+          <w:szCs w:val="28"/>
+          <w:lang w:bidi="fa-IR"/>
+        </w:rPr>
+        <w:t>A</w:t>
+      </w:r>
+      <w:r>
+        <w:rPr>
+          <w:rFonts w:cs="B Nazanin" w:hint="cs"/>
+          <w:sz w:val="28"/>
+          <w:szCs w:val="28"/>
+          <w:rtl/>
+          <w:lang w:bidi="fa-IR"/>
+        </w:rPr>
+        <w:t xml:space="preserve"> حذف میکنه و مجموعه حاصل رو به عنوان خروجی میده.</w:t>
+      </w:r>
+    </w:p>
+    <w:p>
+      <w:pPr>
+        <w:pStyle w:val="ListParagraph"/>
+        <w:numPr>
+          <w:ilvl w:val="1"/>
+          <w:numId w:val="1"/>
+        </w:numPr>
+        <w:bidi/>
+        <w:rPr>
+          <w:rFonts w:cs="B Nazanin"/>
+          <w:sz w:val="28"/>
+          <w:szCs w:val="28"/>
+          <w:lang w:bidi="fa-IR"/>
+        </w:rPr>
+      </w:pPr>
+      <w:r>
+        <w:rPr>
+          <w:rFonts w:cs="B Nazanin" w:hint="cs"/>
+          <w:sz w:val="28"/>
+          <w:szCs w:val="28"/>
+          <w:rtl/>
+          <w:lang w:bidi="fa-IR"/>
+        </w:rPr>
+        <w:t xml:space="preserve">هر سه این متد ها یه نسخه </w:t>
+      </w:r>
+      <w:r>
+        <w:rPr>
+          <w:rFonts w:cs="B Nazanin"/>
+          <w:sz w:val="28"/>
+          <w:szCs w:val="28"/>
+          <w:lang w:bidi="fa-IR"/>
+        </w:rPr>
+        <w:t>By</w:t>
+      </w:r>
+      <w:r>
+        <w:rPr>
+          <w:rFonts w:cs="B Nazanin" w:hint="cs"/>
+          <w:sz w:val="28"/>
+          <w:szCs w:val="28"/>
+          <w:rtl/>
+          <w:lang w:bidi="fa-IR"/>
+        </w:rPr>
+        <w:t xml:space="preserve"> هم دارن (</w:t>
+      </w:r>
+      <w:r>
+        <w:rPr>
+          <w:rFonts w:cs="B Nazanin"/>
+          <w:sz w:val="28"/>
+          <w:szCs w:val="28"/>
+          <w:lang w:bidi="fa-IR"/>
+        </w:rPr>
+        <w:t>UnionBy, IntersectBy, ExceptBy</w:t>
+      </w:r>
+      <w:r>
+        <w:rPr>
+          <w:rFonts w:cs="B Nazanin" w:hint="cs"/>
+          <w:sz w:val="28"/>
+          <w:szCs w:val="28"/>
+          <w:rtl/>
+          <w:lang w:bidi="fa-IR"/>
+        </w:rPr>
+        <w:t>).</w:t>
+      </w:r>
+      <w:r>
+        <w:rPr>
+          <w:rFonts w:cs="B Nazanin" w:hint="cs"/>
+          <w:sz w:val="28"/>
+          <w:szCs w:val="28"/>
+          <w:rtl/>
+          <w:lang w:bidi="fa-IR"/>
+        </w:rPr>
+        <w:t xml:space="preserve"> تفاوت این نسخه دوم در اینه که کار هر متد رو بر اساس یه پراپرتی یا </w:t>
+      </w:r>
+      <w:r>
+        <w:rPr>
+          <w:rFonts w:cs="B Nazanin"/>
+          <w:sz w:val="28"/>
+          <w:szCs w:val="28"/>
+          <w:lang w:bidi="fa-IR"/>
+        </w:rPr>
+        <w:t>key</w:t>
+      </w:r>
+      <w:r>
+        <w:rPr>
+          <w:rFonts w:cs="B Nazanin" w:hint="cs"/>
+          <w:sz w:val="28"/>
+          <w:szCs w:val="28"/>
+          <w:rtl/>
+          <w:lang w:bidi="fa-IR"/>
+        </w:rPr>
+        <w:t xml:space="preserve"> خاصی انجام بده.</w:t>
+      </w:r>
+      <w:r>
+        <w:rPr>
+          <w:rFonts w:cs="B Nazanin" w:hint="cs"/>
+          <w:sz w:val="28"/>
+          <w:szCs w:val="28"/>
+          <w:rtl/>
+          <w:lang w:bidi="fa-IR"/>
+        </w:rPr>
+        <w:t xml:space="preserve"> یه مثال میزنیم: فرض کنیم مجموعه </w:t>
+      </w:r>
+      <w:r>
+        <w:rPr>
+          <w:rFonts w:cs="B Nazanin"/>
+          <w:sz w:val="28"/>
+          <w:szCs w:val="28"/>
+          <w:lang w:bidi="fa-IR"/>
+        </w:rPr>
+        <w:t>A</w:t>
+      </w:r>
+      <w:r>
+        <w:rPr>
+          <w:rFonts w:cs="B Nazanin" w:hint="cs"/>
+          <w:sz w:val="28"/>
+          <w:szCs w:val="28"/>
+          <w:rtl/>
+          <w:lang w:bidi="fa-IR"/>
+        </w:rPr>
+        <w:t xml:space="preserve"> از </w:t>
+      </w:r>
+      <w:r>
+        <w:rPr>
+          <w:rFonts w:cs="B Nazanin"/>
+          <w:sz w:val="28"/>
+          <w:szCs w:val="28"/>
+          <w:lang w:bidi="fa-IR"/>
+        </w:rPr>
+        <w:t>type</w:t>
+      </w:r>
+      <w:r>
+        <w:rPr>
+          <w:rFonts w:cs="B Nazanin" w:hint="cs"/>
+          <w:sz w:val="28"/>
+          <w:szCs w:val="28"/>
+          <w:rtl/>
+          <w:lang w:bidi="fa-IR"/>
+        </w:rPr>
+        <w:t xml:space="preserve"> مثلا مشتری (</w:t>
+      </w:r>
+      <w:r>
+        <w:rPr>
+          <w:rFonts w:cs="B Nazanin"/>
+          <w:sz w:val="28"/>
+          <w:szCs w:val="28"/>
+          <w:lang w:bidi="fa-IR"/>
+        </w:rPr>
+        <w:t>customer</w:t>
+      </w:r>
+      <w:r>
+        <w:rPr>
+          <w:rFonts w:cs="B Nazanin" w:hint="cs"/>
+          <w:sz w:val="28"/>
+          <w:szCs w:val="28"/>
+          <w:rtl/>
+          <w:lang w:bidi="fa-IR"/>
+        </w:rPr>
+        <w:t xml:space="preserve">) باشه که یه سری پراپرتی مثل اسم و شماره تلفن داره. از طرفی ما </w:t>
+      </w:r>
+      <w:r>
+        <w:rPr>
+          <w:rFonts w:cs="B Nazanin" w:hint="cs"/>
+          <w:sz w:val="28"/>
+          <w:szCs w:val="28"/>
+          <w:rtl/>
+          <w:lang w:bidi="fa-IR"/>
+        </w:rPr>
+        <w:t xml:space="preserve">یه لیست دیگه داریم (مثلا </w:t>
+      </w:r>
+      <w:r>
+        <w:rPr>
+          <w:rFonts w:cs="B Nazanin"/>
+          <w:sz w:val="28"/>
+          <w:szCs w:val="28"/>
+          <w:lang w:bidi="fa-IR"/>
+        </w:rPr>
+        <w:t>C</w:t>
+      </w:r>
+      <w:r>
+        <w:rPr>
+          <w:rFonts w:cs="B Nazanin" w:hint="cs"/>
+          <w:sz w:val="28"/>
+          <w:szCs w:val="28"/>
+          <w:rtl/>
+          <w:lang w:bidi="fa-IR"/>
+        </w:rPr>
+        <w:t xml:space="preserve">) که شامل اسم مشتری هایی هست که میخوایم اطلاعاتشونو در بیاریم. اینجا میایم از </w:t>
+      </w:r>
+      <w:r>
+        <w:rPr>
+          <w:rFonts w:cs="B Nazanin"/>
+          <w:sz w:val="28"/>
+          <w:szCs w:val="28"/>
+          <w:lang w:bidi="fa-IR"/>
+        </w:rPr>
+        <w:t>IntersectBy</w:t>
+      </w:r>
+      <w:r>
+        <w:rPr>
+          <w:rFonts w:cs="B Nazanin" w:hint="cs"/>
+          <w:sz w:val="28"/>
+          <w:szCs w:val="28"/>
+          <w:rtl/>
+          <w:lang w:bidi="fa-IR"/>
+        </w:rPr>
+        <w:t xml:space="preserve"> استفاده می کنیم و لیست اسم ها (که </w:t>
+      </w:r>
+      <w:r>
+        <w:rPr>
+          <w:rFonts w:cs="B Nazanin"/>
+          <w:sz w:val="28"/>
+          <w:szCs w:val="28"/>
+          <w:lang w:bidi="fa-IR"/>
+        </w:rPr>
+        <w:t>string</w:t>
+      </w:r>
+      <w:r>
+        <w:rPr>
+          <w:rFonts w:cs="B Nazanin" w:hint="cs"/>
+          <w:sz w:val="28"/>
+          <w:szCs w:val="28"/>
+          <w:rtl/>
+          <w:lang w:bidi="fa-IR"/>
+        </w:rPr>
+        <w:t xml:space="preserve"> هستن) رو به عنوان ورودی میدیم و در ادامه یه </w:t>
+      </w:r>
+      <w:r>
+        <w:rPr>
+          <w:rFonts w:cs="B Nazanin"/>
+          <w:sz w:val="28"/>
+          <w:szCs w:val="28"/>
+          <w:lang w:bidi="fa-IR"/>
+        </w:rPr>
+        <w:t>func</w:t>
+      </w:r>
+      <w:r>
+        <w:rPr>
+          <w:rFonts w:cs="B Nazanin" w:hint="cs"/>
+          <w:sz w:val="28"/>
+          <w:szCs w:val="28"/>
+          <w:rtl/>
+          <w:lang w:bidi="fa-IR"/>
+        </w:rPr>
+        <w:t xml:space="preserve"> هم میدیم که پراپرتی </w:t>
+      </w:r>
+      <w:r>
+        <w:rPr>
+          <w:rFonts w:cs="B Nazanin"/>
+          <w:sz w:val="28"/>
+          <w:szCs w:val="28"/>
+          <w:lang w:bidi="fa-IR"/>
+        </w:rPr>
+        <w:t>Name</w:t>
+      </w:r>
+      <w:r>
+        <w:rPr>
+          <w:rFonts w:cs="B Nazanin" w:hint="cs"/>
+          <w:sz w:val="28"/>
+          <w:szCs w:val="28"/>
+          <w:rtl/>
+          <w:lang w:bidi="fa-IR"/>
+        </w:rPr>
+        <w:t xml:space="preserve"> از کلاس </w:t>
+      </w:r>
+      <w:r>
+        <w:rPr>
+          <w:rFonts w:cs="B Nazanin"/>
+          <w:sz w:val="28"/>
+          <w:szCs w:val="28"/>
+          <w:lang w:bidi="fa-IR"/>
+        </w:rPr>
+        <w:t>customer</w:t>
+      </w:r>
+      <w:r>
+        <w:rPr>
+          <w:rFonts w:cs="B Nazanin" w:hint="cs"/>
+          <w:sz w:val="28"/>
+          <w:szCs w:val="28"/>
+          <w:rtl/>
+          <w:lang w:bidi="fa-IR"/>
+        </w:rPr>
+        <w:t xml:space="preserve"> رو داره بر میگردونه. اتفاقی که میفته اینه که از مجموعه </w:t>
+      </w:r>
+      <w:r>
+        <w:rPr>
+          <w:rFonts w:cs="B Nazanin"/>
+          <w:sz w:val="28"/>
+          <w:szCs w:val="28"/>
+          <w:lang w:bidi="fa-IR"/>
+        </w:rPr>
+        <w:t>A</w:t>
+      </w:r>
+      <w:r>
+        <w:rPr>
+          <w:rFonts w:cs="B Nazanin" w:hint="cs"/>
+          <w:sz w:val="28"/>
+          <w:szCs w:val="28"/>
+          <w:rtl/>
+          <w:lang w:bidi="fa-IR"/>
+        </w:rPr>
+        <w:t xml:space="preserve">، فقط مشتری هایی که داخل لیست </w:t>
+      </w:r>
+      <w:r>
+        <w:rPr>
+          <w:rFonts w:cs="B Nazanin"/>
+          <w:sz w:val="28"/>
+          <w:szCs w:val="28"/>
+          <w:lang w:bidi="fa-IR"/>
+        </w:rPr>
+        <w:t>C</w:t>
+      </w:r>
+      <w:r>
+        <w:rPr>
+          <w:rFonts w:cs="B Nazanin" w:hint="cs"/>
+          <w:sz w:val="28"/>
+          <w:szCs w:val="28"/>
+          <w:rtl/>
+          <w:lang w:bidi="fa-IR"/>
+        </w:rPr>
+        <w:t xml:space="preserve"> هستن رو به ما میده. </w:t>
+      </w:r>
+      <w:r>
+        <w:rPr>
+          <w:rFonts w:cs="B Nazanin"/>
+          <w:sz w:val="28"/>
+          <w:szCs w:val="28"/>
+          <w:rtl/>
+          <w:lang w:bidi="fa-IR"/>
+        </w:rPr>
+        <w:br/>
+      </w:r>
+      <w:r>
+        <w:rPr>
+          <w:rFonts w:cs="B Nazanin" w:hint="cs"/>
+          <w:sz w:val="28"/>
+          <w:szCs w:val="28"/>
+          <w:rtl/>
+          <w:lang w:bidi="fa-IR"/>
+        </w:rPr>
+        <w:t xml:space="preserve">مزیتی که این نسخه </w:t>
+      </w:r>
+      <w:r>
+        <w:rPr>
+          <w:rFonts w:cs="B Nazanin"/>
+          <w:sz w:val="28"/>
+          <w:szCs w:val="28"/>
+          <w:lang w:bidi="fa-IR"/>
+        </w:rPr>
+        <w:t>By</w:t>
+      </w:r>
+      <w:r>
+        <w:rPr>
+          <w:rFonts w:cs="B Nazanin" w:hint="cs"/>
+          <w:sz w:val="28"/>
+          <w:szCs w:val="28"/>
+          <w:rtl/>
+          <w:lang w:bidi="fa-IR"/>
+        </w:rPr>
+        <w:t xml:space="preserve"> داره اینه که لازم نیست دو مجموعه مورد نظر، از یه </w:t>
+      </w:r>
+      <w:r>
+        <w:rPr>
+          <w:rFonts w:cs="B Nazanin"/>
+          <w:sz w:val="28"/>
+          <w:szCs w:val="28"/>
+          <w:lang w:bidi="fa-IR"/>
+        </w:rPr>
+        <w:t>type</w:t>
+      </w:r>
+      <w:r>
+        <w:rPr>
+          <w:rFonts w:cs="B Nazanin" w:hint="cs"/>
+          <w:sz w:val="28"/>
+          <w:szCs w:val="28"/>
+          <w:rtl/>
+          <w:lang w:bidi="fa-IR"/>
+        </w:rPr>
+        <w:t xml:space="preserve"> باشن.</w:t>
+      </w:r>
+    </w:p>
+    <w:p>
+      <w:pPr>
+        <w:pStyle w:val="ListParagraph"/>
+        <w:numPr>
+          <w:ilvl w:val="1"/>
+          <w:numId w:val="1"/>
+        </w:numPr>
+        <w:bidi/>
+        <w:rPr>
+          <w:rFonts w:cs="B Nazanin"/>
+          <w:sz w:val="28"/>
+          <w:szCs w:val="28"/>
+          <w:lang w:bidi="fa-IR"/>
+        </w:rPr>
+      </w:pPr>
+      <w:r>
+        <w:rPr>
+          <w:rFonts w:cs="B Nazanin" w:hint="cs"/>
+          <w:sz w:val="28"/>
+          <w:szCs w:val="28"/>
+          <w:rtl/>
+          <w:lang w:bidi="fa-IR"/>
+        </w:rPr>
+        <w:t xml:space="preserve">تمام این متد ها از </w:t>
+      </w:r>
+      <w:r>
+        <w:rPr>
+          <w:rFonts w:cs="B Nazanin"/>
+          <w:sz w:val="28"/>
+          <w:szCs w:val="28"/>
+          <w:lang w:bidi="fa-IR"/>
+        </w:rPr>
+        <w:t>IEqualityComparer</w:t>
+      </w:r>
+      <w:r>
+        <w:rPr>
+          <w:rFonts w:cs="B Nazanin" w:hint="cs"/>
+          <w:sz w:val="28"/>
+          <w:szCs w:val="28"/>
+          <w:rtl/>
+          <w:lang w:bidi="fa-IR"/>
+        </w:rPr>
+        <w:t xml:space="preserve"> هم پشتیبانی می کنن.</w:t>
+      </w:r>
+    </w:p>
+    <w:p>
+      <w:pPr>
+        <w:pStyle w:val="ListParagraph"/>
+        <w:numPr>
+          <w:ilvl w:val="0"/>
+          <w:numId w:val="1"/>
+        </w:numPr>
+        <w:bidi/>
+        <w:rPr>
+          <w:rFonts w:cs="B Nazanin"/>
+          <w:sz w:val="28"/>
+          <w:szCs w:val="28"/>
+          <w:lang w:bidi="fa-IR"/>
+        </w:rPr>
+      </w:pPr>
+      <w:r>
+        <w:rPr>
+          <w:rFonts w:cs="B Nazanin" w:hint="cs"/>
+          <w:sz w:val="28"/>
+          <w:szCs w:val="28"/>
+          <w:rtl/>
+          <w:lang w:bidi="fa-IR"/>
+        </w:rPr>
+        <w:t xml:space="preserve">متد </w:t>
+      </w:r>
+      <w:r>
+        <w:rPr>
+          <w:rFonts w:cs="B Nazanin"/>
+          <w:sz w:val="28"/>
+          <w:szCs w:val="28"/>
+          <w:lang w:bidi="fa-IR"/>
+        </w:rPr>
+        <w:t>SelectMany</w:t>
+      </w:r>
+      <w:r>
+        <w:rPr>
+          <w:rFonts w:cs="B Nazanin" w:hint="cs"/>
+          <w:sz w:val="28"/>
+          <w:szCs w:val="28"/>
+          <w:rtl/>
+          <w:lang w:bidi="fa-IR"/>
+        </w:rPr>
+        <w:t>؟</w:t>
+      </w:r>
+    </w:p>
+    <w:p>
+      <w:pPr>
+        <w:pStyle w:val="ListParagraph"/>
+        <w:numPr>
+          <w:ilvl w:val="1"/>
+          <w:numId w:val="1"/>
+        </w:numPr>
+        <w:bidi/>
+        <w:rPr>
+          <w:rFonts w:cs="B Nazanin"/>
+          <w:sz w:val="28"/>
+          <w:szCs w:val="28"/>
+          <w:lang w:bidi="fa-IR"/>
+        </w:rPr>
+      </w:pPr>
+      <w:r>
+        <w:rPr>
+          <w:rFonts w:cs="B Nazanin" w:hint="cs"/>
+          <w:sz w:val="28"/>
+          <w:szCs w:val="28"/>
+          <w:rtl/>
+          <w:lang w:bidi="fa-IR"/>
+        </w:rPr>
+        <w:t xml:space="preserve">ما میتونیم </w:t>
+      </w:r>
+      <w:r>
+        <w:rPr>
+          <w:rFonts w:cs="B Nazanin"/>
+          <w:sz w:val="28"/>
+          <w:szCs w:val="28"/>
+          <w:lang w:bidi="fa-IR"/>
+        </w:rPr>
+        <w:t>type</w:t>
+      </w:r>
+      <w:r>
+        <w:rPr>
+          <w:rFonts w:cs="B Nazanin" w:hint="cs"/>
+          <w:sz w:val="28"/>
+          <w:szCs w:val="28"/>
+          <w:rtl/>
+          <w:lang w:bidi="fa-IR"/>
+        </w:rPr>
+        <w:t xml:space="preserve"> ای داشته باشیم که داخل خودش، پراپرتی (ها)ای داشته باشه که خودش</w:t>
+      </w:r>
+      <w:r>
+        <w:rPr>
+          <w:rFonts w:cs="B Nazanin" w:hint="cs"/>
+          <w:sz w:val="28"/>
+          <w:szCs w:val="28"/>
+          <w:rtl/>
+          <w:lang w:bidi="fa-IR"/>
+        </w:rPr>
+        <w:t xml:space="preserve"> </w:t>
+      </w:r>
+      <w:r>
+        <w:rPr>
+          <w:rFonts w:cs="B Nazanin" w:hint="cs"/>
+          <w:sz w:val="28"/>
+          <w:szCs w:val="28"/>
+          <w:rtl/>
+          <w:lang w:bidi="fa-IR"/>
+        </w:rPr>
+        <w:t xml:space="preserve">یه لیست از یه </w:t>
+      </w:r>
+      <w:r>
+        <w:rPr>
+          <w:rFonts w:cs="B Nazanin"/>
+          <w:sz w:val="28"/>
+          <w:szCs w:val="28"/>
+          <w:lang w:bidi="fa-IR"/>
+        </w:rPr>
+        <w:t>type</w:t>
+      </w:r>
+      <w:r>
+        <w:rPr>
+          <w:rFonts w:cs="B Nazanin" w:hint="cs"/>
+          <w:sz w:val="28"/>
+          <w:szCs w:val="28"/>
+          <w:rtl/>
+          <w:lang w:bidi="fa-IR"/>
+        </w:rPr>
+        <w:t xml:space="preserve"> دیگه باش</w:t>
+      </w:r>
+      <w:r>
+        <w:rPr>
+          <w:rFonts w:cs="B Nazanin" w:hint="cs"/>
+          <w:sz w:val="28"/>
+          <w:szCs w:val="28"/>
+          <w:rtl/>
+          <w:lang w:bidi="fa-IR"/>
+        </w:rPr>
+        <w:t>ه.</w:t>
+      </w:r>
+      <w:r>
+        <w:rPr>
+          <w:rFonts w:cs="B Nazanin" w:hint="cs"/>
+          <w:sz w:val="28"/>
+          <w:szCs w:val="28"/>
+          <w:rtl/>
+          <w:lang w:bidi="fa-IR"/>
+        </w:rPr>
+        <w:t xml:space="preserve"> مثلا اگه یه لیست از </w:t>
+      </w:r>
+      <w:r>
+        <w:rPr>
+          <w:rFonts w:cs="B Nazanin" w:hint="cs"/>
+          <w:sz w:val="28"/>
+          <w:szCs w:val="28"/>
+          <w:rtl/>
+          <w:lang w:bidi="fa-IR"/>
+        </w:rPr>
+        <w:t>فیلم</w:t>
+      </w:r>
+      <w:r>
+        <w:rPr>
+          <w:rFonts w:cs="B Nazanin" w:hint="cs"/>
+          <w:sz w:val="28"/>
+          <w:szCs w:val="28"/>
+          <w:rtl/>
+          <w:lang w:bidi="fa-IR"/>
+        </w:rPr>
+        <w:t xml:space="preserve">ها داشته باشیم، هر </w:t>
+      </w:r>
+      <w:r>
+        <w:rPr>
+          <w:rFonts w:cs="B Nazanin" w:hint="cs"/>
+          <w:sz w:val="28"/>
+          <w:szCs w:val="28"/>
+          <w:rtl/>
+          <w:lang w:bidi="fa-IR"/>
+        </w:rPr>
+        <w:t xml:space="preserve">فیلم </w:t>
+      </w:r>
+      <w:r>
+        <w:rPr>
+          <w:rFonts w:cs="B Nazanin" w:hint="cs"/>
+          <w:sz w:val="28"/>
+          <w:szCs w:val="28"/>
+          <w:rtl/>
+          <w:lang w:bidi="fa-IR"/>
+        </w:rPr>
+        <w:t xml:space="preserve">خودش یه </w:t>
+      </w:r>
+      <w:r>
+        <w:rPr>
+          <w:rFonts w:cs="B Nazanin" w:hint="cs"/>
+          <w:sz w:val="28"/>
+          <w:szCs w:val="28"/>
+          <w:rtl/>
+          <w:lang w:bidi="fa-IR"/>
+        </w:rPr>
+        <w:lastRenderedPageBreak/>
+        <w:t xml:space="preserve">لیستی از </w:t>
+      </w:r>
+      <w:r>
+        <w:rPr>
+          <w:rFonts w:cs="B Nazanin" w:hint="cs"/>
+          <w:sz w:val="28"/>
+          <w:szCs w:val="28"/>
+          <w:rtl/>
+          <w:lang w:bidi="fa-IR"/>
+        </w:rPr>
+        <w:t>بازیگرها</w:t>
+      </w:r>
+      <w:r>
+        <w:rPr>
+          <w:rFonts w:cs="B Nazanin" w:hint="cs"/>
+          <w:sz w:val="28"/>
+          <w:szCs w:val="28"/>
+          <w:rtl/>
+          <w:lang w:bidi="fa-IR"/>
+        </w:rPr>
+        <w:t xml:space="preserve"> میتونه داشته باشه. حالا اگه ما لیستی از </w:t>
+      </w:r>
+      <w:r>
+        <w:rPr>
+          <w:rFonts w:cs="B Nazanin" w:hint="cs"/>
+          <w:sz w:val="28"/>
+          <w:szCs w:val="28"/>
+          <w:rtl/>
+          <w:lang w:bidi="fa-IR"/>
+        </w:rPr>
+        <w:t>فیلم</w:t>
+      </w:r>
+      <w:r>
+        <w:rPr>
+          <w:rFonts w:cs="B Nazanin" w:hint="cs"/>
+          <w:sz w:val="28"/>
+          <w:szCs w:val="28"/>
+          <w:rtl/>
+          <w:lang w:bidi="fa-IR"/>
+        </w:rPr>
+        <w:t xml:space="preserve">ها داشته باشیم و بخوایم به </w:t>
+      </w:r>
+      <w:r>
+        <w:rPr>
+          <w:rFonts w:cs="B Nazanin" w:hint="cs"/>
+          <w:sz w:val="28"/>
+          <w:szCs w:val="28"/>
+          <w:rtl/>
+          <w:lang w:bidi="fa-IR"/>
+        </w:rPr>
+        <w:t xml:space="preserve">بازیگرهای </w:t>
+      </w:r>
+      <w:r>
+        <w:rPr>
+          <w:rFonts w:cs="B Nazanin" w:hint="cs"/>
+          <w:sz w:val="28"/>
+          <w:szCs w:val="28"/>
+          <w:rtl/>
+          <w:lang w:bidi="fa-IR"/>
+        </w:rPr>
+        <w:t xml:space="preserve">هر </w:t>
+      </w:r>
+      <w:r>
+        <w:rPr>
+          <w:rFonts w:cs="B Nazanin" w:hint="cs"/>
+          <w:sz w:val="28"/>
+          <w:szCs w:val="28"/>
+          <w:rtl/>
+          <w:lang w:bidi="fa-IR"/>
+        </w:rPr>
+        <w:t>فیلم</w:t>
+      </w:r>
+      <w:r>
+        <w:rPr>
+          <w:rFonts w:cs="B Nazanin" w:hint="cs"/>
+          <w:sz w:val="28"/>
+          <w:szCs w:val="28"/>
+          <w:rtl/>
+          <w:lang w:bidi="fa-IR"/>
+        </w:rPr>
+        <w:t xml:space="preserve"> هم دسترسی داشته باشیم (روی اون لیست های </w:t>
+      </w:r>
+      <w:r>
+        <w:rPr>
+          <w:rFonts w:cs="B Nazanin" w:hint="cs"/>
+          <w:sz w:val="28"/>
+          <w:szCs w:val="28"/>
+          <w:rtl/>
+          <w:lang w:bidi="fa-IR"/>
+        </w:rPr>
+        <w:t>بازیگر</w:t>
+      </w:r>
+      <w:r>
+        <w:rPr>
+          <w:rFonts w:cs="B Nazanin" w:hint="cs"/>
+          <w:sz w:val="28"/>
+          <w:szCs w:val="28"/>
+          <w:rtl/>
+          <w:lang w:bidi="fa-IR"/>
+        </w:rPr>
+        <w:t xml:space="preserve">ها کوئری بزنیم)، از متد </w:t>
+      </w:r>
+      <w:r>
+        <w:rPr>
+          <w:rFonts w:cs="B Nazanin"/>
+          <w:sz w:val="28"/>
+          <w:szCs w:val="28"/>
+          <w:lang w:bidi="fa-IR"/>
+        </w:rPr>
+        <w:t>SelectMany</w:t>
+      </w:r>
+      <w:r>
+        <w:rPr>
+          <w:rFonts w:cs="B Nazanin" w:hint="cs"/>
+          <w:sz w:val="28"/>
+          <w:szCs w:val="28"/>
+          <w:rtl/>
+          <w:lang w:bidi="fa-IR"/>
+        </w:rPr>
+        <w:t xml:space="preserve"> استفاده می کنیم.</w:t>
+      </w:r>
+    </w:p>
+    <w:p>
+      <w:pPr>
+        <w:pStyle w:val="ListParagraph"/>
+        <w:numPr>
+          <w:ilvl w:val="1"/>
+          <w:numId w:val="1"/>
+        </w:numPr>
+        <w:bidi/>
+        <w:rPr>
+          <w:rFonts w:cs="B Nazanin"/>
+          <w:sz w:val="28"/>
+          <w:szCs w:val="28"/>
+          <w:lang w:bidi="fa-IR"/>
+        </w:rPr>
+      </w:pPr>
+      <w:r>
+        <w:rPr>
+          <w:rFonts w:cs="B Nazanin" w:hint="cs"/>
+          <w:sz w:val="28"/>
+          <w:szCs w:val="28"/>
+          <w:rtl/>
+          <w:lang w:bidi="fa-IR"/>
+        </w:rPr>
+        <w:t xml:space="preserve">این متد ورودی اولش مشخص میکنه که کدوم پراپرتی درونی هست که لیسته و میخوایم بریم سراغ اون. ورودی بعدی، یه </w:t>
+      </w:r>
+      <w:r>
+        <w:rPr>
+          <w:rFonts w:cs="B Nazanin"/>
+          <w:sz w:val="28"/>
+          <w:szCs w:val="28"/>
+          <w:lang w:bidi="fa-IR"/>
+        </w:rPr>
+        <w:t>func</w:t>
+      </w:r>
+      <w:r>
+        <w:rPr>
+          <w:rFonts w:cs="B Nazanin" w:hint="cs"/>
+          <w:sz w:val="28"/>
+          <w:szCs w:val="28"/>
+          <w:rtl/>
+          <w:lang w:bidi="fa-IR"/>
+        </w:rPr>
+        <w:t xml:space="preserve"> هست که دوتا ورودی داره: اولی میشه شئ ای از </w:t>
+      </w:r>
+      <w:r>
+        <w:rPr>
+          <w:rFonts w:cs="B Nazanin"/>
+          <w:sz w:val="28"/>
+          <w:szCs w:val="28"/>
+          <w:lang w:bidi="fa-IR"/>
+        </w:rPr>
+        <w:t>type</w:t>
+      </w:r>
+      <w:r>
+        <w:rPr>
+          <w:rFonts w:cs="B Nazanin" w:hint="cs"/>
+          <w:sz w:val="28"/>
+          <w:szCs w:val="28"/>
+          <w:rtl/>
+          <w:lang w:bidi="fa-IR"/>
+        </w:rPr>
+        <w:t xml:space="preserve"> لیست اصلی (</w:t>
+      </w:r>
+      <w:r>
+        <w:rPr>
+          <w:rFonts w:cs="B Nazanin" w:hint="cs"/>
+          <w:sz w:val="28"/>
+          <w:szCs w:val="28"/>
+          <w:rtl/>
+          <w:lang w:bidi="fa-IR"/>
+        </w:rPr>
+        <w:t>فیلم</w:t>
+      </w:r>
+      <w:r>
+        <w:rPr>
+          <w:rFonts w:cs="B Nazanin" w:hint="cs"/>
+          <w:sz w:val="28"/>
+          <w:szCs w:val="28"/>
+          <w:rtl/>
+          <w:lang w:bidi="fa-IR"/>
+        </w:rPr>
+        <w:t xml:space="preserve">) و دومی میشه شئ ای از </w:t>
+      </w:r>
+      <w:r>
+        <w:rPr>
+          <w:rFonts w:cs="B Nazanin"/>
+          <w:sz w:val="28"/>
+          <w:szCs w:val="28"/>
+          <w:lang w:bidi="fa-IR"/>
+        </w:rPr>
+        <w:t>type</w:t>
+      </w:r>
+      <w:r>
+        <w:rPr>
+          <w:rFonts w:cs="B Nazanin" w:hint="cs"/>
+          <w:sz w:val="28"/>
+          <w:szCs w:val="28"/>
+          <w:rtl/>
+          <w:lang w:bidi="fa-IR"/>
+        </w:rPr>
+        <w:t xml:space="preserve"> لیست درونی (</w:t>
+      </w:r>
+      <w:r>
+        <w:rPr>
+          <w:rFonts w:cs="B Nazanin" w:hint="cs"/>
+          <w:sz w:val="28"/>
+          <w:szCs w:val="28"/>
+          <w:rtl/>
+          <w:lang w:bidi="fa-IR"/>
+        </w:rPr>
+        <w:t>بازیگر</w:t>
+      </w:r>
+      <w:r>
+        <w:rPr>
+          <w:rFonts w:cs="B Nazanin" w:hint="cs"/>
+          <w:sz w:val="28"/>
+          <w:szCs w:val="28"/>
+          <w:rtl/>
+          <w:lang w:bidi="fa-IR"/>
+        </w:rPr>
+        <w:t xml:space="preserve">). بعدش داخل بدنه </w:t>
+      </w:r>
+      <w:r>
+        <w:rPr>
+          <w:rFonts w:cs="B Nazanin"/>
+          <w:sz w:val="28"/>
+          <w:szCs w:val="28"/>
+          <w:lang w:bidi="fa-IR"/>
+        </w:rPr>
+        <w:t>func</w:t>
+      </w:r>
+      <w:r>
+        <w:rPr>
+          <w:rFonts w:cs="B Nazanin" w:hint="cs"/>
+          <w:sz w:val="28"/>
+          <w:szCs w:val="28"/>
+          <w:rtl/>
+          <w:lang w:bidi="fa-IR"/>
+        </w:rPr>
+        <w:t xml:space="preserve"> مینویسیم که چه خروجی ای میخوایم بهمون داده بشه.</w:t>
+      </w:r>
+    </w:p>
+    <w:p>
+      <w:pPr>
+        <w:pStyle w:val="ListParagraph"/>
+        <w:numPr>
+          <w:ilvl w:val="0"/>
+          <w:numId w:val="1"/>
+        </w:numPr>
+        <w:bidi/>
+        <w:rPr>
+          <w:rFonts w:cs="B Nazanin"/>
+          <w:sz w:val="28"/>
+          <w:szCs w:val="28"/>
+          <w:lang w:bidi="fa-IR"/>
+        </w:rPr>
+      </w:pPr>
+      <w:r>
+        <w:rPr>
+          <w:rFonts w:cs="B Nazanin" w:hint="cs"/>
+          <w:sz w:val="28"/>
+          <w:szCs w:val="28"/>
+          <w:rtl/>
+          <w:lang w:bidi="fa-IR"/>
+        </w:rPr>
+        <w:t xml:space="preserve">انواع </w:t>
+      </w:r>
+      <w:r>
+        <w:rPr>
+          <w:rFonts w:cs="B Nazanin"/>
+          <w:sz w:val="28"/>
+          <w:szCs w:val="28"/>
+          <w:lang w:bidi="fa-IR"/>
+        </w:rPr>
+        <w:t>join</w:t>
+      </w:r>
+      <w:r>
+        <w:rPr>
+          <w:rFonts w:cs="B Nazanin" w:hint="cs"/>
+          <w:sz w:val="28"/>
+          <w:szCs w:val="28"/>
+          <w:rtl/>
+          <w:lang w:bidi="fa-IR"/>
+        </w:rPr>
+        <w:t xml:space="preserve"> ها در </w:t>
+      </w:r>
+      <w:r>
+        <w:rPr>
+          <w:rFonts w:cs="B Nazanin"/>
+          <w:sz w:val="28"/>
+          <w:szCs w:val="28"/>
+          <w:lang w:bidi="fa-IR"/>
+        </w:rPr>
+        <w:t>LINQ</w:t>
+      </w:r>
+      <w:r>
+        <w:rPr>
+          <w:rFonts w:cs="B Nazanin" w:hint="cs"/>
+          <w:sz w:val="28"/>
+          <w:szCs w:val="28"/>
+          <w:rtl/>
+          <w:lang w:bidi="fa-IR"/>
+        </w:rPr>
+        <w:t xml:space="preserve"> و کاربرد هر کدام؟</w:t>
+      </w:r>
+    </w:p>
+    <w:p>
+      <w:pPr>
+        <w:pStyle w:val="ListParagraph"/>
+        <w:numPr>
+          <w:ilvl w:val="1"/>
+          <w:numId w:val="1"/>
+        </w:numPr>
+        <w:bidi/>
+        <w:rPr>
+          <w:rFonts w:cs="B Nazanin"/>
+          <w:sz w:val="28"/>
+          <w:szCs w:val="28"/>
+          <w:lang w:bidi="fa-IR"/>
+        </w:rPr>
+      </w:pPr>
+      <w:r>
+        <w:rPr>
+          <w:rFonts w:cs="B Nazanin" w:hint="cs"/>
+          <w:sz w:val="28"/>
+          <w:szCs w:val="28"/>
+          <w:rtl/>
+          <w:lang w:bidi="fa-IR"/>
+        </w:rPr>
+        <w:t xml:space="preserve">اصل </w:t>
+      </w:r>
+      <w:r>
+        <w:rPr>
+          <w:rFonts w:cs="B Nazanin"/>
+          <w:sz w:val="28"/>
+          <w:szCs w:val="28"/>
+          <w:lang w:bidi="fa-IR"/>
+        </w:rPr>
+        <w:t>join</w:t>
+      </w:r>
+      <w:r>
+        <w:rPr>
+          <w:rFonts w:cs="B Nazanin" w:hint="cs"/>
+          <w:sz w:val="28"/>
+          <w:szCs w:val="28"/>
+          <w:rtl/>
+          <w:lang w:bidi="fa-IR"/>
+        </w:rPr>
+        <w:t xml:space="preserve"> که همون برگردوندن عناصر بین دو لیست بر اساس رابطه بین شون هست. حالا دو مدل </w:t>
+      </w:r>
+      <w:r>
+        <w:rPr>
+          <w:rFonts w:cs="B Nazanin"/>
+          <w:sz w:val="28"/>
+          <w:szCs w:val="28"/>
+          <w:lang w:bidi="fa-IR"/>
+        </w:rPr>
+        <w:t>join</w:t>
+      </w:r>
+      <w:r>
+        <w:rPr>
+          <w:rFonts w:cs="B Nazanin" w:hint="cs"/>
+          <w:sz w:val="28"/>
+          <w:szCs w:val="28"/>
+          <w:rtl/>
+          <w:lang w:bidi="fa-IR"/>
+        </w:rPr>
+        <w:t xml:space="preserve"> داریم:</w:t>
+      </w:r>
+    </w:p>
+    <w:p>
+      <w:pPr>
+        <w:pStyle w:val="ListParagraph"/>
+        <w:numPr>
+          <w:ilvl w:val="1"/>
+          <w:numId w:val="1"/>
+        </w:numPr>
+        <w:bidi/>
+        <w:rPr>
+          <w:rFonts w:cs="B Nazanin"/>
+          <w:sz w:val="28"/>
+          <w:szCs w:val="28"/>
+          <w:lang w:bidi="fa-IR"/>
+        </w:rPr>
+      </w:pPr>
+      <w:r>
+        <w:rPr>
+          <w:rFonts w:cs="B Nazanin"/>
+          <w:sz w:val="28"/>
+          <w:szCs w:val="28"/>
+          <w:lang w:bidi="fa-IR"/>
+        </w:rPr>
+        <w:t>Join</w:t>
+      </w:r>
+      <w:r>
+        <w:rPr>
+          <w:rFonts w:cs="B Nazanin" w:hint="cs"/>
+          <w:sz w:val="28"/>
+          <w:szCs w:val="28"/>
+          <w:rtl/>
+          <w:lang w:bidi="fa-IR"/>
+        </w:rPr>
+        <w:t xml:space="preserve">: این عین </w:t>
+      </w:r>
+      <w:r>
+        <w:rPr>
+          <w:rFonts w:cs="B Nazanin"/>
+          <w:sz w:val="28"/>
+          <w:szCs w:val="28"/>
+          <w:lang w:bidi="fa-IR"/>
+        </w:rPr>
+        <w:t>Inner join</w:t>
+      </w:r>
+      <w:r>
+        <w:rPr>
+          <w:rFonts w:cs="B Nazanin" w:hint="cs"/>
+          <w:sz w:val="28"/>
+          <w:szCs w:val="28"/>
+          <w:rtl/>
+          <w:lang w:bidi="fa-IR"/>
+        </w:rPr>
+        <w:t xml:space="preserve"> توی </w:t>
+      </w:r>
+      <w:r>
+        <w:rPr>
+          <w:rFonts w:cs="B Nazanin"/>
+          <w:sz w:val="28"/>
+          <w:szCs w:val="28"/>
+          <w:lang w:bidi="fa-IR"/>
+        </w:rPr>
+        <w:t>sql</w:t>
+      </w:r>
+      <w:r>
+        <w:rPr>
+          <w:rFonts w:cs="B Nazanin" w:hint="cs"/>
+          <w:sz w:val="28"/>
+          <w:szCs w:val="28"/>
+          <w:rtl/>
+          <w:lang w:bidi="fa-IR"/>
+        </w:rPr>
+        <w:t xml:space="preserve"> هست؛ یعنی اشتراک بین دو لیست رو برمیگردونه. اینم یه </w:t>
+      </w:r>
+      <w:r>
+        <w:rPr>
+          <w:rFonts w:cs="B Nazanin"/>
+          <w:sz w:val="28"/>
+          <w:szCs w:val="28"/>
+          <w:lang w:bidi="fa-IR"/>
+        </w:rPr>
+        <w:t>extension method</w:t>
+      </w:r>
+      <w:r>
+        <w:rPr>
+          <w:rFonts w:cs="B Nazanin" w:hint="cs"/>
+          <w:sz w:val="28"/>
+          <w:szCs w:val="28"/>
+          <w:rtl/>
+          <w:lang w:bidi="fa-IR"/>
+        </w:rPr>
+        <w:t xml:space="preserve"> ئه و روی یه لیست اعمال میشه که برای نوشتنش، اول باید روی لیست </w:t>
+      </w:r>
+      <w:r>
+        <w:rPr>
+          <w:rFonts w:cs="B Nazanin" w:hint="cs"/>
+          <w:sz w:val="28"/>
+          <w:szCs w:val="28"/>
+          <w:rtl/>
+          <w:lang w:bidi="fa-IR"/>
+        </w:rPr>
+        <w:t>اول</w:t>
+      </w:r>
+      <w:r>
+        <w:rPr>
+          <w:rFonts w:cs="B Nazanin" w:hint="cs"/>
+          <w:sz w:val="28"/>
+          <w:szCs w:val="28"/>
+          <w:rtl/>
+          <w:lang w:bidi="fa-IR"/>
+        </w:rPr>
+        <w:t xml:space="preserve"> اعمالش کنیم بعدش باید 4 تا ورودی بدیم: </w:t>
+      </w:r>
+    </w:p>
+    <w:p>
+      <w:pPr>
+        <w:pStyle w:val="ListParagraph"/>
+        <w:numPr>
+          <w:ilvl w:val="2"/>
+          <w:numId w:val="1"/>
+        </w:numPr>
+        <w:bidi/>
+        <w:rPr>
+          <w:rFonts w:cs="B Nazanin"/>
+          <w:sz w:val="28"/>
+          <w:szCs w:val="28"/>
+          <w:lang w:bidi="fa-IR"/>
+        </w:rPr>
+      </w:pPr>
+      <w:r>
+        <w:rPr>
+          <w:rFonts w:cs="B Nazanin" w:hint="cs"/>
+          <w:sz w:val="28"/>
+          <w:szCs w:val="28"/>
+          <w:rtl/>
+          <w:lang w:bidi="fa-IR"/>
+        </w:rPr>
+        <w:t xml:space="preserve">اسم لیست دوم که قراره با این لیست </w:t>
+      </w:r>
+      <w:r>
+        <w:rPr>
+          <w:rFonts w:cs="B Nazanin"/>
+          <w:sz w:val="28"/>
+          <w:szCs w:val="28"/>
+          <w:lang w:bidi="fa-IR"/>
+        </w:rPr>
+        <w:t>join</w:t>
+      </w:r>
+      <w:r>
+        <w:rPr>
+          <w:rFonts w:cs="B Nazanin" w:hint="cs"/>
+          <w:sz w:val="28"/>
+          <w:szCs w:val="28"/>
+          <w:rtl/>
+          <w:lang w:bidi="fa-IR"/>
+        </w:rPr>
+        <w:t xml:space="preserve"> بخوره.</w:t>
+      </w:r>
+    </w:p>
+    <w:p>
+      <w:pPr>
+        <w:pStyle w:val="ListParagraph"/>
+        <w:numPr>
+          <w:ilvl w:val="2"/>
+          <w:numId w:val="1"/>
+        </w:numPr>
+        <w:bidi/>
+        <w:rPr>
+          <w:rFonts w:cs="B Nazanin"/>
+          <w:sz w:val="28"/>
+          <w:szCs w:val="28"/>
+          <w:lang w:bidi="fa-IR"/>
+        </w:rPr>
+      </w:pPr>
+      <w:r>
+        <w:rPr>
+          <w:rFonts w:cs="B Nazanin" w:hint="cs"/>
+          <w:sz w:val="28"/>
+          <w:szCs w:val="28"/>
+          <w:rtl/>
+          <w:lang w:bidi="fa-IR"/>
+        </w:rPr>
+        <w:t xml:space="preserve">یه پراپرتی از لیست </w:t>
+      </w:r>
+      <w:r>
+        <w:rPr>
+          <w:rFonts w:cs="B Nazanin" w:hint="cs"/>
+          <w:sz w:val="28"/>
+          <w:szCs w:val="28"/>
+          <w:rtl/>
+          <w:lang w:bidi="fa-IR"/>
+        </w:rPr>
+        <w:t>اول که رابط با لیست دومه</w:t>
+      </w:r>
+    </w:p>
+    <w:p>
+      <w:pPr>
+        <w:pStyle w:val="ListParagraph"/>
+        <w:numPr>
+          <w:ilvl w:val="2"/>
+          <w:numId w:val="1"/>
+        </w:numPr>
+        <w:bidi/>
+        <w:rPr>
+          <w:rFonts w:cs="B Nazanin"/>
+          <w:sz w:val="28"/>
+          <w:szCs w:val="28"/>
+          <w:lang w:bidi="fa-IR"/>
+        </w:rPr>
+      </w:pPr>
+      <w:r>
+        <w:rPr>
+          <w:rFonts w:cs="B Nazanin" w:hint="cs"/>
+          <w:sz w:val="28"/>
+          <w:szCs w:val="28"/>
+          <w:rtl/>
+          <w:lang w:bidi="fa-IR"/>
+        </w:rPr>
+        <w:t>یه پراپرتی از لیست دوم که رابط با لیست اوله.</w:t>
+      </w:r>
+    </w:p>
+    <w:p>
+      <w:pPr>
+        <w:pStyle w:val="ListParagraph"/>
+        <w:numPr>
+          <w:ilvl w:val="2"/>
+          <w:numId w:val="1"/>
+        </w:numPr>
+        <w:bidi/>
+        <w:rPr>
+          <w:rFonts w:cs="B Nazanin"/>
+          <w:sz w:val="28"/>
+          <w:szCs w:val="28"/>
+          <w:lang w:bidi="fa-IR"/>
+        </w:rPr>
+      </w:pPr>
+      <w:r>
+        <w:rPr>
+          <w:rFonts w:cs="B Nazanin" w:hint="cs"/>
+          <w:sz w:val="28"/>
+          <w:szCs w:val="28"/>
+          <w:rtl/>
+          <w:lang w:bidi="fa-IR"/>
+        </w:rPr>
+        <w:t xml:space="preserve">یه </w:t>
+      </w:r>
+      <w:r>
+        <w:rPr>
+          <w:rFonts w:cs="B Nazanin"/>
+          <w:sz w:val="28"/>
+          <w:szCs w:val="28"/>
+          <w:lang w:bidi="fa-IR"/>
+        </w:rPr>
+        <w:t>func</w:t>
+      </w:r>
+      <w:r>
+        <w:rPr>
+          <w:rFonts w:cs="B Nazanin" w:hint="cs"/>
+          <w:sz w:val="28"/>
+          <w:szCs w:val="28"/>
+          <w:rtl/>
+          <w:lang w:bidi="fa-IR"/>
+        </w:rPr>
+        <w:t xml:space="preserve"> که ورودیش میشه شئ از لیست اول و شئ از لیست دوم و خودش در نهایت باید خروجی مد نظر ما رو داشته باشه.</w:t>
+      </w:r>
+    </w:p>
+    <w:p>
+      <w:pPr>
+        <w:pStyle w:val="ListParagraph"/>
+        <w:bidi/>
+        <w:ind w:left="1440"/>
+        <w:rPr>
+          <w:rFonts w:cs="B Nazanin" w:hint="cs"/>
+          <w:sz w:val="28"/>
+          <w:szCs w:val="28"/>
+          <w:rtl/>
+          <w:lang w:bidi="fa-IR"/>
+        </w:rPr>
+      </w:pPr>
+      <w:r>
+        <w:rPr>
+          <w:rFonts w:cs="B Nazanin" w:hint="cs"/>
+          <w:sz w:val="28"/>
+          <w:szCs w:val="28"/>
+          <w:rtl/>
+          <w:lang w:bidi="fa-IR"/>
+        </w:rPr>
+        <w:t xml:space="preserve">این وسط اگه لازم باشه که </w:t>
+      </w:r>
+      <w:r>
+        <w:rPr>
+          <w:rFonts w:cs="B Nazanin"/>
+          <w:sz w:val="28"/>
+          <w:szCs w:val="28"/>
+          <w:lang w:bidi="fa-IR"/>
+        </w:rPr>
+        <w:t>join</w:t>
+      </w:r>
+      <w:r>
+        <w:rPr>
+          <w:rFonts w:cs="B Nazanin" w:hint="cs"/>
+          <w:sz w:val="28"/>
+          <w:szCs w:val="28"/>
+          <w:rtl/>
+          <w:lang w:bidi="fa-IR"/>
+        </w:rPr>
+        <w:t xml:space="preserve"> بر پایه بیش از 2 پراپرتی انجام بشه، کافیه که ورودی های دوم و سوم رو از نوع یه کلاس یا یه </w:t>
+      </w:r>
+      <w:r>
+        <w:rPr>
+          <w:rFonts w:cs="B Nazanin"/>
+          <w:sz w:val="28"/>
+          <w:szCs w:val="28"/>
+          <w:lang w:bidi="fa-IR"/>
+        </w:rPr>
+        <w:t>anonymous type</w:t>
+      </w:r>
+      <w:r>
+        <w:rPr>
+          <w:rFonts w:cs="B Nazanin" w:hint="cs"/>
+          <w:sz w:val="28"/>
+          <w:szCs w:val="28"/>
+          <w:rtl/>
+          <w:lang w:bidi="fa-IR"/>
+        </w:rPr>
+        <w:t xml:space="preserve"> بدیم که ترتیب تعریف کردن پراپرتی های داخل اونا، مشخص میکنه که کدوم پراپرتی از لیست اول باید با کدوم پراپرتی از لیست دوم، نظیر بشه.</w:t>
+      </w:r>
+    </w:p>
+    <w:p>
+      <w:pPr>
+        <w:pStyle w:val="ListParagraph"/>
+        <w:numPr>
+          <w:ilvl w:val="1"/>
+          <w:numId w:val="1"/>
+        </w:numPr>
+        <w:bidi/>
+        <w:rPr>
+          <w:rFonts w:cs="B Nazanin"/>
+          <w:sz w:val="28"/>
+          <w:szCs w:val="28"/>
+          <w:lang w:bidi="fa-IR"/>
+        </w:rPr>
+      </w:pPr>
+      <w:r>
+        <w:rPr>
+          <w:rFonts w:cs="B Nazanin"/>
+          <w:sz w:val="28"/>
+          <w:szCs w:val="28"/>
+          <w:lang w:bidi="fa-IR"/>
+        </w:rPr>
+        <w:t>GroupJoin</w:t>
+      </w:r>
+      <w:r>
+        <w:rPr>
+          <w:rFonts w:cs="B Nazanin" w:hint="cs"/>
+          <w:sz w:val="28"/>
+          <w:szCs w:val="28"/>
+          <w:rtl/>
+          <w:lang w:bidi="fa-IR"/>
+        </w:rPr>
+        <w:t>:</w:t>
+      </w:r>
+      <w:r>
+        <w:rPr>
+          <w:rFonts w:cs="B Nazanin" w:hint="cs"/>
+          <w:sz w:val="28"/>
+          <w:szCs w:val="28"/>
+          <w:rtl/>
+          <w:lang w:bidi="fa-IR"/>
+        </w:rPr>
+        <w:t xml:space="preserve"> </w:t>
+      </w:r>
+      <w:r>
+        <w:rPr>
+          <w:rFonts w:cs="B Nazanin" w:hint="cs"/>
+          <w:sz w:val="28"/>
+          <w:szCs w:val="28"/>
+          <w:rtl/>
+          <w:lang w:bidi="fa-IR"/>
+        </w:rPr>
+        <w:t xml:space="preserve">این میاد که معادل </w:t>
+      </w:r>
+      <w:r>
+        <w:rPr>
+          <w:rFonts w:cs="B Nazanin"/>
+          <w:sz w:val="28"/>
+          <w:szCs w:val="28"/>
+          <w:lang w:bidi="fa-IR"/>
+        </w:rPr>
+        <w:t>Left join</w:t>
+      </w:r>
+      <w:r>
+        <w:rPr>
+          <w:rFonts w:cs="B Nazanin" w:hint="cs"/>
+          <w:sz w:val="28"/>
+          <w:szCs w:val="28"/>
+          <w:rtl/>
+          <w:lang w:bidi="fa-IR"/>
+        </w:rPr>
+        <w:t xml:space="preserve"> توی </w:t>
+      </w:r>
+      <w:r>
+        <w:rPr>
+          <w:rFonts w:cs="B Nazanin"/>
+          <w:sz w:val="28"/>
+          <w:szCs w:val="28"/>
+          <w:lang w:bidi="fa-IR"/>
+        </w:rPr>
+        <w:t>sql</w:t>
+      </w:r>
+      <w:r>
+        <w:rPr>
+          <w:rFonts w:cs="B Nazanin" w:hint="cs"/>
+          <w:sz w:val="28"/>
+          <w:szCs w:val="28"/>
+          <w:rtl/>
+          <w:lang w:bidi="fa-IR"/>
+        </w:rPr>
+        <w:t xml:space="preserve"> باشه؛ یعنی از لیست اول همه رو بیاره و اگه از لیست دوم چیزی بود که بشه با چیزی از لیست اول همخونی داشته باشه، اینا رو به هم میچسبونه و اگه نبود، فقط همون عنصر به تنهایی بیاد.</w:t>
+      </w:r>
+      <w:r>
+        <w:rPr>
+          <w:rFonts w:cs="B Nazanin"/>
+          <w:sz w:val="28"/>
+          <w:szCs w:val="28"/>
+          <w:rtl/>
+          <w:lang w:bidi="fa-IR"/>
+        </w:rPr>
+        <w:br/>
+      </w:r>
+      <w:r>
+        <w:rPr>
+          <w:rFonts w:cs="B Nazanin" w:hint="cs"/>
+          <w:sz w:val="28"/>
+          <w:szCs w:val="28"/>
+          <w:rtl/>
+          <w:lang w:bidi="fa-IR"/>
+        </w:rPr>
+        <w:t xml:space="preserve">اینم مثل </w:t>
+      </w:r>
+      <w:r>
+        <w:rPr>
+          <w:rFonts w:cs="B Nazanin"/>
+          <w:sz w:val="28"/>
+          <w:szCs w:val="28"/>
+          <w:lang w:bidi="fa-IR"/>
+        </w:rPr>
+        <w:t>join</w:t>
+      </w:r>
+      <w:r>
+        <w:rPr>
+          <w:rFonts w:cs="B Nazanin" w:hint="cs"/>
+          <w:sz w:val="28"/>
+          <w:szCs w:val="28"/>
+          <w:rtl/>
+          <w:lang w:bidi="fa-IR"/>
+        </w:rPr>
+        <w:t xml:space="preserve"> 4 تا ورودی می گیره که معادل همونا رو اینجا هم داریم. چیزی که فرق میکنه، بحث نحوه خالی یا پر کردن عناصر از لیست دوم در صورتی که به عنصری از لیست اول بتونن متصل بشن یا نشن</w:t>
+      </w:r>
+      <w:r>
+        <w:rPr>
+          <w:rFonts w:cs="B Nazanin" w:hint="cs"/>
+          <w:sz w:val="28"/>
+          <w:szCs w:val="28"/>
+          <w:rtl/>
+          <w:lang w:bidi="fa-IR"/>
+        </w:rPr>
+        <w:t>،</w:t>
+      </w:r>
+      <w:r>
+        <w:rPr>
+          <w:rFonts w:cs="B Nazanin" w:hint="cs"/>
+          <w:sz w:val="28"/>
+          <w:szCs w:val="28"/>
+          <w:rtl/>
+          <w:lang w:bidi="fa-IR"/>
+        </w:rPr>
+        <w:t xml:space="preserve"> هست.</w:t>
+      </w:r>
+      <w:r>
+        <w:rPr>
+          <w:rFonts w:cs="B Nazanin" w:hint="cs"/>
+          <w:sz w:val="28"/>
+          <w:szCs w:val="28"/>
+          <w:rtl/>
+          <w:lang w:bidi="fa-IR"/>
+        </w:rPr>
+        <w:t xml:space="preserve"> برای این موضوع، کافیه که یه </w:t>
+      </w:r>
+      <w:r>
+        <w:rPr>
+          <w:rFonts w:cs="B Nazanin"/>
+          <w:sz w:val="28"/>
+          <w:szCs w:val="28"/>
+          <w:lang w:bidi="fa-IR"/>
+        </w:rPr>
+        <w:t>SelectMany</w:t>
+      </w:r>
+      <w:r>
+        <w:rPr>
+          <w:rFonts w:cs="B Nazanin" w:hint="cs"/>
+          <w:sz w:val="28"/>
+          <w:szCs w:val="28"/>
+          <w:rtl/>
+          <w:lang w:bidi="fa-IR"/>
+        </w:rPr>
+        <w:t xml:space="preserve"> استفاده کنیم که ورودی اولش، میشه همون عنصر دوم (در واقع پراپرتی از نوع عنصر دوم) اما در ادامه </w:t>
+      </w:r>
+      <w:r>
+        <w:rPr>
+          <w:rFonts w:cs="B Nazanin" w:hint="cs"/>
+          <w:sz w:val="28"/>
+          <w:szCs w:val="28"/>
+          <w:rtl/>
+          <w:lang w:bidi="fa-IR"/>
+        </w:rPr>
+        <w:lastRenderedPageBreak/>
+        <w:t xml:space="preserve">اون، یه </w:t>
+      </w:r>
+      <w:r>
+        <w:rPr>
+          <w:rFonts w:cs="B Nazanin"/>
+          <w:sz w:val="28"/>
+          <w:szCs w:val="28"/>
+          <w:lang w:bidi="fa-IR"/>
+        </w:rPr>
+        <w:t>.DefaultIfEmpty()</w:t>
+      </w:r>
+      <w:r>
+        <w:rPr>
+          <w:rFonts w:cs="B Nazanin" w:hint="cs"/>
+          <w:sz w:val="28"/>
+          <w:szCs w:val="28"/>
+          <w:rtl/>
+          <w:lang w:bidi="fa-IR"/>
+        </w:rPr>
+        <w:t xml:space="preserve"> هم میاد. اینطوری اون پر یا خالی بودن </w:t>
+      </w:r>
+      <w:r>
+        <w:rPr>
+          <w:rFonts w:cs="B Nazanin" w:hint="cs"/>
+          <w:sz w:val="28"/>
+          <w:szCs w:val="28"/>
+          <w:rtl/>
+          <w:lang w:bidi="fa-IR"/>
+        </w:rPr>
+        <w:t>ع</w:t>
+      </w:r>
+      <w:r>
+        <w:rPr>
+          <w:rFonts w:cs="B Nazanin" w:hint="cs"/>
+          <w:sz w:val="28"/>
+          <w:szCs w:val="28"/>
+          <w:rtl/>
+          <w:lang w:bidi="fa-IR"/>
+        </w:rPr>
+        <w:t>نصر دوم تعیین میشه.</w:t>
       </w:r>
     </w:p>
     <w:p>

</xml_diff>

<commit_message>
Seventh section of linq course
</commit_message>
<xml_diff>
--- a/ORM/Entity framework interview questions and answers.docx
+++ b/ORM/Entity framework interview questions and answers.docx
@@ -4475,7 +4475,7 @@
         <w:bidi/>
         <w:ind w:left="1440"/>
         <w:rPr>
-          <w:rFonts w:cs="B Nazanin" w:hint="cs"/>
+          <w:rFonts w:cs="B Nazanin"/>
           <w:sz w:val="28"/>
           <w:szCs w:val="28"/>
           <w:rtl/>
@@ -4760,6 +4760,1172 @@
           <w:lang w:bidi="fa-IR"/>
         </w:rPr>
         <w:t>نصر دوم تعیین میشه.</w:t>
+      </w:r>
+    </w:p>
+    <w:p>
+      <w:pPr>
+        <w:pStyle w:val="ListParagraph"/>
+        <w:numPr>
+          <w:ilvl w:val="0"/>
+          <w:numId w:val="1"/>
+        </w:numPr>
+        <w:bidi/>
+        <w:rPr>
+          <w:rFonts w:cs="B Nazanin"/>
+          <w:sz w:val="28"/>
+          <w:szCs w:val="28"/>
+          <w:lang w:bidi="fa-IR"/>
+        </w:rPr>
+      </w:pPr>
+      <w:r>
+        <w:rPr>
+          <w:rFonts w:cs="B Nazanin" w:hint="cs"/>
+          <w:sz w:val="28"/>
+          <w:szCs w:val="28"/>
+          <w:rtl/>
+          <w:lang w:bidi="fa-IR"/>
+        </w:rPr>
+        <w:t xml:space="preserve">تفاوت </w:t>
+      </w:r>
+      <w:r>
+        <w:rPr>
+          <w:rFonts w:cs="B Nazanin"/>
+          <w:sz w:val="28"/>
+          <w:szCs w:val="28"/>
+          <w:lang w:bidi="fa-IR"/>
+        </w:rPr>
+        <w:t>IEnumerable</w:t>
+      </w:r>
+      <w:r>
+        <w:rPr>
+          <w:rFonts w:cs="B Nazanin" w:hint="cs"/>
+          <w:sz w:val="28"/>
+          <w:szCs w:val="28"/>
+          <w:rtl/>
+          <w:lang w:bidi="fa-IR"/>
+        </w:rPr>
+        <w:t xml:space="preserve"> و </w:t>
+      </w:r>
+      <w:r>
+        <w:rPr>
+          <w:rFonts w:cs="B Nazanin"/>
+          <w:sz w:val="28"/>
+          <w:szCs w:val="28"/>
+          <w:lang w:bidi="fa-IR"/>
+        </w:rPr>
+        <w:t>IQueryable</w:t>
+      </w:r>
+      <w:r>
+        <w:rPr>
+          <w:rFonts w:cs="B Nazanin" w:hint="cs"/>
+          <w:sz w:val="28"/>
+          <w:szCs w:val="28"/>
+          <w:rtl/>
+          <w:lang w:bidi="fa-IR"/>
+        </w:rPr>
+        <w:t>؟</w:t>
+      </w:r>
+    </w:p>
+    <w:p>
+      <w:pPr>
+        <w:pStyle w:val="ListParagraph"/>
+        <w:numPr>
+          <w:ilvl w:val="1"/>
+          <w:numId w:val="1"/>
+        </w:numPr>
+        <w:bidi/>
+        <w:rPr>
+          <w:rFonts w:cs="B Nazanin"/>
+          <w:sz w:val="28"/>
+          <w:szCs w:val="28"/>
+          <w:lang w:bidi="fa-IR"/>
+        </w:rPr>
+      </w:pPr>
+      <w:r>
+        <w:rPr>
+          <w:rFonts w:cs="B Nazanin" w:hint="cs"/>
+          <w:sz w:val="28"/>
+          <w:szCs w:val="28"/>
+          <w:rtl/>
+          <w:lang w:bidi="fa-IR"/>
+        </w:rPr>
+        <w:t xml:space="preserve">تفاوت این دوتا در اصل به نحوه اجرا و کاری هست که انجام میدن. به طور کلی ما کوئری رو معمولا روی یه دیتابیس ای انجام میدیم. </w:t>
+      </w:r>
+      <w:r>
+        <w:rPr>
+          <w:rFonts w:cs="B Nazanin" w:hint="cs"/>
+          <w:sz w:val="28"/>
+          <w:szCs w:val="28"/>
+          <w:rtl/>
+          <w:lang w:bidi="fa-IR"/>
+        </w:rPr>
+        <w:t xml:space="preserve">برای اتصال به اون دیتابیس و تبدیل کد </w:t>
+      </w:r>
+      <w:r>
+        <w:rPr>
+          <w:rFonts w:cs="B Nazanin"/>
+          <w:sz w:val="28"/>
+          <w:szCs w:val="28"/>
+          <w:lang w:bidi="fa-IR"/>
+        </w:rPr>
+        <w:t>C#</w:t>
+      </w:r>
+      <w:r>
+        <w:rPr>
+          <w:rFonts w:cs="B Nazanin" w:hint="cs"/>
+          <w:sz w:val="28"/>
+          <w:szCs w:val="28"/>
+          <w:rtl/>
+          <w:lang w:bidi="fa-IR"/>
+        </w:rPr>
+        <w:t xml:space="preserve"> به زبان اون دیتابیس، نیاز به یه فریمورک مثل </w:t>
+      </w:r>
+      <w:r>
+        <w:rPr>
+          <w:rFonts w:cs="B Nazanin"/>
+          <w:sz w:val="28"/>
+          <w:szCs w:val="28"/>
+          <w:lang w:bidi="fa-IR"/>
+        </w:rPr>
+        <w:t>Entity framework</w:t>
+      </w:r>
+      <w:r>
+        <w:rPr>
+          <w:rFonts w:cs="B Nazanin" w:hint="cs"/>
+          <w:sz w:val="28"/>
+          <w:szCs w:val="28"/>
+          <w:rtl/>
+          <w:lang w:bidi="fa-IR"/>
+        </w:rPr>
+        <w:t xml:space="preserve"> داریم.</w:t>
+      </w:r>
+      <w:r>
+        <w:rPr>
+          <w:rFonts w:cs="B Nazanin" w:hint="cs"/>
+          <w:sz w:val="28"/>
+          <w:szCs w:val="28"/>
+          <w:rtl/>
+          <w:lang w:bidi="fa-IR"/>
+        </w:rPr>
+        <w:t xml:space="preserve"> کوئری ای که ما داخل </w:t>
+      </w:r>
+      <w:r>
+        <w:rPr>
+          <w:rFonts w:cs="B Nazanin"/>
+          <w:sz w:val="28"/>
+          <w:szCs w:val="28"/>
+          <w:lang w:bidi="fa-IR"/>
+        </w:rPr>
+        <w:t>EF</w:t>
+      </w:r>
+      <w:r>
+        <w:rPr>
+          <w:rFonts w:cs="B Nazanin" w:hint="cs"/>
+          <w:sz w:val="28"/>
+          <w:szCs w:val="28"/>
+          <w:rtl/>
+          <w:lang w:bidi="fa-IR"/>
+        </w:rPr>
+        <w:t xml:space="preserve"> می نویسیم، برای اینکه بتونه چندتا </w:t>
+      </w:r>
+      <w:r>
+        <w:rPr>
+          <w:rFonts w:cs="B Nazanin"/>
+          <w:sz w:val="28"/>
+          <w:szCs w:val="28"/>
+          <w:lang w:bidi="fa-IR"/>
+        </w:rPr>
+        <w:t>extension method</w:t>
+      </w:r>
+      <w:r>
+        <w:rPr>
+          <w:rFonts w:cs="B Nazanin" w:hint="cs"/>
+          <w:sz w:val="28"/>
+          <w:szCs w:val="28"/>
+          <w:rtl/>
+          <w:lang w:bidi="fa-IR"/>
+        </w:rPr>
+        <w:t xml:space="preserve"> رو بگیره تا لایه  های مختلف کوئری رو بشه روش نوشت، خروجی های این </w:t>
+      </w:r>
+      <w:r>
+        <w:rPr>
+          <w:rFonts w:cs="B Nazanin"/>
+          <w:sz w:val="28"/>
+          <w:szCs w:val="28"/>
+          <w:lang w:bidi="fa-IR"/>
+        </w:rPr>
+        <w:t>extension method</w:t>
+      </w:r>
+      <w:r>
+        <w:rPr>
+          <w:rFonts w:cs="B Nazanin" w:hint="cs"/>
+          <w:sz w:val="28"/>
+          <w:szCs w:val="28"/>
+          <w:rtl/>
+          <w:lang w:bidi="fa-IR"/>
+        </w:rPr>
+        <w:t xml:space="preserve"> ها (که نمونه های زیادی از اونا رو بالاتر معرفی کردیم) از نوع </w:t>
+      </w:r>
+      <w:r>
+        <w:rPr>
+          <w:rFonts w:cs="B Nazanin"/>
+          <w:sz w:val="28"/>
+          <w:szCs w:val="28"/>
+          <w:lang w:bidi="fa-IR"/>
+        </w:rPr>
+        <w:t>IQueryable</w:t>
+      </w:r>
+      <w:r>
+        <w:rPr>
+          <w:rFonts w:cs="B Nazanin" w:hint="cs"/>
+          <w:sz w:val="28"/>
+          <w:szCs w:val="28"/>
+          <w:rtl/>
+          <w:lang w:bidi="fa-IR"/>
+        </w:rPr>
+        <w:t xml:space="preserve"> میشن</w:t>
+      </w:r>
+      <w:r>
+        <w:rPr>
+          <w:rFonts w:cs="B Nazanin" w:hint="cs"/>
+          <w:sz w:val="28"/>
+          <w:szCs w:val="28"/>
+          <w:rtl/>
+          <w:lang w:bidi="fa-IR"/>
+        </w:rPr>
+        <w:t>؛</w:t>
+      </w:r>
+      <w:r>
+        <w:rPr>
+          <w:rFonts w:cs="B Nazanin" w:hint="cs"/>
+          <w:sz w:val="28"/>
+          <w:szCs w:val="28"/>
+          <w:rtl/>
+          <w:lang w:bidi="fa-IR"/>
+        </w:rPr>
+        <w:t xml:space="preserve"> بر خلاف حالت عادی که روی یه لیست اگه اجرا بشن از نوع </w:t>
+      </w:r>
+      <w:r>
+        <w:rPr>
+          <w:rFonts w:cs="B Nazanin"/>
+          <w:sz w:val="28"/>
+          <w:szCs w:val="28"/>
+          <w:lang w:bidi="fa-IR"/>
+        </w:rPr>
+        <w:t>IEnumerable</w:t>
+      </w:r>
+      <w:r>
+        <w:rPr>
+          <w:rFonts w:cs="B Nazanin" w:hint="cs"/>
+          <w:sz w:val="28"/>
+          <w:szCs w:val="28"/>
+          <w:rtl/>
+          <w:lang w:bidi="fa-IR"/>
+        </w:rPr>
+        <w:t xml:space="preserve"> هست.</w:t>
+      </w:r>
+    </w:p>
+    <w:p>
+      <w:pPr>
+        <w:pStyle w:val="ListParagraph"/>
+        <w:numPr>
+          <w:ilvl w:val="1"/>
+          <w:numId w:val="1"/>
+        </w:numPr>
+        <w:bidi/>
+        <w:rPr>
+          <w:rFonts w:cs="B Nazanin"/>
+          <w:sz w:val="28"/>
+          <w:szCs w:val="28"/>
+          <w:lang w:bidi="fa-IR"/>
+        </w:rPr>
+      </w:pPr>
+      <w:r>
+        <w:rPr>
+          <w:rFonts w:cs="B Nazanin" w:hint="cs"/>
+          <w:sz w:val="28"/>
+          <w:szCs w:val="28"/>
+          <w:rtl/>
+          <w:lang w:bidi="fa-IR"/>
+        </w:rPr>
+        <w:t xml:space="preserve">در واقع، ذات کلی این دوتا یکی هست منتهی روی جاهای مختلف عمل می کنن. هر دو اجازه میدن که لایه های مختلف کوئری رو ایجاد و اضافه کنیم </w:t>
+      </w:r>
+      <w:r>
+        <w:rPr>
+          <w:rFonts w:cs="B Nazanin" w:hint="cs"/>
+          <w:sz w:val="28"/>
+          <w:szCs w:val="28"/>
+          <w:rtl/>
+          <w:lang w:bidi="fa-IR"/>
+        </w:rPr>
+        <w:t xml:space="preserve">و تا زمانی که در انتهای کوئری، از متد هایی مثل </w:t>
+      </w:r>
+      <w:r>
+        <w:rPr>
+          <w:rFonts w:cs="B Nazanin"/>
+          <w:sz w:val="28"/>
+          <w:szCs w:val="28"/>
+          <w:lang w:bidi="fa-IR"/>
+        </w:rPr>
+        <w:t>First</w:t>
+      </w:r>
+      <w:r>
+        <w:rPr>
+          <w:rFonts w:cs="B Nazanin" w:hint="cs"/>
+          <w:sz w:val="28"/>
+          <w:szCs w:val="28"/>
+          <w:rtl/>
+          <w:lang w:bidi="fa-IR"/>
+        </w:rPr>
+        <w:t xml:space="preserve"> یا </w:t>
+      </w:r>
+      <w:r>
+        <w:rPr>
+          <w:rFonts w:cs="B Nazanin"/>
+          <w:sz w:val="28"/>
+          <w:szCs w:val="28"/>
+          <w:lang w:bidi="fa-IR"/>
+        </w:rPr>
+        <w:t>ToList</w:t>
+      </w:r>
+      <w:r>
+        <w:rPr>
+          <w:rFonts w:cs="B Nazanin" w:hint="cs"/>
+          <w:sz w:val="28"/>
+          <w:szCs w:val="28"/>
+          <w:rtl/>
+          <w:lang w:bidi="fa-IR"/>
+        </w:rPr>
+        <w:t xml:space="preserve"> استفاده نشده، این کوئری اجرا نمیشه. </w:t>
+      </w:r>
+      <w:r>
+        <w:rPr>
+          <w:rFonts w:cs="B Nazanin" w:hint="cs"/>
+          <w:sz w:val="28"/>
+          <w:szCs w:val="28"/>
+          <w:rtl/>
+          <w:lang w:bidi="fa-IR"/>
+        </w:rPr>
+        <w:t>اما وقتی</w:t>
+      </w:r>
+      <w:r>
+        <w:rPr>
+          <w:rFonts w:cs="B Nazanin" w:hint="cs"/>
+          <w:sz w:val="28"/>
+          <w:szCs w:val="28"/>
+          <w:rtl/>
+          <w:lang w:bidi="fa-IR"/>
+        </w:rPr>
+        <w:t xml:space="preserve"> که</w:t>
+      </w:r>
+      <w:r>
+        <w:rPr>
+          <w:rFonts w:cs="B Nazanin" w:hint="cs"/>
+          <w:sz w:val="28"/>
+          <w:szCs w:val="28"/>
+          <w:rtl/>
+          <w:lang w:bidi="fa-IR"/>
+        </w:rPr>
+        <w:t xml:space="preserve"> روی دیتابیس قراره کوئری زده بشه، از </w:t>
+      </w:r>
+      <w:r>
+        <w:rPr>
+          <w:rFonts w:cs="B Nazanin"/>
+          <w:sz w:val="28"/>
+          <w:szCs w:val="28"/>
+          <w:lang w:bidi="fa-IR"/>
+        </w:rPr>
+        <w:t>IQueryable</w:t>
+      </w:r>
+      <w:r>
+        <w:rPr>
+          <w:rFonts w:cs="B Nazanin" w:hint="cs"/>
+          <w:sz w:val="28"/>
+          <w:szCs w:val="28"/>
+          <w:rtl/>
+          <w:lang w:bidi="fa-IR"/>
+        </w:rPr>
+        <w:t xml:space="preserve"> استفاده می کنیم</w:t>
+      </w:r>
+      <w:r>
+        <w:rPr>
+          <w:rFonts w:cs="B Nazanin" w:hint="cs"/>
+          <w:sz w:val="28"/>
+          <w:szCs w:val="28"/>
+          <w:rtl/>
+          <w:lang w:bidi="fa-IR"/>
+        </w:rPr>
+        <w:t xml:space="preserve"> (که در واقع اون کوئری رو به زبان دیتابیس مورد نظر، ترجمه می کنه)</w:t>
+      </w:r>
+      <w:r>
+        <w:rPr>
+          <w:rFonts w:cs="B Nazanin" w:hint="cs"/>
+          <w:sz w:val="28"/>
+          <w:szCs w:val="28"/>
+          <w:rtl/>
+          <w:lang w:bidi="fa-IR"/>
+        </w:rPr>
+        <w:t xml:space="preserve"> و هر وقت قراره </w:t>
+      </w:r>
+      <w:r>
+        <w:rPr>
+          <w:rFonts w:cs="B Nazanin"/>
+          <w:sz w:val="28"/>
+          <w:szCs w:val="28"/>
+          <w:lang w:bidi="fa-IR"/>
+        </w:rPr>
+        <w:t>in-memory</w:t>
+      </w:r>
+      <w:r>
+        <w:rPr>
+          <w:rFonts w:cs="B Nazanin" w:hint="cs"/>
+          <w:sz w:val="28"/>
+          <w:szCs w:val="28"/>
+          <w:rtl/>
+          <w:lang w:bidi="fa-IR"/>
+        </w:rPr>
+        <w:t xml:space="preserve"> و روی یه لیستی که از قبل داخل رم هست کوئری زده بشه، از </w:t>
+      </w:r>
+      <w:r>
+        <w:rPr>
+          <w:rFonts w:cs="B Nazanin"/>
+          <w:sz w:val="28"/>
+          <w:szCs w:val="28"/>
+          <w:lang w:bidi="fa-IR"/>
+        </w:rPr>
+        <w:t>IEnumerable</w:t>
+      </w:r>
+      <w:r>
+        <w:rPr>
+          <w:rFonts w:cs="B Nazanin" w:hint="cs"/>
+          <w:sz w:val="28"/>
+          <w:szCs w:val="28"/>
+          <w:rtl/>
+          <w:lang w:bidi="fa-IR"/>
+        </w:rPr>
+        <w:t xml:space="preserve"> استفاده می کنیم.</w:t>
+      </w:r>
+    </w:p>
+    <w:p>
+      <w:pPr>
+        <w:pStyle w:val="ListParagraph"/>
+        <w:numPr>
+          <w:ilvl w:val="1"/>
+          <w:numId w:val="1"/>
+        </w:numPr>
+        <w:bidi/>
+        <w:rPr>
+          <w:rFonts w:cs="B Nazanin"/>
+          <w:sz w:val="28"/>
+          <w:szCs w:val="28"/>
+          <w:lang w:bidi="fa-IR"/>
+        </w:rPr>
+      </w:pPr>
+      <w:r>
+        <w:rPr>
+          <w:rFonts w:cs="B Nazanin" w:hint="cs"/>
+          <w:sz w:val="28"/>
+          <w:szCs w:val="28"/>
+          <w:rtl/>
+          <w:lang w:bidi="fa-IR"/>
+        </w:rPr>
+        <w:t>یه مثال ریز: فرض کنیم یه سری دیتا رو میخوایم از دیتابیس بگیریم. با استفاده از</w:t>
+      </w:r>
+      <w:r>
+        <w:rPr>
+          <w:rFonts w:cs="B Nazanin"/>
+          <w:sz w:val="28"/>
+          <w:szCs w:val="28"/>
+          <w:lang w:bidi="fa-IR"/>
+        </w:rPr>
+        <w:t>Entity framework</w:t>
+      </w:r>
+      <w:r>
+        <w:rPr>
+          <w:rFonts w:cs="B Nazanin" w:hint="cs"/>
+          <w:sz w:val="28"/>
+          <w:szCs w:val="28"/>
+          <w:rtl/>
+          <w:lang w:bidi="fa-IR"/>
+        </w:rPr>
+        <w:t xml:space="preserve">، اتصالات کد </w:t>
+      </w:r>
+      <w:r>
+        <w:rPr>
+          <w:rFonts w:cs="B Nazanin"/>
+          <w:sz w:val="28"/>
+          <w:szCs w:val="28"/>
+          <w:lang w:bidi="fa-IR"/>
+        </w:rPr>
+        <w:t>C#</w:t>
+      </w:r>
+      <w:r>
+        <w:rPr>
+          <w:rFonts w:cs="B Nazanin" w:hint="cs"/>
+          <w:sz w:val="28"/>
+          <w:szCs w:val="28"/>
+          <w:rtl/>
+          <w:lang w:bidi="fa-IR"/>
+        </w:rPr>
+        <w:t xml:space="preserve"> مون رو به دیتابیس فراهم می کنیم. حالا با استفاده از </w:t>
+      </w:r>
+      <w:r>
+        <w:rPr>
+          <w:rFonts w:cs="B Nazanin"/>
+          <w:sz w:val="28"/>
+          <w:szCs w:val="28"/>
+          <w:lang w:bidi="fa-IR"/>
+        </w:rPr>
+        <w:t>DbSet</w:t>
+      </w:r>
+      <w:r>
+        <w:rPr>
+          <w:rFonts w:cs="B Nazanin" w:hint="cs"/>
+          <w:sz w:val="28"/>
+          <w:szCs w:val="28"/>
+          <w:rtl/>
+          <w:lang w:bidi="fa-IR"/>
+        </w:rPr>
+        <w:t xml:space="preserve"> و </w:t>
+      </w:r>
+      <w:r>
+        <w:rPr>
+          <w:rFonts w:cs="B Nazanin"/>
+          <w:sz w:val="28"/>
+          <w:szCs w:val="28"/>
+          <w:lang w:bidi="fa-IR"/>
+        </w:rPr>
+        <w:t>extension method</w:t>
+      </w:r>
+      <w:r>
+        <w:rPr>
+          <w:rFonts w:cs="B Nazanin" w:hint="cs"/>
+          <w:sz w:val="28"/>
+          <w:szCs w:val="28"/>
+          <w:rtl/>
+          <w:lang w:bidi="fa-IR"/>
+        </w:rPr>
+        <w:t xml:space="preserve"> های </w:t>
+      </w:r>
+      <w:r>
+        <w:rPr>
+          <w:rFonts w:cs="B Nazanin"/>
+          <w:sz w:val="28"/>
+          <w:szCs w:val="28"/>
+          <w:lang w:bidi="fa-IR"/>
+        </w:rPr>
+        <w:t>LINQ</w:t>
+      </w:r>
+      <w:r>
+        <w:rPr>
+          <w:rFonts w:cs="B Nazanin" w:hint="cs"/>
+          <w:sz w:val="28"/>
+          <w:szCs w:val="28"/>
+          <w:rtl/>
+          <w:lang w:bidi="fa-IR"/>
+        </w:rPr>
+        <w:t xml:space="preserve">، کوئری رو می نویسیم و توی یه متغیر میذاریم. چون این کوئری، سمت دیتابیس هست، نوع این متغیر میشه </w:t>
+      </w:r>
+      <w:r>
+        <w:rPr>
+          <w:rFonts w:cs="B Nazanin"/>
+          <w:sz w:val="28"/>
+          <w:szCs w:val="28"/>
+          <w:lang w:bidi="fa-IR"/>
+        </w:rPr>
+        <w:t>IQueryable</w:t>
+      </w:r>
+      <w:r>
+        <w:rPr>
+          <w:rFonts w:cs="B Nazanin" w:hint="cs"/>
+          <w:sz w:val="28"/>
+          <w:szCs w:val="28"/>
+          <w:rtl/>
+          <w:lang w:bidi="fa-IR"/>
+        </w:rPr>
+        <w:t xml:space="preserve"> منتهی هنوز این کوئری اجرا نشده. چون یه سری دیتا قراره بگیریم، بعد از تکمیل کوئری، یه </w:t>
+      </w:r>
+      <w:r>
+        <w:rPr>
+          <w:rFonts w:cs="B Nazanin"/>
+          <w:sz w:val="28"/>
+          <w:szCs w:val="28"/>
+          <w:lang w:bidi="fa-IR"/>
+        </w:rPr>
+        <w:t>ToList</w:t>
+      </w:r>
+      <w:r>
+        <w:rPr>
+          <w:rFonts w:cs="B Nazanin" w:hint="cs"/>
+          <w:sz w:val="28"/>
+          <w:szCs w:val="28"/>
+          <w:rtl/>
+          <w:lang w:bidi="fa-IR"/>
+        </w:rPr>
+        <w:t xml:space="preserve"> اضافه می کنیم که این باعث میشه کوئری ما سمت دیتابیس اجرا بشه. </w:t>
+      </w:r>
+      <w:r>
+        <w:rPr>
+          <w:rFonts w:cs="B Nazanin" w:hint="cs"/>
+          <w:sz w:val="28"/>
+          <w:szCs w:val="28"/>
+          <w:rtl/>
+          <w:lang w:bidi="fa-IR"/>
+        </w:rPr>
+        <w:t xml:space="preserve"> </w:t>
+      </w:r>
+      <w:r>
+        <w:rPr>
+          <w:rFonts w:cs="B Nazanin"/>
+          <w:sz w:val="28"/>
+          <w:szCs w:val="28"/>
+          <w:rtl/>
+          <w:lang w:bidi="fa-IR"/>
+        </w:rPr>
+        <w:br/>
+      </w:r>
+      <w:r>
+        <w:rPr>
+          <w:rFonts w:cs="B Nazanin" w:hint="cs"/>
+          <w:sz w:val="28"/>
+          <w:szCs w:val="28"/>
+          <w:rtl/>
+          <w:lang w:bidi="fa-IR"/>
+        </w:rPr>
+        <w:t xml:space="preserve">اون </w:t>
+      </w:r>
+      <w:r>
+        <w:rPr>
+          <w:rFonts w:cs="B Nazanin"/>
+          <w:sz w:val="28"/>
+          <w:szCs w:val="28"/>
+          <w:lang w:bidi="fa-IR"/>
+        </w:rPr>
+        <w:t>ToList</w:t>
+      </w:r>
+      <w:r>
+        <w:rPr>
+          <w:rFonts w:cs="B Nazanin" w:hint="cs"/>
+          <w:sz w:val="28"/>
+          <w:szCs w:val="28"/>
+          <w:rtl/>
+          <w:lang w:bidi="fa-IR"/>
+        </w:rPr>
+        <w:t xml:space="preserve">، یه لیست از انتیتی مورد نظر ما رو بر می گردونه منتهی میدونیم که کلاس </w:t>
+      </w:r>
+      <w:r>
+        <w:rPr>
+          <w:rFonts w:cs="B Nazanin"/>
+          <w:sz w:val="28"/>
+          <w:szCs w:val="28"/>
+          <w:lang w:bidi="fa-IR"/>
+        </w:rPr>
+        <w:t>List</w:t>
+      </w:r>
+      <w:r>
+        <w:rPr>
+          <w:rFonts w:cs="B Nazanin" w:hint="cs"/>
+          <w:sz w:val="28"/>
+          <w:szCs w:val="28"/>
+          <w:rtl/>
+          <w:lang w:bidi="fa-IR"/>
+        </w:rPr>
+        <w:t xml:space="preserve">، خودش داره </w:t>
+      </w:r>
+      <w:r>
+        <w:rPr>
+          <w:rFonts w:cs="B Nazanin"/>
+          <w:sz w:val="28"/>
+          <w:szCs w:val="28"/>
+          <w:lang w:bidi="fa-IR"/>
+        </w:rPr>
+        <w:t>IEnumerable</w:t>
+      </w:r>
+      <w:r>
+        <w:rPr>
+          <w:rFonts w:cs="B Nazanin" w:hint="cs"/>
+          <w:sz w:val="28"/>
+          <w:szCs w:val="28"/>
+          <w:rtl/>
+          <w:lang w:bidi="fa-IR"/>
+        </w:rPr>
+        <w:t xml:space="preserve"> رو </w:t>
+      </w:r>
+      <w:r>
+        <w:rPr>
+          <w:rFonts w:cs="B Nazanin"/>
+          <w:sz w:val="28"/>
+          <w:szCs w:val="28"/>
+          <w:lang w:bidi="fa-IR"/>
+        </w:rPr>
+        <w:t>implement</w:t>
+      </w:r>
+      <w:r>
+        <w:rPr>
+          <w:rFonts w:cs="B Nazanin" w:hint="cs"/>
+          <w:sz w:val="28"/>
+          <w:szCs w:val="28"/>
+          <w:rtl/>
+          <w:lang w:bidi="fa-IR"/>
+        </w:rPr>
+        <w:t xml:space="preserve"> می کنه پس در اصل یه </w:t>
+      </w:r>
+      <w:r>
+        <w:rPr>
+          <w:rFonts w:cs="B Nazanin"/>
+          <w:sz w:val="28"/>
+          <w:szCs w:val="28"/>
+          <w:lang w:bidi="fa-IR"/>
+        </w:rPr>
+        <w:t>IEnumerable</w:t>
+      </w:r>
+      <w:r>
+        <w:rPr>
+          <w:rFonts w:cs="B Nazanin" w:hint="cs"/>
+          <w:sz w:val="28"/>
+          <w:szCs w:val="28"/>
+          <w:rtl/>
+          <w:lang w:bidi="fa-IR"/>
+        </w:rPr>
+        <w:t xml:space="preserve"> هم هست. پس الان ما حاصل کوئری سمت دیتابیس رو داخل رم سیستم داریم.</w:t>
+      </w:r>
+      <w:r>
+        <w:rPr>
+          <w:rFonts w:cs="B Nazanin"/>
+          <w:sz w:val="28"/>
+          <w:szCs w:val="28"/>
+          <w:rtl/>
+          <w:lang w:bidi="fa-IR"/>
+        </w:rPr>
+        <w:br/>
+      </w:r>
+      <w:r>
+        <w:rPr>
+          <w:rFonts w:cs="B Nazanin" w:hint="cs"/>
+          <w:sz w:val="28"/>
+          <w:szCs w:val="28"/>
+          <w:rtl/>
+          <w:lang w:bidi="fa-IR"/>
+        </w:rPr>
+        <w:t xml:space="preserve">حالا اگه لازم باشه </w:t>
+      </w:r>
+      <w:r>
+        <w:rPr>
+          <w:rFonts w:cs="B Nazanin" w:hint="cs"/>
+          <w:sz w:val="28"/>
+          <w:szCs w:val="28"/>
+          <w:rtl/>
+          <w:lang w:bidi="fa-IR"/>
+        </w:rPr>
+        <w:t xml:space="preserve">روی این حاصل کوئری هم یه سری کوئری جداگونه بزنیم، ایرادی نداره و میتونه انجام بشه منتهی این یکی دیگه از نوع </w:t>
+      </w:r>
+      <w:r>
+        <w:rPr>
+          <w:rFonts w:cs="B Nazanin"/>
+          <w:sz w:val="28"/>
+          <w:szCs w:val="28"/>
+          <w:lang w:bidi="fa-IR"/>
+        </w:rPr>
+        <w:t>IQueryable</w:t>
+      </w:r>
+      <w:r>
+        <w:rPr>
+          <w:rFonts w:cs="B Nazanin" w:hint="cs"/>
+          <w:sz w:val="28"/>
+          <w:szCs w:val="28"/>
+          <w:rtl/>
+          <w:lang w:bidi="fa-IR"/>
+        </w:rPr>
+        <w:t xml:space="preserve"> نیست و </w:t>
+      </w:r>
+      <w:r>
+        <w:rPr>
+          <w:rFonts w:cs="B Nazanin"/>
+          <w:sz w:val="28"/>
+          <w:szCs w:val="28"/>
+          <w:lang w:bidi="fa-IR"/>
+        </w:rPr>
+        <w:t>IEnumerable</w:t>
+      </w:r>
+      <w:r>
+        <w:rPr>
+          <w:rFonts w:cs="B Nazanin" w:hint="cs"/>
+          <w:sz w:val="28"/>
+          <w:szCs w:val="28"/>
+          <w:rtl/>
+          <w:lang w:bidi="fa-IR"/>
+        </w:rPr>
+        <w:t xml:space="preserve"> ئه.</w:t>
+      </w:r>
+    </w:p>
+    <w:p>
+      <w:pPr>
+        <w:pStyle w:val="ListParagraph"/>
+        <w:numPr>
+          <w:ilvl w:val="0"/>
+          <w:numId w:val="1"/>
+        </w:numPr>
+        <w:bidi/>
+        <w:rPr>
+          <w:rFonts w:cs="B Nazanin"/>
+          <w:sz w:val="28"/>
+          <w:szCs w:val="28"/>
+          <w:lang w:bidi="fa-IR"/>
+        </w:rPr>
+      </w:pPr>
+      <w:r>
+        <w:rPr>
+          <w:rFonts w:cs="B Nazanin" w:hint="cs"/>
+          <w:sz w:val="28"/>
+          <w:szCs w:val="28"/>
+          <w:rtl/>
+          <w:lang w:bidi="fa-IR"/>
+        </w:rPr>
+        <w:t>ترتیب و نحوه اجرا در یک کوئری به چه صورت است؟</w:t>
+      </w:r>
+    </w:p>
+    <w:p>
+      <w:pPr>
+        <w:pStyle w:val="ListParagraph"/>
+        <w:numPr>
+          <w:ilvl w:val="1"/>
+          <w:numId w:val="1"/>
+        </w:numPr>
+        <w:bidi/>
+        <w:rPr>
+          <w:rFonts w:cs="B Nazanin"/>
+          <w:sz w:val="28"/>
+          <w:szCs w:val="28"/>
+          <w:lang w:bidi="fa-IR"/>
+        </w:rPr>
+      </w:pPr>
+      <w:r>
+        <w:rPr>
+          <w:rFonts w:cs="B Nazanin" w:hint="cs"/>
+          <w:sz w:val="28"/>
+          <w:szCs w:val="28"/>
+          <w:rtl/>
+          <w:lang w:bidi="fa-IR"/>
+        </w:rPr>
+        <w:lastRenderedPageBreak/>
+        <w:t xml:space="preserve">اول اینطور به نظر میاد که اگه ما داریم یه کوئری انجام میدیم که لایه (بخونیم </w:t>
+      </w:r>
+      <w:r>
+        <w:rPr>
+          <w:rFonts w:cs="B Nazanin"/>
+          <w:sz w:val="28"/>
+          <w:szCs w:val="28"/>
+          <w:lang w:bidi="fa-IR"/>
+        </w:rPr>
+        <w:t>extension method</w:t>
+      </w:r>
+      <w:r>
+        <w:rPr>
+          <w:rFonts w:cs="B Nazanin" w:hint="cs"/>
+          <w:sz w:val="28"/>
+          <w:szCs w:val="28"/>
+          <w:rtl/>
+          <w:lang w:bidi="fa-IR"/>
+        </w:rPr>
+        <w:t xml:space="preserve"> ها)ی  مختلف که فیلتر های متفاوتی رو روی کوئری دارن اعمال می </w:t>
+      </w:r>
+      <w:r>
+        <w:rPr>
+          <w:rFonts w:cs="B Nazanin" w:hint="cs"/>
+          <w:sz w:val="28"/>
+          <w:szCs w:val="28"/>
+          <w:rtl/>
+          <w:lang w:bidi="fa-IR"/>
+        </w:rPr>
+        <w:t>کنن، اولین لایه اجرا میشه و بعدش جواب اون رو لایه بعدی میخونه و روش کار خودشو انجام میده و الی آخر.</w:t>
+      </w:r>
+      <w:r>
+        <w:rPr>
+          <w:rFonts w:cs="B Nazanin"/>
+          <w:sz w:val="28"/>
+          <w:szCs w:val="28"/>
+          <w:rtl/>
+          <w:lang w:bidi="fa-IR"/>
+        </w:rPr>
+        <w:br/>
+      </w:r>
+      <w:r>
+        <w:rPr>
+          <w:rFonts w:cs="B Nazanin" w:hint="cs"/>
+          <w:sz w:val="28"/>
+          <w:szCs w:val="28"/>
+          <w:rtl/>
+          <w:lang w:bidi="fa-IR"/>
+        </w:rPr>
+        <w:t xml:space="preserve">اما در واقعیت اینطور نیست. در اصل، اولین متدی که اجرا میشه آخرینی هست که روی کوئری اعمال کردیم (معمولا این متد های آخر مواردی مثل </w:t>
+      </w:r>
+      <w:r>
+        <w:rPr>
+          <w:rFonts w:cs="B Nazanin"/>
+          <w:sz w:val="28"/>
+          <w:szCs w:val="28"/>
+          <w:lang w:bidi="fa-IR"/>
+        </w:rPr>
+        <w:t>Single, First, ToList</w:t>
+      </w:r>
+      <w:r>
+        <w:rPr>
+          <w:rFonts w:cs="B Nazanin" w:hint="cs"/>
+          <w:sz w:val="28"/>
+          <w:szCs w:val="28"/>
+          <w:rtl/>
+          <w:lang w:bidi="fa-IR"/>
+        </w:rPr>
+        <w:t xml:space="preserve"> و... هستن).</w:t>
+      </w:r>
+      <w:r>
+        <w:rPr>
+          <w:rFonts w:cs="B Nazanin" w:hint="cs"/>
+          <w:sz w:val="28"/>
+          <w:szCs w:val="28"/>
+          <w:rtl/>
+          <w:lang w:bidi="fa-IR"/>
+        </w:rPr>
+        <w:t xml:space="preserve"> هر کدوم این متد ها چون روی یه </w:t>
+      </w:r>
+      <w:r>
+        <w:rPr>
+          <w:rFonts w:cs="B Nazanin"/>
+          <w:sz w:val="28"/>
+          <w:szCs w:val="28"/>
+          <w:lang w:bidi="fa-IR"/>
+        </w:rPr>
+        <w:t>IEnumerable</w:t>
+      </w:r>
+      <w:r>
+        <w:rPr>
+          <w:rFonts w:cs="B Nazanin" w:hint="cs"/>
+          <w:sz w:val="28"/>
+          <w:szCs w:val="28"/>
+          <w:rtl/>
+          <w:lang w:bidi="fa-IR"/>
+        </w:rPr>
+        <w:t xml:space="preserve"> اجرا میشن، یه حلقه داخل خودشون دارن.</w:t>
+      </w:r>
+      <w:r>
+        <w:rPr>
+          <w:rFonts w:cs="B Nazanin" w:hint="cs"/>
+          <w:sz w:val="28"/>
+          <w:szCs w:val="28"/>
+          <w:rtl/>
+          <w:lang w:bidi="fa-IR"/>
+        </w:rPr>
+        <w:t xml:space="preserve"> برای متد هایی مثل </w:t>
+      </w:r>
+      <w:r>
+        <w:rPr>
+          <w:rFonts w:cs="B Nazanin"/>
+          <w:sz w:val="28"/>
+          <w:szCs w:val="28"/>
+          <w:lang w:bidi="fa-IR"/>
+        </w:rPr>
+        <w:t>First</w:t>
+      </w:r>
+      <w:r>
+        <w:rPr>
+          <w:rFonts w:cs="B Nazanin" w:hint="cs"/>
+          <w:sz w:val="28"/>
+          <w:szCs w:val="28"/>
+          <w:rtl/>
+          <w:lang w:bidi="fa-IR"/>
+        </w:rPr>
+        <w:t xml:space="preserve">، بهینه ترین حالت زمانی هست که به محض رسیدن به اولین جواب درست، ادامه اجرای کوئری متوقف و نتیجه برگردونده بشه. </w:t>
+      </w:r>
+      <w:r>
+        <w:rPr>
+          <w:rFonts w:cs="B Nazanin" w:hint="cs"/>
+          <w:sz w:val="28"/>
+          <w:szCs w:val="28"/>
+          <w:rtl/>
+          <w:lang w:bidi="fa-IR"/>
+        </w:rPr>
+        <w:t xml:space="preserve">حالا </w:t>
+      </w:r>
+      <w:r>
+        <w:rPr>
+          <w:rFonts w:cs="B Nazanin" w:hint="cs"/>
+          <w:sz w:val="28"/>
+          <w:szCs w:val="28"/>
+          <w:rtl/>
+          <w:lang w:bidi="fa-IR"/>
+        </w:rPr>
+        <w:t xml:space="preserve">اینجا متد هایی مثل </w:t>
+      </w:r>
+      <w:r>
+        <w:rPr>
+          <w:rFonts w:cs="B Nazanin"/>
+          <w:sz w:val="28"/>
+          <w:szCs w:val="28"/>
+          <w:lang w:bidi="fa-IR"/>
+        </w:rPr>
+        <w:t>Where</w:t>
+      </w:r>
+      <w:r>
+        <w:rPr>
+          <w:rFonts w:cs="B Nazanin" w:hint="cs"/>
+          <w:sz w:val="28"/>
+          <w:szCs w:val="28"/>
+          <w:rtl/>
+          <w:lang w:bidi="fa-IR"/>
+        </w:rPr>
+        <w:t xml:space="preserve"> از کلمه کلیدی </w:t>
+      </w:r>
+      <w:r>
+        <w:rPr>
+          <w:rFonts w:cs="B Nazanin"/>
+          <w:sz w:val="28"/>
+          <w:szCs w:val="28"/>
+          <w:lang w:bidi="fa-IR"/>
+        </w:rPr>
+        <w:t>yield</w:t>
+      </w:r>
+      <w:r>
+        <w:rPr>
+          <w:rFonts w:cs="B Nazanin" w:hint="cs"/>
+          <w:sz w:val="28"/>
+          <w:szCs w:val="28"/>
+          <w:rtl/>
+          <w:lang w:bidi="fa-IR"/>
+        </w:rPr>
+        <w:t xml:space="preserve"> استفاده می کنن که هر وقت داخل خودشون به یه عنصر درست برخورد کردن، ادامه اجرای خودشون رو متوقف میکنن و این عنصر رو به لایه بعدی میفرستن. اگه لایه بعدی باز هم یه فیلتر باشه، باید از اونم گذر کنه اما اگه لایه بعدی، همون لایه آخری باشه و این عنصر، همون عنصر باشه، اجرای کوئری به اتمام میرسه و این خیلی بهتر از اینه که هر لایه، یه دور کامل کار خودش رو انجام بده و نتیجه رو به لایه بعدی بده تا اونم کامل کار خودشو انجام بده و الی آخر.</w:t>
+      </w:r>
+      <w:r>
+        <w:rPr>
+          <w:rFonts w:cs="B Nazanin"/>
+          <w:sz w:val="28"/>
+          <w:szCs w:val="28"/>
+          <w:rtl/>
+          <w:lang w:bidi="fa-IR"/>
+        </w:rPr>
+        <w:br/>
+      </w:r>
+      <w:r>
+        <w:rPr>
+          <w:rFonts w:cs="B Nazanin" w:hint="cs"/>
+          <w:sz w:val="28"/>
+          <w:szCs w:val="28"/>
+          <w:rtl/>
+          <w:lang w:bidi="fa-IR"/>
+        </w:rPr>
+        <w:t xml:space="preserve">خوبی </w:t>
+      </w:r>
+      <w:r>
+        <w:rPr>
+          <w:rFonts w:cs="B Nazanin"/>
+          <w:sz w:val="28"/>
+          <w:szCs w:val="28"/>
+          <w:lang w:bidi="fa-IR"/>
+        </w:rPr>
+        <w:t>yield</w:t>
+      </w:r>
+      <w:r>
+        <w:rPr>
+          <w:rFonts w:cs="B Nazanin" w:hint="cs"/>
+          <w:sz w:val="28"/>
+          <w:szCs w:val="28"/>
+          <w:rtl/>
+          <w:lang w:bidi="fa-IR"/>
+        </w:rPr>
+        <w:t xml:space="preserve"> اینه که تو بدترین سناریو با حالت عادی اجرا که هر لایه کار خودشو کامل انجام بده، برابری می کنه در نتیجه اینطور نیست که </w:t>
+      </w:r>
+      <w:r>
+        <w:rPr>
+          <w:rFonts w:cs="B Nazanin" w:hint="cs"/>
+          <w:sz w:val="28"/>
+          <w:szCs w:val="28"/>
+          <w:rtl/>
+          <w:lang w:bidi="fa-IR"/>
+        </w:rPr>
+        <w:t>در سناریویی بتونه پرفورمنس رو کم کنه.</w:t>
+      </w:r>
+    </w:p>
+    <w:p>
+      <w:pPr>
+        <w:pStyle w:val="ListParagraph"/>
+        <w:numPr>
+          <w:ilvl w:val="1"/>
+          <w:numId w:val="1"/>
+        </w:numPr>
+        <w:bidi/>
+        <w:rPr>
+          <w:rFonts w:cs="B Nazanin"/>
+          <w:sz w:val="28"/>
+          <w:szCs w:val="28"/>
+          <w:lang w:bidi="fa-IR"/>
+        </w:rPr>
+      </w:pPr>
+      <w:r>
+        <w:rPr>
+          <w:rFonts w:cs="B Nazanin" w:hint="cs"/>
+          <w:sz w:val="28"/>
+          <w:szCs w:val="28"/>
+          <w:rtl/>
+          <w:lang w:bidi="fa-IR"/>
+        </w:rPr>
+        <w:t xml:space="preserve">برای </w:t>
+      </w:r>
+      <w:r>
+        <w:rPr>
+          <w:rFonts w:cs="B Nazanin"/>
+          <w:sz w:val="28"/>
+          <w:szCs w:val="28"/>
+          <w:lang w:bidi="fa-IR"/>
+        </w:rPr>
+        <w:t>IQueryable</w:t>
+      </w:r>
+      <w:r>
+        <w:rPr>
+          <w:rFonts w:cs="B Nazanin" w:hint="cs"/>
+          <w:sz w:val="28"/>
+          <w:szCs w:val="28"/>
+          <w:rtl/>
+          <w:lang w:bidi="fa-IR"/>
+        </w:rPr>
+        <w:t xml:space="preserve"> </w:t>
+      </w:r>
+      <w:r>
+        <w:rPr>
+          <w:rFonts w:cs="B Nazanin" w:hint="cs"/>
+          <w:sz w:val="28"/>
+          <w:szCs w:val="28"/>
+          <w:rtl/>
+          <w:lang w:bidi="fa-IR"/>
+        </w:rPr>
+        <w:t>میتونیم</w:t>
+      </w:r>
+      <w:r>
+        <w:rPr>
+          <w:rFonts w:cs="B Nazanin" w:hint="cs"/>
+          <w:sz w:val="28"/>
+          <w:szCs w:val="28"/>
+          <w:rtl/>
+          <w:lang w:bidi="fa-IR"/>
+        </w:rPr>
+        <w:t xml:space="preserve"> از </w:t>
+      </w:r>
+      <w:r>
+        <w:rPr>
+          <w:rFonts w:cs="B Nazanin"/>
+          <w:sz w:val="28"/>
+          <w:szCs w:val="28"/>
+          <w:lang w:bidi="fa-IR"/>
+        </w:rPr>
+        <w:t>ExpressionFormatter.Visit</w:t>
+      </w:r>
+      <w:r>
+        <w:rPr>
+          <w:rFonts w:cs="B Nazanin" w:hint="cs"/>
+          <w:sz w:val="28"/>
+          <w:szCs w:val="28"/>
+          <w:rtl/>
+          <w:lang w:bidi="fa-IR"/>
+        </w:rPr>
+        <w:t xml:space="preserve"> استفاده کنیم که نشون میده مراحل و ترتیب اجرا توی یه کوئری به چه صورته.</w:t>
       </w:r>
     </w:p>
     <w:p>
@@ -5373,7 +6539,6 @@
   <w:style w:type="character" w:default="1" w:styleId="DefaultParagraphFont">
     <w:name w:val="Default Paragraph Font"/>
     <w:uiPriority w:val="1"/>
-    <w:semiHidden/>
     <w:unhideWhenUsed/>
   </w:style>
   <w:style w:type="table" w:default="1" w:styleId="TableNormal">

</xml_diff>

<commit_message>
Eighth section of linq course
</commit_message>
<xml_diff>
--- a/ORM/Entity framework interview questions and answers.docx
+++ b/ORM/Entity framework interview questions and answers.docx
@@ -420,6 +420,27 @@
     </w:p>
     <w:p>
       <w:pPr>
+        <w:rPr>
+          <w:rFonts w:cs="B Nazanin"/>
+          <w:sz w:val="28"/>
+          <w:szCs w:val="28"/>
+          <w:rtl/>
+          <w:lang w:bidi="fa-IR"/>
+        </w:rPr>
+      </w:pPr>
+      <w:r>
+        <w:rPr>
+          <w:rFonts w:cs="B Nazanin"/>
+          <w:sz w:val="28"/>
+          <w:szCs w:val="28"/>
+          <w:rtl/>
+          <w:lang w:bidi="fa-IR"/>
+        </w:rPr>
+        <w:br w:type="page"/>
+      </w:r>
+    </w:p>
+    <w:p>
+      <w:pPr>
         <w:pStyle w:val="ListParagraph"/>
         <w:numPr>
           <w:ilvl w:val="0"/>
@@ -441,6 +462,7 @@
           <w:rtl/>
           <w:lang w:bidi="fa-IR"/>
         </w:rPr>
+        <w:lastRenderedPageBreak/>
         <w:t xml:space="preserve">طبق قسمت بالا ما دوتا مدل برای نوشتن </w:t>
       </w:r>
       <w:r>
@@ -1113,6 +1135,25 @@
     </w:p>
     <w:p>
       <w:pPr>
+        <w:rPr>
+          <w:rFonts w:cs="B Nazanin"/>
+          <w:sz w:val="28"/>
+          <w:szCs w:val="28"/>
+          <w:lang w:bidi="fa-IR"/>
+        </w:rPr>
+      </w:pPr>
+      <w:r>
+        <w:rPr>
+          <w:rFonts w:cs="B Nazanin"/>
+          <w:sz w:val="28"/>
+          <w:szCs w:val="28"/>
+          <w:lang w:bidi="fa-IR"/>
+        </w:rPr>
+        <w:br w:type="page"/>
+      </w:r>
+    </w:p>
+    <w:p>
+      <w:pPr>
         <w:pStyle w:val="ListParagraph"/>
         <w:numPr>
           <w:ilvl w:val="0"/>
@@ -1133,6 +1174,7 @@
           <w:szCs w:val="28"/>
           <w:lang w:bidi="fa-IR"/>
         </w:rPr>
+        <w:lastRenderedPageBreak/>
         <w:t>deffered execution</w:t>
       </w:r>
       <w:r>
@@ -1169,7 +1211,6 @@
           <w:rtl/>
           <w:lang w:bidi="fa-IR"/>
         </w:rPr>
-        <w:lastRenderedPageBreak/>
         <w:t xml:space="preserve">این یه مفهوم به نظر ساده اما در عین حال پیچیده اس. کلیت اش اینه که یه کوئری، تا زمانی که واقعا نیاز نباشه اجرا نمیشه. بحث پیچیدگیش اما تو اینه که در شرایط مختلف این نحوه اجرای کوئری چطوریه. مثلا یه مدل اجرا اینه که وقتی داریم روی کوئری، </w:t>
       </w:r>
       <w:r>
@@ -1616,6 +1657,27 @@
     </w:p>
     <w:p>
       <w:pPr>
+        <w:rPr>
+          <w:rFonts w:cs="B Nazanin"/>
+          <w:sz w:val="28"/>
+          <w:szCs w:val="28"/>
+          <w:rtl/>
+          <w:lang w:bidi="fa-IR"/>
+        </w:rPr>
+      </w:pPr>
+      <w:r>
+        <w:rPr>
+          <w:rFonts w:cs="B Nazanin"/>
+          <w:sz w:val="28"/>
+          <w:szCs w:val="28"/>
+          <w:rtl/>
+          <w:lang w:bidi="fa-IR"/>
+        </w:rPr>
+        <w:br w:type="page"/>
+      </w:r>
+    </w:p>
+    <w:p>
+      <w:pPr>
         <w:pStyle w:val="ListParagraph"/>
         <w:numPr>
           <w:ilvl w:val="0"/>
@@ -1637,6 +1699,7 @@
           <w:rtl/>
           <w:lang w:bidi="fa-IR"/>
         </w:rPr>
+        <w:lastRenderedPageBreak/>
         <w:t xml:space="preserve">ما میتونیم شروطی که داخل </w:t>
       </w:r>
       <w:r>
@@ -1822,7 +1885,6 @@
           <w:szCs w:val="28"/>
           <w:lang w:bidi="fa-IR"/>
         </w:rPr>
-        <w:lastRenderedPageBreak/>
         <w:t>IEnumerable</w:t>
       </w:r>
       <w:r>
@@ -2365,6 +2427,27 @@
     </w:p>
     <w:p>
       <w:pPr>
+        <w:rPr>
+          <w:rFonts w:cs="B Nazanin"/>
+          <w:sz w:val="28"/>
+          <w:szCs w:val="28"/>
+          <w:rtl/>
+          <w:lang w:bidi="fa-IR"/>
+        </w:rPr>
+      </w:pPr>
+      <w:r>
+        <w:rPr>
+          <w:rFonts w:cs="B Nazanin"/>
+          <w:sz w:val="28"/>
+          <w:szCs w:val="28"/>
+          <w:rtl/>
+          <w:lang w:bidi="fa-IR"/>
+        </w:rPr>
+        <w:br w:type="page"/>
+      </w:r>
+    </w:p>
+    <w:p>
+      <w:pPr>
         <w:pStyle w:val="ListParagraph"/>
         <w:numPr>
           <w:ilvl w:val="0"/>
@@ -2386,6 +2469,7 @@
           <w:rtl/>
           <w:lang w:bidi="fa-IR"/>
         </w:rPr>
+        <w:lastRenderedPageBreak/>
         <w:t xml:space="preserve">متد های </w:t>
       </w:r>
       <w:r>
@@ -3618,6 +3702,27 @@
     </w:p>
     <w:p>
       <w:pPr>
+        <w:rPr>
+          <w:rFonts w:cs="B Nazanin"/>
+          <w:sz w:val="28"/>
+          <w:szCs w:val="28"/>
+          <w:rtl/>
+          <w:lang w:bidi="fa-IR"/>
+        </w:rPr>
+      </w:pPr>
+      <w:r>
+        <w:rPr>
+          <w:rFonts w:cs="B Nazanin"/>
+          <w:sz w:val="28"/>
+          <w:szCs w:val="28"/>
+          <w:rtl/>
+          <w:lang w:bidi="fa-IR"/>
+        </w:rPr>
+        <w:br w:type="page"/>
+      </w:r>
+    </w:p>
+    <w:p>
+      <w:pPr>
         <w:pStyle w:val="ListParagraph"/>
         <w:numPr>
           <w:ilvl w:val="0"/>
@@ -3639,6 +3744,7 @@
           <w:rtl/>
           <w:lang w:bidi="fa-IR"/>
         </w:rPr>
+        <w:lastRenderedPageBreak/>
         <w:t xml:space="preserve">متد </w:t>
       </w:r>
       <w:r>
@@ -3802,18 +3908,7 @@
           <w:rtl/>
           <w:lang w:bidi="fa-IR"/>
         </w:rPr>
-        <w:t xml:space="preserve">خودش یه </w:t>
-      </w:r>
-      <w:r>
-        <w:rPr>
-          <w:rFonts w:cs="B Nazanin" w:hint="cs"/>
-          <w:sz w:val="28"/>
-          <w:szCs w:val="28"/>
-          <w:rtl/>
-          <w:lang w:bidi="fa-IR"/>
-        </w:rPr>
-        <w:lastRenderedPageBreak/>
-        <w:t xml:space="preserve">لیستی از </w:t>
+        <w:t xml:space="preserve">خودش یه لیستی از </w:t>
       </w:r>
       <w:r>
         <w:rPr>
@@ -4079,6 +4174,27 @@
     </w:p>
     <w:p>
       <w:pPr>
+        <w:rPr>
+          <w:rFonts w:cs="B Nazanin"/>
+          <w:sz w:val="28"/>
+          <w:szCs w:val="28"/>
+          <w:rtl/>
+          <w:lang w:bidi="fa-IR"/>
+        </w:rPr>
+      </w:pPr>
+      <w:r>
+        <w:rPr>
+          <w:rFonts w:cs="B Nazanin"/>
+          <w:sz w:val="28"/>
+          <w:szCs w:val="28"/>
+          <w:rtl/>
+          <w:lang w:bidi="fa-IR"/>
+        </w:rPr>
+        <w:br w:type="page"/>
+      </w:r>
+    </w:p>
+    <w:p>
+      <w:pPr>
         <w:pStyle w:val="ListParagraph"/>
         <w:numPr>
           <w:ilvl w:val="0"/>
@@ -4100,6 +4216,7 @@
           <w:rtl/>
           <w:lang w:bidi="fa-IR"/>
         </w:rPr>
+        <w:lastRenderedPageBreak/>
         <w:t xml:space="preserve">انواع </w:t>
       </w:r>
       <w:r>
@@ -4709,18 +4826,7 @@
           <w:rtl/>
           <w:lang w:bidi="fa-IR"/>
         </w:rPr>
-        <w:t xml:space="preserve"> استفاده کنیم که ورودی اولش، میشه همون عنصر دوم (در واقع پراپرتی از نوع عنصر دوم) اما در ادامه </w:t>
-      </w:r>
-      <w:r>
-        <w:rPr>
-          <w:rFonts w:cs="B Nazanin" w:hint="cs"/>
-          <w:sz w:val="28"/>
-          <w:szCs w:val="28"/>
-          <w:rtl/>
-          <w:lang w:bidi="fa-IR"/>
-        </w:rPr>
-        <w:lastRenderedPageBreak/>
-        <w:t xml:space="preserve">اون، یه </w:t>
+        <w:t xml:space="preserve"> استفاده کنیم که ورودی اولش، میشه همون عنصر دوم (در واقع پراپرتی از نوع عنصر دوم) اما در ادامه اون، یه </w:t>
       </w:r>
       <w:r>
         <w:rPr>
@@ -4760,6 +4866,27 @@
           <w:lang w:bidi="fa-IR"/>
         </w:rPr>
         <w:t>نصر دوم تعیین میشه.</w:t>
+      </w:r>
+    </w:p>
+    <w:p>
+      <w:pPr>
+        <w:rPr>
+          <w:rFonts w:cs="B Nazanin"/>
+          <w:sz w:val="28"/>
+          <w:szCs w:val="28"/>
+          <w:rtl/>
+          <w:lang w:bidi="fa-IR"/>
+        </w:rPr>
+      </w:pPr>
+      <w:r>
+        <w:rPr>
+          <w:rFonts w:cs="B Nazanin"/>
+          <w:sz w:val="28"/>
+          <w:szCs w:val="28"/>
+          <w:rtl/>
+          <w:lang w:bidi="fa-IR"/>
+        </w:rPr>
+        <w:br w:type="page"/>
       </w:r>
     </w:p>
     <w:p>
@@ -4785,6 +4912,7 @@
           <w:rtl/>
           <w:lang w:bidi="fa-IR"/>
         </w:rPr>
+        <w:lastRenderedPageBreak/>
         <w:t xml:space="preserve">تفاوت </w:t>
       </w:r>
       <w:r>
@@ -5560,6 +5688,27 @@
     </w:p>
     <w:p>
       <w:pPr>
+        <w:rPr>
+          <w:rFonts w:cs="B Nazanin"/>
+          <w:sz w:val="28"/>
+          <w:szCs w:val="28"/>
+          <w:rtl/>
+          <w:lang w:bidi="fa-IR"/>
+        </w:rPr>
+      </w:pPr>
+      <w:r>
+        <w:rPr>
+          <w:rFonts w:cs="B Nazanin"/>
+          <w:sz w:val="28"/>
+          <w:szCs w:val="28"/>
+          <w:rtl/>
+          <w:lang w:bidi="fa-IR"/>
+        </w:rPr>
+        <w:br w:type="page"/>
+      </w:r>
+    </w:p>
+    <w:p>
+      <w:pPr>
         <w:pStyle w:val="ListParagraph"/>
         <w:numPr>
           <w:ilvl w:val="0"/>
@@ -5581,6 +5730,7 @@
           <w:rtl/>
           <w:lang w:bidi="fa-IR"/>
         </w:rPr>
+        <w:lastRenderedPageBreak/>
         <w:t>ترتیب و نحوه اجرا در یک کوئری به چه صورت است؟</w:t>
       </w:r>
     </w:p>
@@ -5607,7 +5757,6 @@
           <w:rtl/>
           <w:lang w:bidi="fa-IR"/>
         </w:rPr>
-        <w:lastRenderedPageBreak/>
         <w:t xml:space="preserve">اول اینطور به نظر میاد که اگه ما داریم یه کوئری انجام میدیم که لایه (بخونیم </w:t>
       </w:r>
       <w:r>
@@ -5886,47 +6035,1822 @@
           <w:rtl/>
           <w:lang w:bidi="fa-IR"/>
         </w:rPr>
+        <w:t xml:space="preserve"> میتونیم از </w:t>
+      </w:r>
+      <w:r>
+        <w:rPr>
+          <w:rFonts w:cs="B Nazanin"/>
+          <w:sz w:val="28"/>
+          <w:szCs w:val="28"/>
+          <w:lang w:bidi="fa-IR"/>
+        </w:rPr>
+        <w:t>ExpressionFormatter.Visit</w:t>
+      </w:r>
+      <w:r>
+        <w:rPr>
+          <w:rFonts w:cs="B Nazanin" w:hint="cs"/>
+          <w:sz w:val="28"/>
+          <w:szCs w:val="28"/>
+          <w:rtl/>
+          <w:lang w:bidi="fa-IR"/>
+        </w:rPr>
+        <w:t xml:space="preserve"> استفاده کنیم که نشون میده مراحل و ترتیب اجرا توی یه کوئری به چه صورته.</w:t>
+      </w:r>
+    </w:p>
+    <w:p>
+      <w:pPr>
+        <w:rPr>
+          <w:rFonts w:cs="B Nazanin"/>
+          <w:sz w:val="28"/>
+          <w:szCs w:val="28"/>
+          <w:lang w:bidi="fa-IR"/>
+        </w:rPr>
+      </w:pPr>
+      <w:r>
+        <w:rPr>
+          <w:rFonts w:cs="B Nazanin"/>
+          <w:sz w:val="28"/>
+          <w:szCs w:val="28"/>
+          <w:lang w:bidi="fa-IR"/>
+        </w:rPr>
+        <w:br w:type="page"/>
+      </w:r>
+    </w:p>
+    <w:p>
+      <w:pPr>
+        <w:pStyle w:val="ListParagraph"/>
+        <w:numPr>
+          <w:ilvl w:val="0"/>
+          <w:numId w:val="1"/>
+        </w:numPr>
+        <w:bidi/>
+        <w:rPr>
+          <w:rFonts w:cs="B Nazanin"/>
+          <w:sz w:val="28"/>
+          <w:szCs w:val="28"/>
+          <w:lang w:bidi="fa-IR"/>
+        </w:rPr>
+      </w:pPr>
+      <w:r>
+        <w:rPr>
+          <w:rFonts w:cs="B Nazanin"/>
+          <w:sz w:val="28"/>
+          <w:szCs w:val="28"/>
+          <w:lang w:bidi="fa-IR"/>
+        </w:rPr>
+        <w:lastRenderedPageBreak/>
+        <w:t>PLINQ</w:t>
+      </w:r>
+      <w:r>
+        <w:rPr>
+          <w:rFonts w:cs="B Nazanin" w:hint="cs"/>
+          <w:sz w:val="28"/>
+          <w:szCs w:val="28"/>
+          <w:rtl/>
+          <w:lang w:bidi="fa-IR"/>
+        </w:rPr>
+        <w:t xml:space="preserve"> چیه؟</w:t>
+      </w:r>
+    </w:p>
+    <w:p>
+      <w:pPr>
+        <w:pStyle w:val="ListParagraph"/>
+        <w:numPr>
+          <w:ilvl w:val="1"/>
+          <w:numId w:val="1"/>
+        </w:numPr>
+        <w:bidi/>
+        <w:rPr>
+          <w:rFonts w:cs="B Nazanin"/>
+          <w:sz w:val="28"/>
+          <w:szCs w:val="28"/>
+          <w:lang w:bidi="fa-IR"/>
+        </w:rPr>
+      </w:pPr>
+      <w:r>
+        <w:rPr>
+          <w:rFonts w:cs="B Nazanin" w:hint="cs"/>
+          <w:sz w:val="28"/>
+          <w:szCs w:val="28"/>
+          <w:rtl/>
+          <w:lang w:bidi="fa-IR"/>
+        </w:rPr>
+        <w:t xml:space="preserve">این همون </w:t>
+      </w:r>
+      <w:r>
+        <w:rPr>
+          <w:rFonts w:cs="B Nazanin"/>
+          <w:sz w:val="28"/>
+          <w:szCs w:val="28"/>
+          <w:lang w:bidi="fa-IR"/>
+        </w:rPr>
+        <w:t>LINQ</w:t>
+      </w:r>
+      <w:r>
+        <w:rPr>
+          <w:rFonts w:cs="B Nazanin" w:hint="cs"/>
+          <w:sz w:val="28"/>
+          <w:szCs w:val="28"/>
+          <w:rtl/>
+          <w:lang w:bidi="fa-IR"/>
+        </w:rPr>
+        <w:t xml:space="preserve"> هست منتهی به صورت </w:t>
+      </w:r>
+      <w:r>
+        <w:rPr>
+          <w:rFonts w:cs="B Nazanin"/>
+          <w:sz w:val="28"/>
+          <w:szCs w:val="28"/>
+          <w:lang w:bidi="fa-IR"/>
+        </w:rPr>
+        <w:t>parallel</w:t>
+      </w:r>
+      <w:r>
+        <w:rPr>
+          <w:rFonts w:cs="B Nazanin" w:hint="cs"/>
+          <w:sz w:val="28"/>
+          <w:szCs w:val="28"/>
+          <w:rtl/>
+          <w:lang w:bidi="fa-IR"/>
+        </w:rPr>
+        <w:t xml:space="preserve"> (</w:t>
+      </w:r>
+      <w:r>
+        <w:rPr>
+          <w:rFonts w:cs="B Nazanin"/>
+          <w:sz w:val="28"/>
+          <w:szCs w:val="28"/>
+          <w:lang w:bidi="fa-IR"/>
+        </w:rPr>
+        <w:t>ParallelLINQ</w:t>
+      </w:r>
+      <w:r>
+        <w:rPr>
+          <w:rFonts w:cs="B Nazanin" w:hint="cs"/>
+          <w:sz w:val="28"/>
+          <w:szCs w:val="28"/>
+          <w:rtl/>
+          <w:lang w:bidi="fa-IR"/>
+        </w:rPr>
+        <w:t xml:space="preserve">). در واقع همون کار هایی که با </w:t>
+      </w:r>
+      <w:r>
+        <w:rPr>
+          <w:rFonts w:cs="B Nazanin"/>
+          <w:sz w:val="28"/>
+          <w:szCs w:val="28"/>
+          <w:lang w:bidi="fa-IR"/>
+        </w:rPr>
+        <w:t>LINQ</w:t>
+      </w:r>
+      <w:r>
+        <w:rPr>
+          <w:rFonts w:cs="B Nazanin" w:hint="cs"/>
+          <w:sz w:val="28"/>
+          <w:szCs w:val="28"/>
+          <w:rtl/>
+          <w:lang w:bidi="fa-IR"/>
+        </w:rPr>
+        <w:t xml:space="preserve"> انجام میدیم رو </w:t>
+      </w:r>
+      <w:r>
+        <w:rPr>
+          <w:rFonts w:cs="B Nazanin"/>
+          <w:sz w:val="28"/>
+          <w:szCs w:val="28"/>
+          <w:lang w:bidi="fa-IR"/>
+        </w:rPr>
+        <w:t>PLINQ</w:t>
+      </w:r>
+      <w:r>
+        <w:rPr>
+          <w:rFonts w:cs="B Nazanin" w:hint="cs"/>
+          <w:sz w:val="28"/>
+          <w:szCs w:val="28"/>
+          <w:rtl/>
+          <w:lang w:bidi="fa-IR"/>
+        </w:rPr>
+        <w:t xml:space="preserve"> هم انجام میده اما با این تفاوت که این یکی به صورت </w:t>
+      </w:r>
+      <w:r>
+        <w:rPr>
+          <w:rFonts w:cs="B Nazanin"/>
+          <w:sz w:val="28"/>
+          <w:szCs w:val="28"/>
+          <w:lang w:bidi="fa-IR"/>
+        </w:rPr>
+        <w:t>parallel</w:t>
+      </w:r>
+      <w:r>
+        <w:rPr>
+          <w:rFonts w:cs="B Nazanin" w:hint="cs"/>
+          <w:sz w:val="28"/>
+          <w:szCs w:val="28"/>
+          <w:rtl/>
+          <w:lang w:bidi="fa-IR"/>
+        </w:rPr>
+        <w:t xml:space="preserve"> اجرا میکنه. این یعنی سرعت بیشتر و استفاده از منابع سخت افزاری.</w:t>
+      </w:r>
+    </w:p>
+    <w:p>
+      <w:pPr>
+        <w:pStyle w:val="ListParagraph"/>
+        <w:numPr>
+          <w:ilvl w:val="1"/>
+          <w:numId w:val="1"/>
+        </w:numPr>
+        <w:bidi/>
+        <w:rPr>
+          <w:rFonts w:cs="B Nazanin"/>
+          <w:sz w:val="28"/>
+          <w:szCs w:val="28"/>
+          <w:lang w:bidi="fa-IR"/>
+        </w:rPr>
+      </w:pPr>
+      <w:r>
+        <w:rPr>
+          <w:rFonts w:cs="B Nazanin" w:hint="cs"/>
+          <w:sz w:val="28"/>
+          <w:szCs w:val="28"/>
+          <w:rtl/>
+          <w:lang w:bidi="fa-IR"/>
+        </w:rPr>
+        <w:t xml:space="preserve">عمل </w:t>
+      </w:r>
+      <w:r>
+        <w:rPr>
+          <w:rFonts w:cs="B Nazanin"/>
+          <w:sz w:val="28"/>
+          <w:szCs w:val="28"/>
+          <w:lang w:bidi="fa-IR"/>
+        </w:rPr>
+        <w:t>parallelization</w:t>
+      </w:r>
+      <w:r>
+        <w:rPr>
+          <w:rFonts w:cs="B Nazanin" w:hint="cs"/>
+          <w:sz w:val="28"/>
+          <w:szCs w:val="28"/>
+          <w:rtl/>
+          <w:lang w:bidi="fa-IR"/>
+        </w:rPr>
+        <w:t xml:space="preserve"> با متد </w:t>
+      </w:r>
+      <w:r>
+        <w:rPr>
+          <w:rFonts w:cs="B Nazanin"/>
+          <w:sz w:val="28"/>
+          <w:szCs w:val="28"/>
+          <w:lang w:bidi="fa-IR"/>
+        </w:rPr>
+        <w:t>AsParallel</w:t>
+      </w:r>
+      <w:r>
+        <w:rPr>
+          <w:rFonts w:cs="B Nazanin" w:hint="cs"/>
+          <w:sz w:val="28"/>
+          <w:szCs w:val="28"/>
+          <w:rtl/>
+          <w:lang w:bidi="fa-IR"/>
+        </w:rPr>
+        <w:t xml:space="preserve"> در ابتدای کوئری انجام میشه و به تعداد </w:t>
+      </w:r>
+      <w:r>
+        <w:rPr>
+          <w:rFonts w:cs="B Nazanin"/>
+          <w:sz w:val="28"/>
+          <w:szCs w:val="28"/>
+          <w:lang w:bidi="fa-IR"/>
+        </w:rPr>
+        <w:t>core</w:t>
+      </w:r>
+      <w:r>
+        <w:rPr>
+          <w:rFonts w:cs="B Nazanin" w:hint="cs"/>
+          <w:sz w:val="28"/>
+          <w:szCs w:val="28"/>
+          <w:rtl/>
+          <w:lang w:bidi="fa-IR"/>
+        </w:rPr>
+        <w:t xml:space="preserve"> های داخل </w:t>
+      </w:r>
+      <w:r>
+        <w:rPr>
+          <w:rFonts w:cs="B Nazanin"/>
+          <w:sz w:val="28"/>
+          <w:szCs w:val="28"/>
+          <w:lang w:bidi="fa-IR"/>
+        </w:rPr>
+        <w:t>cpu</w:t>
+      </w:r>
+      <w:r>
+        <w:rPr>
+          <w:rFonts w:cs="B Nazanin" w:hint="cs"/>
+          <w:sz w:val="28"/>
+          <w:szCs w:val="28"/>
+          <w:rtl/>
+          <w:lang w:bidi="fa-IR"/>
+        </w:rPr>
+        <w:t xml:space="preserve">، بخش ایجاد میکنه که هر بخش روی یه </w:t>
+      </w:r>
+      <w:r>
+        <w:rPr>
+          <w:rFonts w:cs="B Nazanin"/>
+          <w:sz w:val="28"/>
+          <w:szCs w:val="28"/>
+          <w:lang w:bidi="fa-IR"/>
+        </w:rPr>
+        <w:t>core</w:t>
+      </w:r>
+      <w:r>
+        <w:rPr>
+          <w:rFonts w:cs="B Nazanin" w:hint="cs"/>
+          <w:sz w:val="28"/>
+          <w:szCs w:val="28"/>
+          <w:rtl/>
+          <w:lang w:bidi="fa-IR"/>
+        </w:rPr>
+        <w:t xml:space="preserve"> اجرا میشه و در نهایت توی یه خروجی مشترک به دست ما میرسه. منتهی این خروجی بر خلاف حالت غیر </w:t>
+      </w:r>
+      <w:r>
+        <w:rPr>
+          <w:rFonts w:cs="B Nazanin"/>
+          <w:sz w:val="28"/>
+          <w:szCs w:val="28"/>
+          <w:lang w:bidi="fa-IR"/>
+        </w:rPr>
+        <w:t>parallel</w:t>
+      </w:r>
+      <w:r>
+        <w:rPr>
+          <w:rFonts w:cs="B Nazanin" w:hint="cs"/>
+          <w:sz w:val="28"/>
+          <w:szCs w:val="28"/>
+          <w:rtl/>
+          <w:lang w:bidi="fa-IR"/>
+        </w:rPr>
+        <w:t xml:space="preserve">، مرتب شده نیست و به هم ریخته اس. چاره اش اینه که یه </w:t>
+      </w:r>
+      <w:r>
+        <w:rPr>
+          <w:rFonts w:cs="B Nazanin"/>
+          <w:sz w:val="28"/>
+          <w:szCs w:val="28"/>
+          <w:lang w:bidi="fa-IR"/>
+        </w:rPr>
+        <w:t>AsOrdered</w:t>
+      </w:r>
+      <w:r>
+        <w:rPr>
+          <w:rFonts w:cs="B Nazanin" w:hint="cs"/>
+          <w:sz w:val="28"/>
+          <w:szCs w:val="28"/>
+          <w:rtl/>
+          <w:lang w:bidi="fa-IR"/>
+        </w:rPr>
+        <w:t xml:space="preserve"> هم اضافه کنیم.</w:t>
+      </w:r>
+      <w:r>
+        <w:rPr>
+          <w:rFonts w:cs="B Nazanin" w:hint="cs"/>
+          <w:sz w:val="28"/>
+          <w:szCs w:val="28"/>
+          <w:rtl/>
+          <w:lang w:bidi="fa-IR"/>
+        </w:rPr>
+        <w:t xml:space="preserve"> (اگه نیاز به مرتب سازی داریم)</w:t>
+      </w:r>
+    </w:p>
+    <w:p>
+      <w:pPr>
+        <w:pStyle w:val="ListParagraph"/>
+        <w:numPr>
+          <w:ilvl w:val="1"/>
+          <w:numId w:val="1"/>
+        </w:numPr>
+        <w:bidi/>
+        <w:rPr>
+          <w:rFonts w:cs="B Nazanin"/>
+          <w:sz w:val="28"/>
+          <w:szCs w:val="28"/>
+          <w:lang w:bidi="fa-IR"/>
+        </w:rPr>
+      </w:pPr>
+      <w:r>
+        <w:rPr>
+          <w:rFonts w:cs="B Nazanin" w:hint="cs"/>
+          <w:sz w:val="28"/>
+          <w:szCs w:val="28"/>
+          <w:rtl/>
+          <w:lang w:bidi="fa-IR"/>
+        </w:rPr>
+        <w:t xml:space="preserve">اگه بخوایم تعداد </w:t>
+      </w:r>
+      <w:r>
+        <w:rPr>
+          <w:rFonts w:cs="B Nazanin"/>
+          <w:sz w:val="28"/>
+          <w:szCs w:val="28"/>
+          <w:lang w:bidi="fa-IR"/>
+        </w:rPr>
+        <w:t>core</w:t>
+      </w:r>
+      <w:r>
+        <w:rPr>
+          <w:rFonts w:cs="B Nazanin" w:hint="cs"/>
+          <w:sz w:val="28"/>
+          <w:szCs w:val="28"/>
+          <w:rtl/>
+          <w:lang w:bidi="fa-IR"/>
+        </w:rPr>
+        <w:t xml:space="preserve"> ها (یا در واقع </w:t>
+      </w:r>
+      <w:r>
+        <w:rPr>
+          <w:rFonts w:cs="B Nazanin"/>
+          <w:sz w:val="28"/>
+          <w:szCs w:val="28"/>
+          <w:lang w:bidi="fa-IR"/>
+        </w:rPr>
+        <w:t>thread</w:t>
+      </w:r>
+      <w:r>
+        <w:rPr>
+          <w:rFonts w:cs="B Nazanin" w:hint="cs"/>
+          <w:sz w:val="28"/>
+          <w:szCs w:val="28"/>
+          <w:rtl/>
+          <w:lang w:bidi="fa-IR"/>
+        </w:rPr>
+        <w:t xml:space="preserve"> ها چون هر بخش که به یه </w:t>
+      </w:r>
+      <w:r>
+        <w:rPr>
+          <w:rFonts w:cs="B Nazanin"/>
+          <w:sz w:val="28"/>
+          <w:szCs w:val="28"/>
+          <w:lang w:bidi="fa-IR"/>
+        </w:rPr>
+        <w:t>core</w:t>
+      </w:r>
+      <w:r>
+        <w:rPr>
+          <w:rFonts w:cs="B Nazanin" w:hint="cs"/>
+          <w:sz w:val="28"/>
+          <w:szCs w:val="28"/>
+          <w:rtl/>
+          <w:lang w:bidi="fa-IR"/>
+        </w:rPr>
+        <w:t xml:space="preserve"> اختصاص پیدا میکنه در اصل داخل یه </w:t>
+      </w:r>
+      <w:r>
+        <w:rPr>
+          <w:rFonts w:cs="B Nazanin"/>
+          <w:sz w:val="28"/>
+          <w:szCs w:val="28"/>
+          <w:lang w:bidi="fa-IR"/>
+        </w:rPr>
+        <w:t>thread</w:t>
+      </w:r>
+      <w:r>
+        <w:rPr>
+          <w:rFonts w:cs="B Nazanin" w:hint="cs"/>
+          <w:sz w:val="28"/>
+          <w:szCs w:val="28"/>
+          <w:rtl/>
+          <w:lang w:bidi="fa-IR"/>
+        </w:rPr>
+        <w:t xml:space="preserve"> ریخته میشه) رو محدود کنیم، با متد </w:t>
+      </w:r>
+      <w:r>
+        <w:rPr>
+          <w:rFonts w:cs="B Nazanin"/>
+          <w:sz w:val="28"/>
+          <w:szCs w:val="28"/>
+          <w:lang w:bidi="fa-IR"/>
+        </w:rPr>
+        <w:t>WithDegreeOfParallelism</w:t>
+      </w:r>
+      <w:r>
+        <w:rPr>
+          <w:rFonts w:cs="B Nazanin" w:hint="cs"/>
+          <w:sz w:val="28"/>
+          <w:szCs w:val="28"/>
+          <w:rtl/>
+          <w:lang w:bidi="fa-IR"/>
+        </w:rPr>
+        <w:t xml:space="preserve"> میتونیم بگیم که چندتا </w:t>
+      </w:r>
+      <w:r>
+        <w:rPr>
+          <w:rFonts w:cs="B Nazanin"/>
+          <w:sz w:val="28"/>
+          <w:szCs w:val="28"/>
+          <w:lang w:bidi="fa-IR"/>
+        </w:rPr>
+        <w:t>thread</w:t>
+      </w:r>
+      <w:r>
+        <w:rPr>
+          <w:rFonts w:cs="B Nazanin" w:hint="cs"/>
+          <w:sz w:val="28"/>
+          <w:szCs w:val="28"/>
+          <w:rtl/>
+          <w:lang w:bidi="fa-IR"/>
+        </w:rPr>
+        <w:t xml:space="preserve"> ساخته بشه.</w:t>
+      </w:r>
+    </w:p>
+    <w:p>
+      <w:pPr>
+        <w:pStyle w:val="ListParagraph"/>
+        <w:numPr>
+          <w:ilvl w:val="1"/>
+          <w:numId w:val="1"/>
+        </w:numPr>
+        <w:bidi/>
+        <w:rPr>
+          <w:rFonts w:cs="B Nazanin"/>
+          <w:sz w:val="28"/>
+          <w:szCs w:val="28"/>
+          <w:lang w:bidi="fa-IR"/>
+        </w:rPr>
+      </w:pPr>
+      <w:r>
+        <w:rPr>
+          <w:rFonts w:cs="B Nazanin" w:hint="cs"/>
+          <w:sz w:val="28"/>
+          <w:szCs w:val="28"/>
+          <w:rtl/>
+          <w:lang w:bidi="fa-IR"/>
+        </w:rPr>
+        <w:t xml:space="preserve">ممکنه لازم باشه کاری که بعدا با دیتای خروجی از کوئری مون میخوایم انجام بدیم رو هم </w:t>
+      </w:r>
+      <w:r>
+        <w:rPr>
+          <w:rFonts w:cs="B Nazanin"/>
+          <w:sz w:val="28"/>
+          <w:szCs w:val="28"/>
+          <w:lang w:bidi="fa-IR"/>
+        </w:rPr>
+        <w:t>parallel</w:t>
+      </w:r>
+      <w:r>
+        <w:rPr>
+          <w:rFonts w:cs="B Nazanin" w:hint="cs"/>
+          <w:sz w:val="28"/>
+          <w:szCs w:val="28"/>
+          <w:rtl/>
+          <w:lang w:bidi="fa-IR"/>
+        </w:rPr>
+        <w:t xml:space="preserve"> اجرا بشه؛ </w:t>
+      </w:r>
+      <w:r>
+        <w:rPr>
+          <w:rFonts w:cs="B Nazanin" w:hint="cs"/>
+          <w:sz w:val="28"/>
+          <w:szCs w:val="28"/>
+          <w:rtl/>
+          <w:lang w:bidi="fa-IR"/>
+        </w:rPr>
+        <w:t xml:space="preserve">انگار که کل کار (از واکشی دیتا تا انجام کارهای مورد نیاز بعدی) مستقیما به صورت </w:t>
+      </w:r>
+      <w:r>
+        <w:rPr>
+          <w:rFonts w:cs="B Nazanin"/>
+          <w:sz w:val="28"/>
+          <w:szCs w:val="28"/>
+          <w:lang w:bidi="fa-IR"/>
+        </w:rPr>
+        <w:t>parallel</w:t>
+      </w:r>
+      <w:r>
+        <w:rPr>
+          <w:rFonts w:cs="B Nazanin" w:hint="cs"/>
+          <w:sz w:val="28"/>
+          <w:szCs w:val="28"/>
+          <w:rtl/>
+          <w:lang w:bidi="fa-IR"/>
+        </w:rPr>
+        <w:t xml:space="preserve"> اجرا بشه.</w:t>
+      </w:r>
+      <w:r>
+        <w:rPr>
+          <w:rFonts w:cs="B Nazanin" w:hint="cs"/>
+          <w:sz w:val="28"/>
+          <w:szCs w:val="28"/>
+          <w:rtl/>
+          <w:lang w:bidi="fa-IR"/>
+        </w:rPr>
+        <w:t xml:space="preserve"> برای اینکار کافیه که از </w:t>
+      </w:r>
+      <w:r>
+        <w:rPr>
+          <w:rFonts w:cs="B Nazanin"/>
+          <w:sz w:val="28"/>
+          <w:szCs w:val="28"/>
+          <w:lang w:bidi="fa-IR"/>
+        </w:rPr>
+        <w:t>ForAll</w:t>
+      </w:r>
+      <w:r>
+        <w:rPr>
+          <w:rFonts w:cs="B Nazanin" w:hint="cs"/>
+          <w:sz w:val="28"/>
+          <w:szCs w:val="28"/>
+          <w:rtl/>
+          <w:lang w:bidi="fa-IR"/>
+        </w:rPr>
+        <w:t xml:space="preserve"> استفاده کنیم و بعدش یه </w:t>
+      </w:r>
+      <w:r>
+        <w:rPr>
+          <w:rFonts w:cs="B Nazanin"/>
+          <w:sz w:val="28"/>
+          <w:szCs w:val="28"/>
+          <w:lang w:bidi="fa-IR"/>
+        </w:rPr>
+        <w:t>Func</w:t>
+      </w:r>
+      <w:r>
+        <w:rPr>
+          <w:rFonts w:cs="B Nazanin" w:hint="cs"/>
+          <w:sz w:val="28"/>
+          <w:szCs w:val="28"/>
+          <w:rtl/>
+          <w:lang w:bidi="fa-IR"/>
+        </w:rPr>
+        <w:t xml:space="preserve"> به عنوان ورودی بهش بدیم که این میشه همون کاری که میخوایم بعد از واکشی دیتا انجام بشه.</w:t>
+      </w:r>
+      <w:r>
+        <w:rPr>
+          <w:rFonts w:cs="B Nazanin" w:hint="cs"/>
+          <w:sz w:val="28"/>
+          <w:szCs w:val="28"/>
+          <w:rtl/>
+          <w:lang w:bidi="fa-IR"/>
+        </w:rPr>
+        <w:t xml:space="preserve"> در نتیجه این کار هم به صورت </w:t>
+      </w:r>
+      <w:r>
+        <w:rPr>
+          <w:rFonts w:cs="B Nazanin"/>
+          <w:sz w:val="28"/>
+          <w:szCs w:val="28"/>
+          <w:lang w:bidi="fa-IR"/>
+        </w:rPr>
+        <w:t>parallel</w:t>
+      </w:r>
+      <w:r>
+        <w:rPr>
+          <w:rFonts w:cs="B Nazanin" w:hint="cs"/>
+          <w:sz w:val="28"/>
+          <w:szCs w:val="28"/>
+          <w:rtl/>
+          <w:lang w:bidi="fa-IR"/>
+        </w:rPr>
+        <w:t xml:space="preserve"> اجرا میشه.</w:t>
+      </w:r>
+    </w:p>
+    <w:p>
+      <w:pPr>
+        <w:pStyle w:val="ListParagraph"/>
+        <w:numPr>
+          <w:ilvl w:val="1"/>
+          <w:numId w:val="1"/>
+        </w:numPr>
+        <w:bidi/>
+        <w:rPr>
+          <w:rFonts w:cs="B Nazanin"/>
+          <w:sz w:val="28"/>
+          <w:szCs w:val="28"/>
+          <w:lang w:bidi="fa-IR"/>
+        </w:rPr>
+      </w:pPr>
+      <w:r>
+        <w:rPr>
+          <w:rFonts w:cs="B Nazanin" w:hint="cs"/>
+          <w:sz w:val="28"/>
+          <w:szCs w:val="28"/>
+          <w:rtl/>
+          <w:lang w:bidi="fa-IR"/>
+        </w:rPr>
+        <w:t xml:space="preserve">زمانی که داریم </w:t>
+      </w:r>
+      <w:r>
+        <w:rPr>
+          <w:rFonts w:cs="B Nazanin"/>
+          <w:sz w:val="28"/>
+          <w:szCs w:val="28"/>
+          <w:lang w:bidi="fa-IR"/>
+        </w:rPr>
+        <w:t>PLINQ</w:t>
+      </w:r>
+      <w:r>
+        <w:rPr>
+          <w:rFonts w:cs="B Nazanin" w:hint="cs"/>
+          <w:sz w:val="28"/>
+          <w:szCs w:val="28"/>
+          <w:rtl/>
+          <w:lang w:bidi="fa-IR"/>
+        </w:rPr>
+        <w:t xml:space="preserve"> استفاده می کنیم، خروجی هر </w:t>
+      </w:r>
+      <w:r>
+        <w:rPr>
+          <w:rFonts w:cs="B Nazanin"/>
+          <w:sz w:val="28"/>
+          <w:szCs w:val="28"/>
+          <w:lang w:bidi="fa-IR"/>
+        </w:rPr>
+        <w:t>thread</w:t>
+      </w:r>
+      <w:r>
+        <w:rPr>
+          <w:rFonts w:cs="B Nazanin" w:hint="cs"/>
+          <w:sz w:val="28"/>
+          <w:szCs w:val="28"/>
+          <w:rtl/>
+          <w:lang w:bidi="fa-IR"/>
+        </w:rPr>
+        <w:t xml:space="preserve"> میاد و داخل </w:t>
+      </w:r>
+      <w:r>
+        <w:rPr>
+          <w:rFonts w:cs="B Nazanin"/>
+          <w:sz w:val="28"/>
+          <w:szCs w:val="28"/>
+          <w:lang w:bidi="fa-IR"/>
+        </w:rPr>
+        <w:t>thread</w:t>
+      </w:r>
+      <w:r>
+        <w:rPr>
+          <w:rFonts w:cs="B Nazanin" w:hint="cs"/>
+          <w:sz w:val="28"/>
+          <w:szCs w:val="28"/>
+          <w:rtl/>
+          <w:lang w:bidi="fa-IR"/>
+        </w:rPr>
+        <w:t xml:space="preserve"> اصلی </w:t>
+      </w:r>
+    </w:p>
+    <w:p>
+      <w:pPr>
+        <w:pStyle w:val="ListParagraph"/>
+        <w:numPr>
+          <w:ilvl w:val="1"/>
+          <w:numId w:val="1"/>
+        </w:numPr>
+        <w:bidi/>
+        <w:rPr>
+          <w:rFonts w:cs="B Nazanin"/>
+          <w:sz w:val="28"/>
+          <w:szCs w:val="28"/>
+          <w:lang w:bidi="fa-IR"/>
+        </w:rPr>
+      </w:pPr>
+      <w:r>
+        <w:rPr>
+          <w:rFonts w:cs="B Nazanin" w:hint="cs"/>
+          <w:sz w:val="28"/>
+          <w:szCs w:val="28"/>
+          <w:rtl/>
+          <w:lang w:bidi="fa-IR"/>
+        </w:rPr>
+        <w:t xml:space="preserve">برنامه قرار میگیره. ما میتونیم با متد </w:t>
+      </w:r>
+      <w:r>
+        <w:rPr>
+          <w:rFonts w:cs="B Nazanin"/>
+          <w:sz w:val="28"/>
+          <w:szCs w:val="28"/>
+          <w:lang w:bidi="fa-IR"/>
+        </w:rPr>
+        <w:t>WithMergeOptions</w:t>
+      </w:r>
+      <w:r>
+        <w:rPr>
+          <w:rFonts w:cs="B Nazanin" w:hint="cs"/>
+          <w:sz w:val="28"/>
+          <w:szCs w:val="28"/>
+          <w:rtl/>
+          <w:lang w:bidi="fa-IR"/>
+        </w:rPr>
+        <w:t xml:space="preserve"> نحوه قرار گیری داخل </w:t>
+      </w:r>
+      <w:r>
+        <w:rPr>
+          <w:rFonts w:cs="B Nazanin"/>
+          <w:sz w:val="28"/>
+          <w:szCs w:val="28"/>
+          <w:lang w:bidi="fa-IR"/>
+        </w:rPr>
+        <w:t>thread</w:t>
+      </w:r>
+      <w:r>
+        <w:rPr>
+          <w:rFonts w:cs="B Nazanin" w:hint="cs"/>
+          <w:sz w:val="28"/>
+          <w:szCs w:val="28"/>
+          <w:rtl/>
+          <w:lang w:bidi="fa-IR"/>
+        </w:rPr>
+        <w:t xml:space="preserve"> اصلی رو هم مدیریت کنیم. مثلا با مقدار </w:t>
+      </w:r>
+      <w:r>
+        <w:rPr>
+          <w:rFonts w:cs="B Nazanin"/>
+          <w:sz w:val="28"/>
+          <w:szCs w:val="28"/>
+          <w:lang w:bidi="fa-IR"/>
+        </w:rPr>
+        <w:t>NotBuffered</w:t>
+      </w:r>
+      <w:r>
+        <w:rPr>
+          <w:rFonts w:cs="B Nazanin" w:hint="cs"/>
+          <w:sz w:val="28"/>
+          <w:szCs w:val="28"/>
+          <w:rtl/>
+          <w:lang w:bidi="fa-IR"/>
+        </w:rPr>
+        <w:t xml:space="preserve">، زمانی که یه </w:t>
+      </w:r>
+      <w:r>
+        <w:rPr>
+          <w:rFonts w:cs="B Nazanin"/>
+          <w:sz w:val="28"/>
+          <w:szCs w:val="28"/>
+          <w:lang w:bidi="fa-IR"/>
+        </w:rPr>
+        <w:t>thread</w:t>
+      </w:r>
+      <w:r>
+        <w:rPr>
+          <w:rFonts w:cs="B Nazanin" w:hint="cs"/>
+          <w:sz w:val="28"/>
+          <w:szCs w:val="28"/>
+          <w:rtl/>
+          <w:lang w:bidi="fa-IR"/>
+        </w:rPr>
+        <w:t xml:space="preserve"> کارش تموم میشه، همون موقع اونو به </w:t>
+      </w:r>
+      <w:r>
+        <w:rPr>
+          <w:rFonts w:cs="B Nazanin"/>
+          <w:sz w:val="28"/>
+          <w:szCs w:val="28"/>
+          <w:lang w:bidi="fa-IR"/>
+        </w:rPr>
+        <w:t>thread</w:t>
+      </w:r>
+      <w:r>
+        <w:rPr>
+          <w:rFonts w:cs="B Nazanin" w:hint="cs"/>
+          <w:sz w:val="28"/>
+          <w:szCs w:val="28"/>
+          <w:rtl/>
+          <w:lang w:bidi="fa-IR"/>
+        </w:rPr>
+        <w:t xml:space="preserve"> اصلی میده</w:t>
+      </w:r>
+      <w:r>
+        <w:rPr>
+          <w:rFonts w:cs="B Nazanin" w:hint="cs"/>
+          <w:sz w:val="28"/>
+          <w:szCs w:val="28"/>
+          <w:rtl/>
+          <w:lang w:bidi="fa-IR"/>
+        </w:rPr>
+        <w:t xml:space="preserve"> (تو این حالت، بعد پاس دادن خروجی به </w:t>
+      </w:r>
+      <w:r>
+        <w:rPr>
+          <w:rFonts w:cs="B Nazanin"/>
+          <w:sz w:val="28"/>
+          <w:szCs w:val="28"/>
+          <w:lang w:bidi="fa-IR"/>
+        </w:rPr>
+        <w:t>thread</w:t>
+      </w:r>
+      <w:r>
+        <w:rPr>
+          <w:rFonts w:cs="B Nazanin" w:hint="cs"/>
+          <w:sz w:val="28"/>
+          <w:szCs w:val="28"/>
+          <w:rtl/>
+          <w:lang w:bidi="fa-IR"/>
+        </w:rPr>
+        <w:t xml:space="preserve"> اصلی، ادامه کار روی کوئری هم سمت </w:t>
+      </w:r>
+      <w:r>
+        <w:rPr>
+          <w:rFonts w:cs="B Nazanin"/>
+          <w:sz w:val="28"/>
+          <w:szCs w:val="28"/>
+          <w:lang w:bidi="fa-IR"/>
+        </w:rPr>
+        <w:t>thread</w:t>
+      </w:r>
+      <w:r>
+        <w:rPr>
+          <w:rFonts w:cs="B Nazanin" w:hint="cs"/>
+          <w:sz w:val="28"/>
+          <w:szCs w:val="28"/>
+          <w:rtl/>
+          <w:lang w:bidi="fa-IR"/>
+        </w:rPr>
+        <w:t xml:space="preserve"> اصلی انجام میشه و منتظر اتمام کل کوئری نمی مونه)</w:t>
+      </w:r>
+      <w:r>
+        <w:rPr>
+          <w:rFonts w:cs="B Nazanin" w:hint="cs"/>
+          <w:sz w:val="28"/>
+          <w:szCs w:val="28"/>
+          <w:rtl/>
+          <w:lang w:bidi="fa-IR"/>
+        </w:rPr>
+        <w:t xml:space="preserve">؛ در مقابل </w:t>
+      </w:r>
+      <w:r>
+        <w:rPr>
+          <w:rFonts w:cs="B Nazanin"/>
+          <w:sz w:val="28"/>
+          <w:szCs w:val="28"/>
+          <w:lang w:bidi="fa-IR"/>
+        </w:rPr>
+        <w:t>FullyBuffered</w:t>
+      </w:r>
+      <w:r>
+        <w:rPr>
+          <w:rFonts w:cs="B Nazanin" w:hint="cs"/>
+          <w:sz w:val="28"/>
+          <w:szCs w:val="28"/>
+          <w:rtl/>
+          <w:lang w:bidi="fa-IR"/>
+        </w:rPr>
+        <w:t xml:space="preserve"> صبر میکنه تا کل </w:t>
+      </w:r>
+      <w:r>
+        <w:rPr>
+          <w:rFonts w:cs="B Nazanin"/>
+          <w:sz w:val="28"/>
+          <w:szCs w:val="28"/>
+          <w:lang w:bidi="fa-IR"/>
+        </w:rPr>
+        <w:t>thread</w:t>
+      </w:r>
+      <w:r>
+        <w:rPr>
+          <w:rFonts w:cs="B Nazanin" w:hint="cs"/>
+          <w:sz w:val="28"/>
+          <w:szCs w:val="28"/>
+          <w:rtl/>
+          <w:lang w:bidi="fa-IR"/>
+        </w:rPr>
+        <w:t xml:space="preserve"> ها کارشون تموم بشه و بعد همه رو داخل </w:t>
+      </w:r>
+      <w:r>
+        <w:rPr>
+          <w:rFonts w:cs="B Nazanin"/>
+          <w:sz w:val="28"/>
+          <w:szCs w:val="28"/>
+          <w:lang w:bidi="fa-IR"/>
+        </w:rPr>
+        <w:t>thread</w:t>
+      </w:r>
+      <w:r>
+        <w:rPr>
+          <w:rFonts w:cs="B Nazanin" w:hint="cs"/>
+          <w:sz w:val="28"/>
+          <w:szCs w:val="28"/>
+          <w:rtl/>
+          <w:lang w:bidi="fa-IR"/>
+        </w:rPr>
+        <w:t xml:space="preserve"> اصلی میاره.</w:t>
+      </w:r>
+      <w:r>
+        <w:rPr>
+          <w:rFonts w:cs="B Nazanin" w:hint="cs"/>
+          <w:sz w:val="28"/>
+          <w:szCs w:val="28"/>
+          <w:rtl/>
+          <w:lang w:bidi="fa-IR"/>
+        </w:rPr>
         <w:t xml:space="preserve"> </w:t>
       </w:r>
       <w:r>
         <w:rPr>
-          <w:rFonts w:cs="B Nazanin" w:hint="cs"/>
-          <w:sz w:val="28"/>
-          <w:szCs w:val="28"/>
-          <w:rtl/>
-          <w:lang w:bidi="fa-IR"/>
-        </w:rPr>
-        <w:t>میتونیم</w:t>
-      </w:r>
-      <w:r>
-        <w:rPr>
-          <w:rFonts w:cs="B Nazanin" w:hint="cs"/>
-          <w:sz w:val="28"/>
-          <w:szCs w:val="28"/>
-          <w:rtl/>
-          <w:lang w:bidi="fa-IR"/>
-        </w:rPr>
-        <w:t xml:space="preserve"> از </w:t>
-      </w:r>
-      <w:r>
-        <w:rPr>
-          <w:rFonts w:cs="B Nazanin"/>
-          <w:sz w:val="28"/>
-          <w:szCs w:val="28"/>
-          <w:lang w:bidi="fa-IR"/>
-        </w:rPr>
-        <w:t>ExpressionFormatter.Visit</w:t>
-      </w:r>
-      <w:r>
-        <w:rPr>
-          <w:rFonts w:cs="B Nazanin" w:hint="cs"/>
-          <w:sz w:val="28"/>
-          <w:szCs w:val="28"/>
-          <w:rtl/>
-          <w:lang w:bidi="fa-IR"/>
-        </w:rPr>
-        <w:t xml:space="preserve"> استفاده کنیم که نشون میده مراحل و ترتیب اجرا توی یه کوئری به چه صورته.</w:t>
-      </w:r>
+          <w:rFonts w:cs="B Nazanin"/>
+          <w:sz w:val="28"/>
+          <w:szCs w:val="28"/>
+          <w:lang w:bidi="fa-IR"/>
+        </w:rPr>
+        <w:t>AutoBuffered</w:t>
+      </w:r>
+      <w:r>
+        <w:rPr>
+          <w:rFonts w:cs="B Nazanin" w:hint="cs"/>
+          <w:sz w:val="28"/>
+          <w:szCs w:val="28"/>
+          <w:rtl/>
+          <w:lang w:bidi="fa-IR"/>
+        </w:rPr>
+        <w:t xml:space="preserve"> هم اختیار رو به </w:t>
+      </w:r>
+      <w:r>
+        <w:rPr>
+          <w:rFonts w:cs="B Nazanin"/>
+          <w:sz w:val="28"/>
+          <w:szCs w:val="28"/>
+          <w:lang w:bidi="fa-IR"/>
+        </w:rPr>
+        <w:t>LINQ</w:t>
+      </w:r>
+      <w:r>
+        <w:rPr>
+          <w:rFonts w:cs="B Nazanin" w:hint="cs"/>
+          <w:sz w:val="28"/>
+          <w:szCs w:val="28"/>
+          <w:rtl/>
+          <w:lang w:bidi="fa-IR"/>
+        </w:rPr>
+        <w:t xml:space="preserve"> میده که خودش تصمیم بگیره چه روشی مناسبتره.</w:t>
+      </w:r>
+    </w:p>
+    <w:p>
+      <w:pPr>
+        <w:pStyle w:val="ListParagraph"/>
+        <w:numPr>
+          <w:ilvl w:val="1"/>
+          <w:numId w:val="1"/>
+        </w:numPr>
+        <w:bidi/>
+        <w:rPr>
+          <w:rFonts w:cs="B Nazanin"/>
+          <w:sz w:val="28"/>
+          <w:szCs w:val="28"/>
+          <w:lang w:bidi="fa-IR"/>
+        </w:rPr>
+      </w:pPr>
+      <w:r>
+        <w:rPr>
+          <w:rFonts w:cs="B Nazanin" w:hint="cs"/>
+          <w:sz w:val="28"/>
+          <w:szCs w:val="28"/>
+          <w:rtl/>
+          <w:lang w:bidi="fa-IR"/>
+        </w:rPr>
+        <w:t xml:space="preserve">اگه وسط کوئری به موقعیتی خوردیم که </w:t>
+      </w:r>
+      <w:r>
+        <w:rPr>
+          <w:rFonts w:cs="B Nazanin" w:hint="cs"/>
+          <w:sz w:val="28"/>
+          <w:szCs w:val="28"/>
+          <w:rtl/>
+          <w:lang w:bidi="fa-IR"/>
+        </w:rPr>
+        <w:t>به هر دلیلی</w:t>
+      </w:r>
+      <w:r>
+        <w:rPr>
+          <w:rFonts w:cs="B Nazanin" w:hint="cs"/>
+          <w:sz w:val="28"/>
+          <w:szCs w:val="28"/>
+          <w:rtl/>
+          <w:lang w:bidi="fa-IR"/>
+        </w:rPr>
+        <w:t xml:space="preserve"> فکر می کنیم باید به صورت عادی (</w:t>
+      </w:r>
+      <w:r>
+        <w:rPr>
+          <w:rFonts w:cs="B Nazanin"/>
+          <w:sz w:val="28"/>
+          <w:szCs w:val="28"/>
+          <w:lang w:bidi="fa-IR"/>
+        </w:rPr>
+        <w:t>sequential</w:t>
+      </w:r>
+      <w:r>
+        <w:rPr>
+          <w:rFonts w:cs="B Nazanin" w:hint="cs"/>
+          <w:sz w:val="28"/>
+          <w:szCs w:val="28"/>
+          <w:rtl/>
+          <w:lang w:bidi="fa-IR"/>
+        </w:rPr>
+        <w:t xml:space="preserve">) اجرا بشه، کافیه قبل از اون قسمت </w:t>
+      </w:r>
+      <w:r>
+        <w:rPr>
+          <w:rFonts w:cs="B Nazanin"/>
+          <w:sz w:val="28"/>
+          <w:szCs w:val="28"/>
+          <w:lang w:bidi="fa-IR"/>
+        </w:rPr>
+        <w:t>AsSequential</w:t>
+      </w:r>
+      <w:r>
+        <w:rPr>
+          <w:rFonts w:cs="B Nazanin" w:hint="cs"/>
+          <w:sz w:val="28"/>
+          <w:szCs w:val="28"/>
+          <w:rtl/>
+          <w:lang w:bidi="fa-IR"/>
+        </w:rPr>
+        <w:t xml:space="preserve"> بذاریم.</w:t>
+      </w:r>
+      <w:r>
+        <w:rPr>
+          <w:rFonts w:cs="B Nazanin" w:hint="cs"/>
+          <w:sz w:val="28"/>
+          <w:szCs w:val="28"/>
+          <w:rtl/>
+          <w:lang w:bidi="fa-IR"/>
+        </w:rPr>
+        <w:t xml:space="preserve"> در واقع کنترل می کنیم که کدوم قسمت از کوئری </w:t>
+      </w:r>
+      <w:r>
+        <w:rPr>
+          <w:rFonts w:cs="B Nazanin"/>
+          <w:sz w:val="28"/>
+          <w:szCs w:val="28"/>
+          <w:lang w:bidi="fa-IR"/>
+        </w:rPr>
+        <w:t>Parallel</w:t>
+      </w:r>
+      <w:r>
+        <w:rPr>
+          <w:rFonts w:cs="B Nazanin" w:hint="cs"/>
+          <w:sz w:val="28"/>
+          <w:szCs w:val="28"/>
+          <w:rtl/>
+          <w:lang w:bidi="fa-IR"/>
+        </w:rPr>
+        <w:t xml:space="preserve"> و کدوم قسمت </w:t>
+      </w:r>
+      <w:r>
+        <w:rPr>
+          <w:rFonts w:cs="B Nazanin"/>
+          <w:sz w:val="28"/>
+          <w:szCs w:val="28"/>
+          <w:lang w:bidi="fa-IR"/>
+        </w:rPr>
+        <w:t>Sequential</w:t>
+      </w:r>
+      <w:r>
+        <w:rPr>
+          <w:rFonts w:cs="B Nazanin" w:hint="cs"/>
+          <w:sz w:val="28"/>
+          <w:szCs w:val="28"/>
+          <w:rtl/>
+          <w:lang w:bidi="fa-IR"/>
+        </w:rPr>
+        <w:t xml:space="preserve"> باشه.</w:t>
+      </w:r>
+    </w:p>
+    <w:p>
+      <w:pPr>
+        <w:pStyle w:val="ListParagraph"/>
+        <w:numPr>
+          <w:ilvl w:val="1"/>
+          <w:numId w:val="1"/>
+        </w:numPr>
+        <w:bidi/>
+        <w:rPr>
+          <w:rFonts w:cs="B Nazanin"/>
+          <w:sz w:val="28"/>
+          <w:szCs w:val="28"/>
+          <w:lang w:bidi="fa-IR"/>
+        </w:rPr>
+      </w:pPr>
+      <w:r>
+        <w:rPr>
+          <w:rFonts w:cs="B Nazanin" w:hint="cs"/>
+          <w:sz w:val="28"/>
+          <w:szCs w:val="28"/>
+          <w:rtl/>
+          <w:lang w:bidi="fa-IR"/>
+        </w:rPr>
+        <w:lastRenderedPageBreak/>
+        <w:t xml:space="preserve">یه نکته ریز درباره </w:t>
+      </w:r>
+      <w:r>
+        <w:rPr>
+          <w:rFonts w:cs="B Nazanin"/>
+          <w:sz w:val="28"/>
+          <w:szCs w:val="28"/>
+          <w:lang w:bidi="fa-IR"/>
+        </w:rPr>
+        <w:t>PLINQ</w:t>
+      </w:r>
+      <w:r>
+        <w:rPr>
+          <w:rFonts w:cs="B Nazanin" w:hint="cs"/>
+          <w:sz w:val="28"/>
+          <w:szCs w:val="28"/>
+          <w:rtl/>
+          <w:lang w:bidi="fa-IR"/>
+        </w:rPr>
+        <w:t xml:space="preserve"> اینه که اگه ما داریم با </w:t>
+      </w:r>
+      <w:r>
+        <w:rPr>
+          <w:rFonts w:cs="B Nazanin"/>
+          <w:sz w:val="28"/>
+          <w:szCs w:val="28"/>
+          <w:lang w:bidi="fa-IR"/>
+        </w:rPr>
+        <w:t>LINQ</w:t>
+      </w:r>
+      <w:r>
+        <w:rPr>
+          <w:rFonts w:cs="B Nazanin" w:hint="cs"/>
+          <w:sz w:val="28"/>
+          <w:szCs w:val="28"/>
+          <w:rtl/>
+          <w:lang w:bidi="fa-IR"/>
+        </w:rPr>
+        <w:t xml:space="preserve"> یه کوئری سمت دیتابیس می نویسیم، این کوئری </w:t>
+      </w:r>
+      <w:r>
+        <w:rPr>
+          <w:rFonts w:cs="B Nazanin" w:hint="cs"/>
+          <w:sz w:val="28"/>
+          <w:szCs w:val="28"/>
+          <w:rtl/>
+          <w:lang w:bidi="fa-IR"/>
+        </w:rPr>
+        <w:t xml:space="preserve">دیگه قابلیت های </w:t>
+      </w:r>
+      <w:r>
+        <w:rPr>
+          <w:rFonts w:cs="B Nazanin"/>
+          <w:sz w:val="28"/>
+          <w:szCs w:val="28"/>
+          <w:lang w:bidi="fa-IR"/>
+        </w:rPr>
+        <w:t>PLINQ</w:t>
+      </w:r>
+      <w:r>
+        <w:rPr>
+          <w:rFonts w:cs="B Nazanin" w:hint="cs"/>
+          <w:sz w:val="28"/>
+          <w:szCs w:val="28"/>
+          <w:rtl/>
+          <w:lang w:bidi="fa-IR"/>
+        </w:rPr>
+        <w:t xml:space="preserve"> روش جواب نمیده؛ یعنی روی کوئریِ مستقیم در سمت دیتابیس تاثیری نمیذاره و فقط زمانی که دیتا به صورت </w:t>
+      </w:r>
+      <w:r>
+        <w:rPr>
+          <w:rFonts w:cs="B Nazanin"/>
+          <w:sz w:val="28"/>
+          <w:szCs w:val="28"/>
+          <w:lang w:bidi="fa-IR"/>
+        </w:rPr>
+        <w:t>In-memory</w:t>
+      </w:r>
+      <w:r>
+        <w:rPr>
+          <w:rFonts w:cs="B Nazanin" w:hint="cs"/>
+          <w:sz w:val="28"/>
+          <w:szCs w:val="28"/>
+          <w:rtl/>
+          <w:lang w:bidi="fa-IR"/>
+        </w:rPr>
+        <w:t xml:space="preserve"> هست </w:t>
+      </w:r>
+      <w:r>
+        <w:rPr>
+          <w:rFonts w:cs="B Nazanin" w:hint="cs"/>
+          <w:sz w:val="28"/>
+          <w:szCs w:val="28"/>
+          <w:rtl/>
+          <w:lang w:bidi="fa-IR"/>
+        </w:rPr>
+        <w:t xml:space="preserve">میتونه </w:t>
+      </w:r>
+      <w:r>
+        <w:rPr>
+          <w:rFonts w:cs="B Nazanin"/>
+          <w:sz w:val="28"/>
+          <w:szCs w:val="28"/>
+          <w:lang w:bidi="fa-IR"/>
+        </w:rPr>
+        <w:t>parallel</w:t>
+      </w:r>
+      <w:r>
+        <w:rPr>
+          <w:rFonts w:cs="B Nazanin" w:hint="cs"/>
+          <w:sz w:val="28"/>
+          <w:szCs w:val="28"/>
+          <w:rtl/>
+          <w:lang w:bidi="fa-IR"/>
+        </w:rPr>
+        <w:t xml:space="preserve"> رو روی کوئری اعمال کنه.</w:t>
+      </w:r>
+      <w:r>
+        <w:rPr>
+          <w:rFonts w:cs="B Nazanin" w:hint="cs"/>
+          <w:sz w:val="28"/>
+          <w:szCs w:val="28"/>
+          <w:rtl/>
+          <w:lang w:bidi="fa-IR"/>
+        </w:rPr>
+        <w:t xml:space="preserve"> همچنین به خاطر اینکه </w:t>
+      </w:r>
+      <w:r>
+        <w:rPr>
+          <w:rFonts w:cs="B Nazanin"/>
+          <w:sz w:val="28"/>
+          <w:szCs w:val="28"/>
+          <w:lang w:bidi="fa-IR"/>
+        </w:rPr>
+        <w:t>DbSet</w:t>
+      </w:r>
+      <w:r>
+        <w:rPr>
+          <w:rFonts w:cs="B Nazanin" w:hint="cs"/>
+          <w:sz w:val="28"/>
+          <w:szCs w:val="28"/>
+          <w:rtl/>
+          <w:lang w:bidi="fa-IR"/>
+        </w:rPr>
+        <w:t xml:space="preserve"> در </w:t>
+      </w:r>
+      <w:r>
+        <w:rPr>
+          <w:rFonts w:cs="B Nazanin"/>
+          <w:sz w:val="28"/>
+          <w:szCs w:val="28"/>
+          <w:lang w:bidi="fa-IR"/>
+        </w:rPr>
+        <w:t>EF</w:t>
+      </w:r>
+      <w:r>
+        <w:rPr>
+          <w:rFonts w:cs="B Nazanin" w:hint="cs"/>
+          <w:sz w:val="28"/>
+          <w:szCs w:val="28"/>
+          <w:rtl/>
+          <w:lang w:bidi="fa-IR"/>
+        </w:rPr>
+        <w:t xml:space="preserve">، </w:t>
+      </w:r>
+      <w:r>
+        <w:rPr>
+          <w:rFonts w:cs="B Nazanin"/>
+          <w:sz w:val="28"/>
+          <w:szCs w:val="28"/>
+          <w:lang w:bidi="fa-IR"/>
+        </w:rPr>
+        <w:t>thread-safe</w:t>
+      </w:r>
+      <w:r>
+        <w:rPr>
+          <w:rFonts w:cs="B Nazanin" w:hint="cs"/>
+          <w:sz w:val="28"/>
+          <w:szCs w:val="28"/>
+          <w:rtl/>
+          <w:lang w:bidi="fa-IR"/>
+        </w:rPr>
+        <w:t xml:space="preserve"> نیست ممکنه مشکلاتی ایجاد بشه.</w:t>
+      </w:r>
+    </w:p>
+    <w:p>
+      <w:pPr>
+        <w:pStyle w:val="ListParagraph"/>
+        <w:numPr>
+          <w:ilvl w:val="0"/>
+          <w:numId w:val="1"/>
+        </w:numPr>
+        <w:bidi/>
+        <w:rPr>
+          <w:rFonts w:cs="B Nazanin"/>
+          <w:sz w:val="28"/>
+          <w:szCs w:val="28"/>
+          <w:lang w:bidi="fa-IR"/>
+        </w:rPr>
+      </w:pPr>
+      <w:r>
+        <w:rPr>
+          <w:rFonts w:cs="B Nazanin" w:hint="cs"/>
+          <w:sz w:val="28"/>
+          <w:szCs w:val="28"/>
+          <w:rtl/>
+          <w:lang w:bidi="fa-IR"/>
+        </w:rPr>
+        <w:t xml:space="preserve">موقع استفاده از </w:t>
+      </w:r>
+      <w:r>
+        <w:rPr>
+          <w:rFonts w:cs="B Nazanin"/>
+          <w:sz w:val="28"/>
+          <w:szCs w:val="28"/>
+          <w:lang w:bidi="fa-IR"/>
+        </w:rPr>
+        <w:t>PLINQ</w:t>
+      </w:r>
+      <w:r>
+        <w:rPr>
+          <w:rFonts w:cs="B Nazanin" w:hint="cs"/>
+          <w:sz w:val="28"/>
+          <w:szCs w:val="28"/>
+          <w:rtl/>
+          <w:lang w:bidi="fa-IR"/>
+        </w:rPr>
+        <w:t xml:space="preserve"> چه مواردی رو باید در نظر گرفت؟</w:t>
+      </w:r>
+    </w:p>
+    <w:p>
+      <w:pPr>
+        <w:pStyle w:val="ListParagraph"/>
+        <w:numPr>
+          <w:ilvl w:val="1"/>
+          <w:numId w:val="1"/>
+        </w:numPr>
+        <w:bidi/>
+        <w:rPr>
+          <w:rFonts w:cs="B Nazanin"/>
+          <w:sz w:val="28"/>
+          <w:szCs w:val="28"/>
+          <w:lang w:bidi="fa-IR"/>
+        </w:rPr>
+      </w:pPr>
+      <w:r>
+        <w:rPr>
+          <w:rFonts w:cs="B Nazanin" w:hint="cs"/>
+          <w:sz w:val="28"/>
+          <w:szCs w:val="28"/>
+          <w:rtl/>
+          <w:lang w:bidi="fa-IR"/>
+        </w:rPr>
+        <w:t xml:space="preserve">تعداد هسته </w:t>
+      </w:r>
+      <w:r>
+        <w:rPr>
+          <w:rFonts w:cs="B Nazanin"/>
+          <w:sz w:val="28"/>
+          <w:szCs w:val="28"/>
+          <w:lang w:bidi="fa-IR"/>
+        </w:rPr>
+        <w:t>cpu</w:t>
+      </w:r>
+    </w:p>
+    <w:p>
+      <w:pPr>
+        <w:pStyle w:val="ListParagraph"/>
+        <w:numPr>
+          <w:ilvl w:val="1"/>
+          <w:numId w:val="1"/>
+        </w:numPr>
+        <w:bidi/>
+        <w:rPr>
+          <w:rFonts w:cs="B Nazanin"/>
+          <w:sz w:val="28"/>
+          <w:szCs w:val="28"/>
+          <w:lang w:bidi="fa-IR"/>
+        </w:rPr>
+      </w:pPr>
+      <w:r>
+        <w:rPr>
+          <w:rFonts w:cs="B Nazanin"/>
+          <w:sz w:val="28"/>
+          <w:szCs w:val="28"/>
+          <w:lang w:bidi="fa-IR"/>
+        </w:rPr>
+        <w:t>MergeOption</w:t>
+      </w:r>
+      <w:r>
+        <w:rPr>
+          <w:rFonts w:cs="B Nazanin" w:hint="cs"/>
+          <w:sz w:val="28"/>
+          <w:szCs w:val="28"/>
+          <w:rtl/>
+          <w:lang w:bidi="fa-IR"/>
+        </w:rPr>
+        <w:t xml:space="preserve"> ها (</w:t>
+      </w:r>
+      <w:r>
+        <w:rPr>
+          <w:rFonts w:cs="B Nazanin"/>
+          <w:sz w:val="28"/>
+          <w:szCs w:val="28"/>
+          <w:lang w:bidi="fa-IR"/>
+        </w:rPr>
+        <w:t>NotBuffered, FullyBuffered,...</w:t>
+      </w:r>
+      <w:r>
+        <w:rPr>
+          <w:rFonts w:cs="B Nazanin" w:hint="cs"/>
+          <w:sz w:val="28"/>
+          <w:szCs w:val="28"/>
+          <w:rtl/>
+          <w:lang w:bidi="fa-IR"/>
+        </w:rPr>
+        <w:t>)</w:t>
+      </w:r>
+    </w:p>
+    <w:p>
+      <w:pPr>
+        <w:pStyle w:val="ListParagraph"/>
+        <w:numPr>
+          <w:ilvl w:val="1"/>
+          <w:numId w:val="1"/>
+        </w:numPr>
+        <w:bidi/>
+        <w:rPr>
+          <w:rFonts w:cs="B Nazanin"/>
+          <w:sz w:val="28"/>
+          <w:szCs w:val="28"/>
+          <w:lang w:bidi="fa-IR"/>
+        </w:rPr>
+      </w:pPr>
+      <w:r>
+        <w:rPr>
+          <w:rFonts w:cs="B Nazanin" w:hint="cs"/>
+          <w:sz w:val="28"/>
+          <w:szCs w:val="28"/>
+          <w:rtl/>
+          <w:lang w:bidi="fa-IR"/>
+        </w:rPr>
+        <w:t>آیا واقعا کاری داریم انجام میدیم که محاسبات داره یا طولانی هست (که ارزش داشته باشه تیکه تیکه اجراش کنیم)؟</w:t>
+      </w:r>
+    </w:p>
+    <w:p>
+      <w:pPr>
+        <w:pStyle w:val="ListParagraph"/>
+        <w:numPr>
+          <w:ilvl w:val="1"/>
+          <w:numId w:val="1"/>
+        </w:numPr>
+        <w:bidi/>
+        <w:rPr>
+          <w:rFonts w:cs="B Nazanin"/>
+          <w:sz w:val="28"/>
+          <w:szCs w:val="28"/>
+          <w:lang w:bidi="fa-IR"/>
+        </w:rPr>
+      </w:pPr>
+      <w:r>
+        <w:rPr>
+          <w:rFonts w:cs="B Nazanin" w:hint="cs"/>
+          <w:sz w:val="28"/>
+          <w:szCs w:val="28"/>
+          <w:rtl/>
+          <w:lang w:bidi="fa-IR"/>
+        </w:rPr>
+        <w:t xml:space="preserve">چه میزان از این کار رو میشه </w:t>
+      </w:r>
+      <w:r>
+        <w:rPr>
+          <w:rFonts w:cs="B Nazanin"/>
+          <w:sz w:val="28"/>
+          <w:szCs w:val="28"/>
+          <w:lang w:bidi="fa-IR"/>
+        </w:rPr>
+        <w:t>parallel</w:t>
+      </w:r>
+      <w:r>
+        <w:rPr>
+          <w:rFonts w:cs="B Nazanin" w:hint="cs"/>
+          <w:sz w:val="28"/>
+          <w:szCs w:val="28"/>
+          <w:rtl/>
+          <w:lang w:bidi="fa-IR"/>
+        </w:rPr>
+        <w:t xml:space="preserve"> کرد؟ (کل کار، فقط واکشی دیتا، فقط کار های بعد از واکشی دیتا و...)</w:t>
+      </w:r>
+    </w:p>
+    <w:p>
+      <w:pPr>
+        <w:pStyle w:val="ListParagraph"/>
+        <w:numPr>
+          <w:ilvl w:val="1"/>
+          <w:numId w:val="1"/>
+        </w:numPr>
+        <w:bidi/>
+        <w:rPr>
+          <w:rFonts w:cs="B Nazanin"/>
+          <w:sz w:val="28"/>
+          <w:szCs w:val="28"/>
+          <w:lang w:bidi="fa-IR"/>
+        </w:rPr>
+      </w:pPr>
+      <w:r>
+        <w:rPr>
+          <w:rFonts w:cs="B Nazanin" w:hint="cs"/>
+          <w:sz w:val="28"/>
+          <w:szCs w:val="28"/>
+          <w:rtl/>
+          <w:lang w:bidi="fa-IR"/>
+        </w:rPr>
+        <w:t xml:space="preserve">مهمه که متد ها و کارهایی که انجام میخوایم بدیم، </w:t>
+      </w:r>
+      <w:r>
+        <w:rPr>
+          <w:rFonts w:cs="B Nazanin"/>
+          <w:sz w:val="28"/>
+          <w:szCs w:val="28"/>
+          <w:lang w:bidi="fa-IR"/>
+        </w:rPr>
+        <w:t>thread-safe</w:t>
+      </w:r>
+      <w:r>
+        <w:rPr>
+          <w:rFonts w:cs="B Nazanin" w:hint="cs"/>
+          <w:sz w:val="28"/>
+          <w:szCs w:val="28"/>
+          <w:rtl/>
+          <w:lang w:bidi="fa-IR"/>
+        </w:rPr>
+        <w:t xml:space="preserve"> باشن</w:t>
+      </w:r>
+      <w:r>
+        <w:rPr>
+          <w:rFonts w:cs="B Nazanin" w:hint="cs"/>
+          <w:sz w:val="28"/>
+          <w:szCs w:val="28"/>
+          <w:rtl/>
+          <w:lang w:bidi="fa-IR"/>
+        </w:rPr>
+        <w:t xml:space="preserve"> و تا حد امکان استفاده ازشون محدود باشه (چون </w:t>
+      </w:r>
+      <w:r>
+        <w:rPr>
+          <w:rFonts w:cs="B Nazanin"/>
+          <w:sz w:val="28"/>
+          <w:szCs w:val="28"/>
+          <w:lang w:bidi="fa-IR"/>
+        </w:rPr>
+        <w:t>sync</w:t>
+      </w:r>
+      <w:r>
+        <w:rPr>
+          <w:rFonts w:cs="B Nazanin" w:hint="cs"/>
+          <w:sz w:val="28"/>
+          <w:szCs w:val="28"/>
+          <w:rtl/>
+          <w:lang w:bidi="fa-IR"/>
+        </w:rPr>
+        <w:t xml:space="preserve"> کردن این متد ها و خود </w:t>
+      </w:r>
+      <w:r>
+        <w:rPr>
+          <w:rFonts w:cs="B Nazanin"/>
+          <w:sz w:val="28"/>
+          <w:szCs w:val="28"/>
+          <w:lang w:bidi="fa-IR"/>
+        </w:rPr>
+        <w:t>thread-safety</w:t>
+      </w:r>
+      <w:r>
+        <w:rPr>
+          <w:rFonts w:cs="B Nazanin" w:hint="cs"/>
+          <w:sz w:val="28"/>
+          <w:szCs w:val="28"/>
+          <w:rtl/>
+          <w:lang w:bidi="fa-IR"/>
+        </w:rPr>
+        <w:t xml:space="preserve"> باعث کندی میتونن بشن)</w:t>
+      </w:r>
+    </w:p>
+    <w:p>
+      <w:pPr>
+        <w:pStyle w:val="ListParagraph"/>
+        <w:numPr>
+          <w:ilvl w:val="1"/>
+          <w:numId w:val="1"/>
+        </w:numPr>
+        <w:bidi/>
+        <w:rPr>
+          <w:rFonts w:cs="B Nazanin"/>
+          <w:sz w:val="28"/>
+          <w:szCs w:val="28"/>
+          <w:lang w:bidi="fa-IR"/>
+        </w:rPr>
+      </w:pPr>
+      <w:r>
+        <w:rPr>
+          <w:rFonts w:cs="B Nazanin" w:hint="cs"/>
+          <w:sz w:val="28"/>
+          <w:szCs w:val="28"/>
+          <w:rtl/>
+          <w:lang w:bidi="fa-IR"/>
+        </w:rPr>
+        <w:t xml:space="preserve">استفاده از </w:t>
+      </w:r>
+      <w:r>
+        <w:rPr>
+          <w:rFonts w:cs="B Nazanin"/>
+          <w:sz w:val="28"/>
+          <w:szCs w:val="28"/>
+          <w:lang w:bidi="fa-IR"/>
+        </w:rPr>
+        <w:t>ForAll</w:t>
+      </w:r>
+      <w:r>
+        <w:rPr>
+          <w:rFonts w:cs="B Nazanin" w:hint="cs"/>
+          <w:sz w:val="28"/>
+          <w:szCs w:val="28"/>
+          <w:rtl/>
+          <w:lang w:bidi="fa-IR"/>
+        </w:rPr>
+        <w:t xml:space="preserve"> به جای </w:t>
+      </w:r>
+      <w:r>
+        <w:rPr>
+          <w:rFonts w:cs="B Nazanin"/>
+          <w:sz w:val="28"/>
+          <w:szCs w:val="28"/>
+          <w:lang w:bidi="fa-IR"/>
+        </w:rPr>
+        <w:t>Foreach</w:t>
+      </w:r>
+      <w:r>
+        <w:rPr>
+          <w:rFonts w:cs="B Nazanin" w:hint="cs"/>
+          <w:sz w:val="28"/>
+          <w:szCs w:val="28"/>
+          <w:rtl/>
+          <w:lang w:bidi="fa-IR"/>
+        </w:rPr>
+        <w:t xml:space="preserve"> در زمان </w:t>
+      </w:r>
+      <w:r>
+        <w:rPr>
+          <w:rFonts w:cs="B Nazanin"/>
+          <w:sz w:val="28"/>
+          <w:szCs w:val="28"/>
+          <w:lang w:bidi="fa-IR"/>
+        </w:rPr>
+        <w:t>parallelization</w:t>
+      </w:r>
+    </w:p>
+    <w:p>
+      <w:pPr>
+        <w:pStyle w:val="ListParagraph"/>
+        <w:numPr>
+          <w:ilvl w:val="1"/>
+          <w:numId w:val="1"/>
+        </w:numPr>
+        <w:bidi/>
+        <w:rPr>
+          <w:rFonts w:cs="B Nazanin"/>
+          <w:sz w:val="28"/>
+          <w:szCs w:val="28"/>
+          <w:lang w:bidi="fa-IR"/>
+        </w:rPr>
+      </w:pPr>
+      <w:r>
+        <w:rPr>
+          <w:rFonts w:cs="B Nazanin" w:hint="cs"/>
+          <w:sz w:val="28"/>
+          <w:szCs w:val="28"/>
+          <w:rtl/>
+          <w:lang w:bidi="fa-IR"/>
+        </w:rPr>
+        <w:t xml:space="preserve">محدود کردن استفاده از </w:t>
+      </w:r>
+      <w:r>
+        <w:rPr>
+          <w:rFonts w:cs="B Nazanin"/>
+          <w:sz w:val="28"/>
+          <w:szCs w:val="28"/>
+          <w:lang w:bidi="fa-IR"/>
+        </w:rPr>
+        <w:t>OrderBy</w:t>
+      </w:r>
+      <w:r>
+        <w:rPr>
+          <w:rFonts w:cs="B Nazanin" w:hint="cs"/>
+          <w:sz w:val="28"/>
+          <w:szCs w:val="28"/>
+          <w:rtl/>
+          <w:lang w:bidi="fa-IR"/>
+        </w:rPr>
+        <w:t xml:space="preserve"> ها</w:t>
+      </w:r>
+    </w:p>
+    <w:p>
+      <w:pPr>
+        <w:pStyle w:val="ListParagraph"/>
+        <w:numPr>
+          <w:ilvl w:val="0"/>
+          <w:numId w:val="1"/>
+        </w:numPr>
+        <w:bidi/>
+        <w:rPr>
+          <w:rFonts w:cs="B Nazanin"/>
+          <w:sz w:val="28"/>
+          <w:szCs w:val="28"/>
+          <w:lang w:bidi="fa-IR"/>
+        </w:rPr>
+      </w:pPr>
     </w:p>
     <w:p>
       <w:pPr>
@@ -6539,6 +8463,7 @@
   <w:style w:type="character" w:default="1" w:styleId="DefaultParagraphFont">
     <w:name w:val="Default Paragraph Font"/>
     <w:uiPriority w:val="1"/>
+    <w:semiHidden/>
     <w:unhideWhenUsed/>
   </w:style>
   <w:style w:type="table" w:default="1" w:styleId="TableNormal">

</xml_diff>

<commit_message>
First section of DDD course
</commit_message>
<xml_diff>
--- a/ORM/Entity framework interview questions and answers.docx
+++ b/ORM/Entity framework interview questions and answers.docx
@@ -7102,27 +7102,7 @@
           <w:rtl/>
           <w:lang w:bidi="fa-IR"/>
         </w:rPr>
-        <w:t xml:space="preserve">اگه وسط کوئری به موقعیتی خوردیم که </w:t>
-      </w:r>
-      <w:r>
-        <w:rPr>
-          <w:rFonts w:cs="B Nazanin" w:hint="cs"/>
-          <w:sz w:val="28"/>
-          <w:szCs w:val="28"/>
-          <w:rtl/>
-          <w:lang w:bidi="fa-IR"/>
-        </w:rPr>
-        <w:t>به هر دلیلی</w:t>
-      </w:r>
-      <w:r>
-        <w:rPr>
-          <w:rFonts w:cs="B Nazanin" w:hint="cs"/>
-          <w:sz w:val="28"/>
-          <w:szCs w:val="28"/>
-          <w:rtl/>
-          <w:lang w:bidi="fa-IR"/>
-        </w:rPr>
-        <w:t xml:space="preserve"> فکر می کنیم باید به صورت عادی (</w:t>
+        <w:t>اگه وسط کوئری به موقعیتی خوردیم که به هر دلیلی فکر می کنیم باید به صورت عادی (</w:t>
       </w:r>
       <w:r>
         <w:rPr>
@@ -7834,6 +7814,210 @@
           <w:lang w:bidi="fa-IR"/>
         </w:rPr>
         <w:t xml:space="preserve"> ها</w:t>
+      </w:r>
+    </w:p>
+    <w:p>
+      <w:pPr>
+        <w:pStyle w:val="ListParagraph"/>
+        <w:numPr>
+          <w:ilvl w:val="0"/>
+          <w:numId w:val="1"/>
+        </w:numPr>
+        <w:bidi/>
+        <w:rPr>
+          <w:rFonts w:cs="B Nazanin"/>
+          <w:sz w:val="28"/>
+          <w:szCs w:val="28"/>
+          <w:lang w:bidi="fa-IR"/>
+        </w:rPr>
+      </w:pPr>
+      <w:r>
+        <w:rPr>
+          <w:rFonts w:cs="B Nazanin"/>
+          <w:sz w:val="28"/>
+          <w:szCs w:val="28"/>
+          <w:lang w:bidi="fa-IR"/>
+        </w:rPr>
+        <w:t>DbContext</w:t>
+      </w:r>
+      <w:r>
+        <w:rPr>
+          <w:rFonts w:cs="B Nazanin" w:hint="cs"/>
+          <w:sz w:val="28"/>
+          <w:szCs w:val="28"/>
+          <w:rtl/>
+          <w:lang w:bidi="fa-IR"/>
+        </w:rPr>
+        <w:t xml:space="preserve"> چیه؟</w:t>
+      </w:r>
+    </w:p>
+    <w:p>
+      <w:pPr>
+        <w:pStyle w:val="ListParagraph"/>
+        <w:numPr>
+          <w:ilvl w:val="1"/>
+          <w:numId w:val="1"/>
+        </w:numPr>
+        <w:bidi/>
+        <w:rPr>
+          <w:rFonts w:cs="B Nazanin"/>
+          <w:sz w:val="28"/>
+          <w:szCs w:val="28"/>
+          <w:lang w:bidi="fa-IR"/>
+        </w:rPr>
+      </w:pPr>
+      <w:r>
+        <w:rPr>
+          <w:rFonts w:cs="B Nazanin" w:hint="cs"/>
+          <w:sz w:val="28"/>
+          <w:szCs w:val="28"/>
+          <w:rtl/>
+          <w:lang w:bidi="fa-IR"/>
+        </w:rPr>
+        <w:t xml:space="preserve">عامل ارتباطی ما در </w:t>
+      </w:r>
+      <w:r>
+        <w:rPr>
+          <w:rFonts w:cs="B Nazanin"/>
+          <w:sz w:val="28"/>
+          <w:szCs w:val="28"/>
+          <w:lang w:bidi="fa-IR"/>
+        </w:rPr>
+        <w:t>EF</w:t>
+      </w:r>
+      <w:r>
+        <w:rPr>
+          <w:rFonts w:cs="B Nazanin" w:hint="cs"/>
+          <w:sz w:val="28"/>
+          <w:szCs w:val="28"/>
+          <w:rtl/>
+          <w:lang w:bidi="fa-IR"/>
+        </w:rPr>
+        <w:t xml:space="preserve"> بین کد </w:t>
+      </w:r>
+      <w:r>
+        <w:rPr>
+          <w:rFonts w:cs="B Nazanin"/>
+          <w:sz w:val="28"/>
+          <w:szCs w:val="28"/>
+          <w:lang w:bidi="fa-IR"/>
+        </w:rPr>
+        <w:t>C#</w:t>
+      </w:r>
+      <w:r>
+        <w:rPr>
+          <w:rFonts w:cs="B Nazanin" w:hint="cs"/>
+          <w:sz w:val="28"/>
+          <w:szCs w:val="28"/>
+          <w:rtl/>
+          <w:lang w:bidi="fa-IR"/>
+        </w:rPr>
+        <w:t xml:space="preserve"> و دیتابیس، ایشونه. ما به طور عادی برای اتصال بین دیتابیس و کد باید یه </w:t>
+      </w:r>
+      <w:r>
+        <w:rPr>
+          <w:rFonts w:cs="B Nazanin"/>
+          <w:sz w:val="28"/>
+          <w:szCs w:val="28"/>
+          <w:lang w:bidi="fa-IR"/>
+        </w:rPr>
+        <w:t>connection</w:t>
+      </w:r>
+      <w:r>
+        <w:rPr>
+          <w:rFonts w:cs="B Nazanin" w:hint="cs"/>
+          <w:sz w:val="28"/>
+          <w:szCs w:val="28"/>
+          <w:rtl/>
+          <w:lang w:bidi="fa-IR"/>
+        </w:rPr>
+        <w:t xml:space="preserve"> ایجاد کنیم که در ذات خودش یه</w:t>
+      </w:r>
+      <w:r>
+        <w:rPr>
+          <w:rFonts w:cs="B Nazanin"/>
+          <w:sz w:val="28"/>
+          <w:szCs w:val="28"/>
+          <w:rtl/>
+          <w:lang w:bidi="fa-IR"/>
+        </w:rPr>
+        <w:br/>
+      </w:r>
+      <w:r>
+        <w:rPr>
+          <w:rFonts w:cs="B Nazanin"/>
+          <w:sz w:val="28"/>
+          <w:szCs w:val="28"/>
+          <w:lang w:bidi="fa-IR"/>
+        </w:rPr>
+        <w:t>3-way handshaking</w:t>
+      </w:r>
+      <w:r>
+        <w:rPr>
+          <w:rFonts w:cs="B Nazanin" w:hint="cs"/>
+          <w:sz w:val="28"/>
+          <w:szCs w:val="28"/>
+          <w:rtl/>
+          <w:lang w:bidi="fa-IR"/>
+        </w:rPr>
+        <w:t xml:space="preserve"> داره. این عملیات میتونه هزینه بر باشه و هندل کردن هر باره اون هم دردسر. </w:t>
+      </w:r>
+      <w:r>
+        <w:rPr>
+          <w:rFonts w:cs="B Nazanin"/>
+          <w:sz w:val="28"/>
+          <w:szCs w:val="28"/>
+          <w:lang w:bidi="fa-IR"/>
+        </w:rPr>
+        <w:t>DbContext</w:t>
+      </w:r>
+      <w:r>
+        <w:rPr>
+          <w:rFonts w:cs="B Nazanin" w:hint="cs"/>
+          <w:sz w:val="28"/>
+          <w:szCs w:val="28"/>
+          <w:rtl/>
+          <w:lang w:bidi="fa-IR"/>
+        </w:rPr>
+        <w:t xml:space="preserve"> میاد و این </w:t>
+      </w:r>
+      <w:r>
+        <w:rPr>
+          <w:rFonts w:cs="B Nazanin"/>
+          <w:sz w:val="28"/>
+          <w:szCs w:val="28"/>
+          <w:lang w:bidi="fa-IR"/>
+        </w:rPr>
+        <w:t>connection</w:t>
+      </w:r>
+      <w:r>
+        <w:rPr>
+          <w:rFonts w:cs="B Nazanin" w:hint="cs"/>
+          <w:sz w:val="28"/>
+          <w:szCs w:val="28"/>
+          <w:rtl/>
+          <w:lang w:bidi="fa-IR"/>
+        </w:rPr>
+        <w:t xml:space="preserve"> رو هندل و تا هر زمان که نیاز باشه </w:t>
+      </w:r>
+      <w:r>
+        <w:rPr>
+          <w:rFonts w:cs="B Nazanin"/>
+          <w:sz w:val="28"/>
+          <w:szCs w:val="28"/>
+          <w:lang w:bidi="fa-IR"/>
+        </w:rPr>
+        <w:t>open</w:t>
+      </w:r>
+      <w:r>
+        <w:rPr>
+          <w:rFonts w:cs="B Nazanin" w:hint="cs"/>
+          <w:sz w:val="28"/>
+          <w:szCs w:val="28"/>
+          <w:rtl/>
+          <w:lang w:bidi="fa-IR"/>
+        </w:rPr>
+        <w:t xml:space="preserve"> نگه اش میداره. همچنین هر گونه عملیاتی که بخوایم روی دیتابیس انجام بدیم، این شئ هست که واسط اصلی بین دیتابیس و کد میشه و امکان انجام اون عملیات رو فراهم میکنه.</w:t>
       </w:r>
     </w:p>
     <w:p>

</xml_diff>